<commit_message>
Templates 1.5 e 2.1
</commit_message>
<xml_diff>
--- a/2.1 Recursos necessários.docx
+++ b/2.1 Recursos necessários.docx
@@ -76,6 +76,128 @@
           </w:tcPr>
           <w:p>
             <w:pPr>
+              <w:pStyle w:val="NormalWeb"/>
+              <w:spacing w:before="0" w:beforeAutospacing="0" w:after="0" w:afterAutospacing="0" w:line="276" w:lineRule="auto"/>
+              <w:ind w:firstLine="360"/>
+              <w:jc w:val="both"/>
+              <w:rPr>
+                <w:rFonts w:ascii="Arial" w:hAnsi="Arial" w:cs="Arial"/>
+                <w:color w:val="000000"/>
+              </w:rPr>
+            </w:pPr>
+          </w:p>
+          <w:p>
+            <w:pPr>
+              <w:pStyle w:val="NormalWeb"/>
+              <w:spacing w:before="0" w:beforeAutospacing="0" w:after="0" w:afterAutospacing="0" w:line="276" w:lineRule="auto"/>
+              <w:ind w:firstLine="360"/>
+              <w:jc w:val="both"/>
+              <w:rPr>
+                <w:rFonts w:ascii="Arial" w:hAnsi="Arial" w:cs="Arial"/>
+                <w:color w:val="000000"/>
+              </w:rPr>
+            </w:pPr>
+            <w:r>
+              <w:rPr>
+                <w:rFonts w:ascii="Arial" w:hAnsi="Arial" w:cs="Arial"/>
+                <w:color w:val="000000"/>
+              </w:rPr>
+              <w:t xml:space="preserve">O servidor da aplicação deverá ter pelo menos </w:t>
+            </w:r>
+            <w:r>
+              <w:rPr>
+                <w:rFonts w:ascii="Arial" w:hAnsi="Arial" w:cs="Arial"/>
+                <w:color w:val="000000"/>
+              </w:rPr>
+              <w:t xml:space="preserve">as configurações abaixo </w:t>
+            </w:r>
+            <w:r>
+              <w:rPr>
+                <w:rFonts w:ascii="Arial" w:hAnsi="Arial" w:cs="Arial"/>
+                <w:color w:val="000000"/>
+              </w:rPr>
+              <w:t xml:space="preserve">para </w:t>
+            </w:r>
+            <w:r>
+              <w:rPr>
+                <w:rFonts w:ascii="Arial" w:hAnsi="Arial" w:cs="Arial"/>
+                <w:color w:val="000000"/>
+              </w:rPr>
+              <w:t xml:space="preserve">estar apto a </w:t>
+            </w:r>
+            <w:r>
+              <w:rPr>
+                <w:rFonts w:ascii="Arial" w:hAnsi="Arial" w:cs="Arial"/>
+                <w:color w:val="000000"/>
+              </w:rPr>
+              <w:t xml:space="preserve">realizar processamento simultâneo </w:t>
+            </w:r>
+            <w:r>
+              <w:rPr>
+                <w:rFonts w:ascii="Arial" w:hAnsi="Arial" w:cs="Arial"/>
+                <w:color w:val="000000"/>
+              </w:rPr>
+              <w:t>de</w:t>
+            </w:r>
+            <w:r>
+              <w:rPr>
+                <w:rFonts w:ascii="Arial" w:hAnsi="Arial" w:cs="Arial"/>
+                <w:color w:val="000000"/>
+              </w:rPr>
+              <w:t xml:space="preserve"> threads</w:t>
+            </w:r>
+            <w:r>
+              <w:rPr>
+                <w:rFonts w:ascii="Arial" w:hAnsi="Arial" w:cs="Arial"/>
+                <w:color w:val="000000"/>
+              </w:rPr>
+              <w:t xml:space="preserve">, </w:t>
+            </w:r>
+            <w:r>
+              <w:rPr>
+                <w:rFonts w:ascii="Arial" w:hAnsi="Arial" w:cs="Arial"/>
+                <w:color w:val="000000"/>
+              </w:rPr>
+              <w:t xml:space="preserve">evitar travamentos de sincronização e aceitar uma </w:t>
+            </w:r>
+            <w:r>
+              <w:rPr>
+                <w:rFonts w:ascii="Arial" w:hAnsi="Arial" w:cs="Arial"/>
+                <w:color w:val="000000"/>
+              </w:rPr>
+              <w:t>razoável</w:t>
+            </w:r>
+            <w:r>
+              <w:rPr>
+                <w:rFonts w:ascii="Arial" w:hAnsi="Arial" w:cs="Arial"/>
+                <w:color w:val="000000"/>
+              </w:rPr>
+              <w:t xml:space="preserve"> quantidade de usuários acessando o sistema</w:t>
+            </w:r>
+            <w:r>
+              <w:rPr>
+                <w:rFonts w:ascii="Arial" w:hAnsi="Arial" w:cs="Arial"/>
+                <w:color w:val="000000"/>
+              </w:rPr>
+              <w:t xml:space="preserve"> simultaneamente</w:t>
+            </w:r>
+            <w:r>
+              <w:rPr>
+                <w:rFonts w:ascii="Arial" w:hAnsi="Arial" w:cs="Arial"/>
+                <w:color w:val="000000"/>
+              </w:rPr>
+              <w:t>.</w:t>
+            </w:r>
+            <w:r>
+              <w:rPr>
+                <w:rFonts w:ascii="Arial" w:hAnsi="Arial" w:cs="Arial"/>
+                <w:color w:val="000000"/>
+              </w:rPr>
+              <w:t xml:space="preserve"> </w:t>
+            </w:r>
+          </w:p>
+          <w:p>
+            <w:pPr>
               <w:pStyle w:val="Cabealho"/>
               <w:rPr>
                 <w:rFonts w:ascii="Arial" w:hAnsi="Arial" w:cs="Arial"/>
@@ -87,9 +209,214 @@
           </w:p>
           <w:p>
             <w:pPr>
-              <w:pStyle w:val="Cabealho"/>
-              <w:rPr>
-                <w:rFonts w:ascii="Arial" w:hAnsi="Arial" w:cs="Arial"/>
+              <w:pStyle w:val="NormalWeb"/>
+              <w:numPr>
+                <w:ilvl w:val="0"/>
+                <w:numId w:val="1"/>
+              </w:numPr>
+              <w:spacing w:before="0" w:beforeAutospacing="0" w:after="0" w:afterAutospacing="0" w:line="276" w:lineRule="auto"/>
+              <w:rPr>
+                <w:rFonts w:ascii="Arial" w:hAnsi="Arial" w:cs="Arial"/>
+                <w:color w:val="000000"/>
+              </w:rPr>
+            </w:pPr>
+            <w:r>
+              <w:rPr>
+                <w:rFonts w:ascii="Arial" w:hAnsi="Arial" w:cs="Arial"/>
+                <w:color w:val="000000"/>
+              </w:rPr>
+              <w:t xml:space="preserve">Windows </w:t>
+            </w:r>
+            <w:r>
+              <w:rPr>
+                <w:rFonts w:ascii="Arial" w:hAnsi="Arial" w:cs="Arial"/>
+                <w:color w:val="000000"/>
+              </w:rPr>
+              <w:t>S</w:t>
+            </w:r>
+            <w:r>
+              <w:rPr>
+                <w:rFonts w:ascii="Arial" w:hAnsi="Arial" w:cs="Arial"/>
+                <w:color w:val="000000"/>
+              </w:rPr>
+              <w:t>erver 2012 ou Ubuntu 14</w:t>
+            </w:r>
+            <w:r>
+              <w:rPr>
+                <w:rFonts w:ascii="Arial" w:hAnsi="Arial" w:cs="Arial"/>
+                <w:color w:val="000000"/>
+              </w:rPr>
+              <w:t>;</w:t>
+            </w:r>
+          </w:p>
+          <w:p>
+            <w:pPr>
+              <w:pStyle w:val="NormalWeb"/>
+              <w:numPr>
+                <w:ilvl w:val="0"/>
+                <w:numId w:val="1"/>
+              </w:numPr>
+              <w:spacing w:before="0" w:beforeAutospacing="0" w:after="0" w:afterAutospacing="0" w:line="276" w:lineRule="auto"/>
+              <w:rPr>
+                <w:rFonts w:ascii="Arial" w:hAnsi="Arial" w:cs="Arial"/>
+                <w:color w:val="000000"/>
+              </w:rPr>
+            </w:pPr>
+            <w:r>
+              <w:rPr>
+                <w:rFonts w:ascii="Arial" w:hAnsi="Arial" w:cs="Arial"/>
+                <w:color w:val="000000"/>
+              </w:rPr>
+              <w:t>Processad</w:t>
+            </w:r>
+            <w:r>
+              <w:rPr>
+                <w:rFonts w:ascii="Arial" w:hAnsi="Arial" w:cs="Arial"/>
+                <w:color w:val="000000"/>
+              </w:rPr>
+              <w:t>or dual core 2.0 Ghz, 50GB HD, 3</w:t>
+            </w:r>
+            <w:r>
+              <w:rPr>
+                <w:rFonts w:ascii="Arial" w:hAnsi="Arial" w:cs="Arial"/>
+                <w:color w:val="000000"/>
+              </w:rPr>
+              <w:t xml:space="preserve"> GB me</w:t>
+            </w:r>
+            <w:r>
+              <w:rPr>
+                <w:rFonts w:ascii="Arial" w:hAnsi="Arial" w:cs="Arial"/>
+                <w:color w:val="000000"/>
+              </w:rPr>
+              <w:t>mória RAM DDR3 1333MHz;</w:t>
+            </w:r>
+          </w:p>
+          <w:p>
+            <w:pPr>
+              <w:pStyle w:val="NormalWeb"/>
+              <w:numPr>
+                <w:ilvl w:val="0"/>
+                <w:numId w:val="1"/>
+              </w:numPr>
+              <w:spacing w:before="0" w:beforeAutospacing="0" w:after="0" w:afterAutospacing="0" w:line="276" w:lineRule="auto"/>
+              <w:rPr>
+                <w:rFonts w:ascii="Arial" w:hAnsi="Arial" w:cs="Arial"/>
+                <w:color w:val="000000"/>
+              </w:rPr>
+            </w:pPr>
+            <w:r>
+              <w:rPr>
+                <w:rFonts w:ascii="Arial" w:hAnsi="Arial" w:cs="Arial"/>
+                <w:color w:val="000000"/>
+              </w:rPr>
+              <w:t>Backup automático pelas ferramen</w:t>
+            </w:r>
+            <w:r>
+              <w:rPr>
+                <w:rFonts w:ascii="Arial" w:hAnsi="Arial" w:cs="Arial"/>
+                <w:color w:val="000000"/>
+              </w:rPr>
+              <w:t>tas administrativas do Windows S</w:t>
+            </w:r>
+            <w:r>
+              <w:rPr>
+                <w:rFonts w:ascii="Arial" w:hAnsi="Arial" w:cs="Arial"/>
+                <w:color w:val="000000"/>
+              </w:rPr>
+              <w:t xml:space="preserve">erver ou espelhamento de </w:t>
+            </w:r>
+            <w:r>
+              <w:rPr>
+                <w:rFonts w:ascii="Arial" w:hAnsi="Arial" w:cs="Arial"/>
+                <w:color w:val="000000"/>
+              </w:rPr>
+              <w:t>disco (RAID 1);</w:t>
+            </w:r>
+          </w:p>
+          <w:p>
+            <w:pPr>
+              <w:pStyle w:val="NormalWeb"/>
+              <w:numPr>
+                <w:ilvl w:val="0"/>
+                <w:numId w:val="1"/>
+              </w:numPr>
+              <w:spacing w:before="0" w:beforeAutospacing="0" w:after="0" w:afterAutospacing="0" w:line="276" w:lineRule="auto"/>
+              <w:rPr>
+                <w:rFonts w:ascii="Arial" w:hAnsi="Arial" w:cs="Arial"/>
+                <w:color w:val="000000"/>
+              </w:rPr>
+            </w:pPr>
+            <w:r>
+              <w:rPr>
+                <w:rFonts w:ascii="Arial" w:hAnsi="Arial" w:cs="Arial"/>
+                <w:color w:val="000000"/>
+              </w:rPr>
+              <w:t>Banco de dados Mysql;</w:t>
+            </w:r>
+          </w:p>
+          <w:p>
+            <w:pPr>
+              <w:pStyle w:val="NormalWeb"/>
+              <w:numPr>
+                <w:ilvl w:val="0"/>
+                <w:numId w:val="1"/>
+              </w:numPr>
+              <w:spacing w:before="0" w:beforeAutospacing="0" w:after="0" w:afterAutospacing="0" w:line="276" w:lineRule="auto"/>
+              <w:rPr>
+                <w:rFonts w:ascii="Arial" w:hAnsi="Arial" w:cs="Arial"/>
+                <w:color w:val="000000"/>
+              </w:rPr>
+            </w:pPr>
+            <w:r>
+              <w:rPr>
+                <w:rFonts w:ascii="Arial" w:hAnsi="Arial" w:cs="Arial"/>
+                <w:color w:val="000000"/>
+              </w:rPr>
+              <w:t>Wildfly 8.2</w:t>
+            </w:r>
+            <w:r>
+              <w:rPr>
+                <w:rFonts w:ascii="Arial" w:hAnsi="Arial" w:cs="Arial"/>
+                <w:color w:val="000000"/>
+              </w:rPr>
+              <w:t>;</w:t>
+            </w:r>
+          </w:p>
+          <w:p>
+            <w:pPr>
+              <w:pStyle w:val="NormalWeb"/>
+              <w:numPr>
+                <w:ilvl w:val="0"/>
+                <w:numId w:val="1"/>
+              </w:numPr>
+              <w:spacing w:before="0" w:beforeAutospacing="0" w:after="0" w:afterAutospacing="0" w:line="276" w:lineRule="auto"/>
+              <w:rPr>
+                <w:rFonts w:ascii="Arial" w:hAnsi="Arial" w:cs="Arial"/>
+                <w:b/>
+                <w:color w:val="000000"/>
+              </w:rPr>
+            </w:pPr>
+            <w:r>
+              <w:rPr>
+                <w:rFonts w:ascii="Arial" w:hAnsi="Arial" w:cs="Arial"/>
+                <w:color w:val="000000"/>
+              </w:rPr>
+              <w:t>Java 7</w:t>
+            </w:r>
+            <w:r>
+              <w:rPr>
+                <w:rFonts w:ascii="Arial" w:hAnsi="Arial" w:cs="Arial"/>
+                <w:color w:val="000000"/>
+              </w:rPr>
+              <w:t>.</w:t>
+            </w:r>
+          </w:p>
+          <w:p>
+            <w:pPr>
+              <w:pStyle w:val="Cabealho"/>
+              <w:rPr>
+                <w:rFonts w:ascii="Arial" w:hAnsi="Arial" w:cs="Arial"/>
+                <w:b/>
                 <w:bCs/>
                 <w:color w:val="808080" w:themeColor="background1" w:themeShade="80"/>
               </w:rPr>
@@ -197,6 +524,214 @@
           </w:p>
           <w:p>
             <w:pPr>
+              <w:pStyle w:val="NormalWeb"/>
+              <w:spacing w:before="0" w:beforeAutospacing="0" w:after="0" w:afterAutospacing="0" w:line="276" w:lineRule="auto"/>
+              <w:ind w:firstLine="360"/>
+              <w:jc w:val="both"/>
+              <w:rPr>
+                <w:rFonts w:ascii="Arial" w:hAnsi="Arial" w:cs="Arial"/>
+                <w:color w:val="000000"/>
+              </w:rPr>
+            </w:pPr>
+            <w:r>
+              <w:rPr>
+                <w:rFonts w:ascii="Arial" w:hAnsi="Arial" w:cs="Arial"/>
+                <w:color w:val="000000"/>
+              </w:rPr>
+              <w:t xml:space="preserve">O </w:t>
+            </w:r>
+            <w:r>
+              <w:rPr>
+                <w:rFonts w:ascii="Arial" w:hAnsi="Arial" w:cs="Arial"/>
+                <w:color w:val="000000"/>
+              </w:rPr>
+              <w:t>cliente</w:t>
+            </w:r>
+            <w:r>
+              <w:rPr>
+                <w:rFonts w:ascii="Arial" w:hAnsi="Arial" w:cs="Arial"/>
+                <w:color w:val="000000"/>
+              </w:rPr>
+              <w:t xml:space="preserve"> deverá ter pelo menos </w:t>
+            </w:r>
+            <w:r>
+              <w:rPr>
+                <w:rFonts w:ascii="Arial" w:hAnsi="Arial" w:cs="Arial"/>
+                <w:color w:val="000000"/>
+              </w:rPr>
+              <w:t xml:space="preserve">as configurações abaixo </w:t>
+            </w:r>
+            <w:r>
+              <w:rPr>
+                <w:rFonts w:ascii="Arial" w:hAnsi="Arial" w:cs="Arial"/>
+                <w:color w:val="000000"/>
+              </w:rPr>
+              <w:t xml:space="preserve">para </w:t>
+            </w:r>
+            <w:r>
+              <w:rPr>
+                <w:rFonts w:ascii="Arial" w:hAnsi="Arial" w:cs="Arial"/>
+                <w:color w:val="000000"/>
+              </w:rPr>
+              <w:t>estar apto a utilizar o sistema.</w:t>
+            </w:r>
+          </w:p>
+          <w:p>
+            <w:pPr>
+              <w:pStyle w:val="NormalWeb"/>
+              <w:spacing w:before="0" w:beforeAutospacing="0" w:after="0" w:afterAutospacing="0" w:line="276" w:lineRule="auto"/>
+              <w:ind w:left="720"/>
+              <w:rPr>
+                <w:rFonts w:ascii="Arial" w:hAnsi="Arial" w:cs="Arial"/>
+                <w:color w:val="000000"/>
+              </w:rPr>
+            </w:pPr>
+          </w:p>
+          <w:p>
+            <w:pPr>
+              <w:pStyle w:val="NormalWeb"/>
+              <w:numPr>
+                <w:ilvl w:val="0"/>
+                <w:numId w:val="1"/>
+              </w:numPr>
+              <w:spacing w:before="0" w:beforeAutospacing="0" w:after="0" w:afterAutospacing="0" w:line="276" w:lineRule="auto"/>
+              <w:rPr>
+                <w:rFonts w:ascii="Arial" w:hAnsi="Arial" w:cs="Arial"/>
+                <w:color w:val="000000"/>
+              </w:rPr>
+            </w:pPr>
+            <w:r>
+              <w:rPr>
+                <w:rFonts w:ascii="Arial" w:hAnsi="Arial" w:cs="Arial"/>
+                <w:color w:val="000000"/>
+              </w:rPr>
+              <w:t>Windows 7 ou Ubuntu 14;</w:t>
+            </w:r>
+          </w:p>
+          <w:p>
+            <w:pPr>
+              <w:pStyle w:val="NormalWeb"/>
+              <w:numPr>
+                <w:ilvl w:val="0"/>
+                <w:numId w:val="1"/>
+              </w:numPr>
+              <w:spacing w:before="0" w:beforeAutospacing="0" w:after="0" w:afterAutospacing="0" w:line="276" w:lineRule="auto"/>
+              <w:rPr>
+                <w:rFonts w:ascii="Arial" w:hAnsi="Arial" w:cs="Arial"/>
+                <w:color w:val="000000"/>
+              </w:rPr>
+            </w:pPr>
+            <w:r>
+              <w:rPr>
+                <w:rFonts w:ascii="Arial" w:hAnsi="Arial" w:cs="Arial"/>
+                <w:color w:val="000000"/>
+              </w:rPr>
+              <w:t>Processad</w:t>
+            </w:r>
+            <w:r>
+              <w:rPr>
+                <w:rFonts w:ascii="Arial" w:hAnsi="Arial" w:cs="Arial"/>
+                <w:color w:val="000000"/>
+              </w:rPr>
+              <w:t>or 1.5 Ghz, 20GB HD, 2</w:t>
+            </w:r>
+            <w:r>
+              <w:rPr>
+                <w:rFonts w:ascii="Arial" w:hAnsi="Arial" w:cs="Arial"/>
+                <w:color w:val="000000"/>
+              </w:rPr>
+              <w:t xml:space="preserve"> GB me</w:t>
+            </w:r>
+            <w:r>
+              <w:rPr>
+                <w:rFonts w:ascii="Arial" w:hAnsi="Arial" w:cs="Arial"/>
+                <w:color w:val="000000"/>
+              </w:rPr>
+              <w:t>mória RAM DDR2 800MHz;</w:t>
+            </w:r>
+          </w:p>
+          <w:p>
+            <w:pPr>
+              <w:pStyle w:val="NormalWeb"/>
+              <w:numPr>
+                <w:ilvl w:val="0"/>
+                <w:numId w:val="1"/>
+              </w:numPr>
+              <w:spacing w:before="0" w:beforeAutospacing="0" w:after="0" w:afterAutospacing="0" w:line="276" w:lineRule="auto"/>
+              <w:rPr>
+                <w:rFonts w:ascii="Arial" w:hAnsi="Arial" w:cs="Arial"/>
+                <w:b/>
+                <w:color w:val="000000"/>
+              </w:rPr>
+            </w:pPr>
+            <w:r>
+              <w:rPr>
+                <w:rFonts w:ascii="Arial" w:hAnsi="Arial" w:cs="Arial"/>
+                <w:color w:val="000000"/>
+              </w:rPr>
+              <w:t>Java 7</w:t>
+            </w:r>
+            <w:r>
+              <w:rPr>
+                <w:rFonts w:ascii="Arial" w:hAnsi="Arial" w:cs="Arial"/>
+                <w:color w:val="000000"/>
+              </w:rPr>
+              <w:t>;</w:t>
+            </w:r>
+          </w:p>
+          <w:p>
+            <w:pPr>
+              <w:pStyle w:val="NormalWeb"/>
+              <w:numPr>
+                <w:ilvl w:val="0"/>
+                <w:numId w:val="1"/>
+              </w:numPr>
+              <w:spacing w:before="0" w:beforeAutospacing="0" w:after="0" w:afterAutospacing="0" w:line="276" w:lineRule="auto"/>
+              <w:rPr>
+                <w:rFonts w:ascii="Arial" w:hAnsi="Arial" w:cs="Arial"/>
+                <w:b/>
+                <w:color w:val="000000"/>
+              </w:rPr>
+            </w:pPr>
+            <w:r>
+              <w:rPr>
+                <w:rFonts w:ascii="Arial" w:hAnsi="Arial" w:cs="Arial"/>
+                <w:color w:val="000000"/>
+              </w:rPr>
+              <w:t>Firefox 35 ou Google Chrome 40.</w:t>
+            </w:r>
+          </w:p>
+          <w:p>
+            <w:pPr>
+              <w:pStyle w:val="Cabealho"/>
+              <w:rPr>
+                <w:rFonts w:ascii="Arial" w:hAnsi="Arial" w:cs="Arial"/>
+                <w:bCs/>
+                <w:color w:val="808080" w:themeColor="background1" w:themeShade="80"/>
+              </w:rPr>
+            </w:pPr>
+          </w:p>
+          <w:p>
+            <w:pPr>
+              <w:pStyle w:val="NormalWeb"/>
+              <w:spacing w:before="0" w:beforeAutospacing="0" w:after="0" w:afterAutospacing="0" w:line="276" w:lineRule="auto"/>
+              <w:ind w:firstLine="720"/>
+              <w:jc w:val="both"/>
+              <w:rPr>
+                <w:rFonts w:ascii="Arial" w:hAnsi="Arial" w:cs="Arial"/>
+                <w:color w:val="000000"/>
+              </w:rPr>
+            </w:pPr>
+            <w:r>
+              <w:rPr>
+                <w:rFonts w:ascii="Arial" w:hAnsi="Arial" w:cs="Arial"/>
+                <w:color w:val="000000"/>
+              </w:rPr>
+              <w:t>O acesso ao painel administrativo que constitui a parte do cliente será através do browser Firefox ou Google Chrome utilizando o protocolo de rede HTTP.</w:t>
+            </w:r>
+          </w:p>
+          <w:p>
+            <w:pPr>
               <w:pStyle w:val="Cabealho"/>
               <w:rPr>
                 <w:rFonts w:ascii="Arial" w:hAnsi="Arial" w:cs="Arial"/>
@@ -315,17 +850,63 @@
           </w:p>
           <w:p>
             <w:pPr>
-              <w:pStyle w:val="Cabealho"/>
-              <w:rPr>
-                <w:rFonts w:ascii="Arial" w:hAnsi="Arial" w:cs="Arial"/>
-                <w:bCs/>
-                <w:color w:val="808080" w:themeColor="background1" w:themeShade="80"/>
-              </w:rPr>
-            </w:pPr>
-          </w:p>
-          <w:p>
-            <w:pPr>
-              <w:pStyle w:val="Cabealho"/>
+              <w:pStyle w:val="NormalWeb"/>
+              <w:spacing w:before="0" w:beforeAutospacing="0" w:after="0" w:afterAutospacing="0" w:line="276" w:lineRule="auto"/>
+              <w:ind w:firstLine="360"/>
+              <w:jc w:val="both"/>
+              <w:rPr>
+                <w:rFonts w:ascii="Arial" w:hAnsi="Arial" w:cs="Arial"/>
+                <w:color w:val="000000"/>
+              </w:rPr>
+            </w:pPr>
+            <w:r>
+              <w:rPr>
+                <w:rFonts w:ascii="Arial" w:hAnsi="Arial" w:cs="Arial"/>
+                <w:color w:val="000000"/>
+              </w:rPr>
+              <w:t xml:space="preserve">O </w:t>
+            </w:r>
+            <w:r>
+              <w:rPr>
+                <w:rFonts w:ascii="Arial" w:hAnsi="Arial" w:cs="Arial"/>
+                <w:color w:val="000000"/>
+              </w:rPr>
+              <w:t>cliente</w:t>
+            </w:r>
+            <w:r>
+              <w:rPr>
+                <w:rFonts w:ascii="Arial" w:hAnsi="Arial" w:cs="Arial"/>
+                <w:color w:val="000000"/>
+              </w:rPr>
+              <w:t xml:space="preserve"> deverá </w:t>
+            </w:r>
+            <w:r>
+              <w:rPr>
+                <w:rFonts w:ascii="Arial" w:hAnsi="Arial" w:cs="Arial"/>
+                <w:color w:val="000000"/>
+              </w:rPr>
+              <w:t xml:space="preserve">possuir um dispositivo mobile com a versão do sistema operacional Android na versão 4.0 (ou superior) </w:t>
+            </w:r>
+            <w:r>
+              <w:rPr>
+                <w:rFonts w:ascii="Arial" w:hAnsi="Arial" w:cs="Arial"/>
+                <w:color w:val="000000"/>
+              </w:rPr>
+              <w:t xml:space="preserve">para </w:t>
+            </w:r>
+            <w:r>
+              <w:rPr>
+                <w:rFonts w:ascii="Arial" w:hAnsi="Arial" w:cs="Arial"/>
+                <w:color w:val="000000"/>
+              </w:rPr>
+              <w:t>estar apto a utilizar a aplicação mobile corretamente.</w:t>
+            </w:r>
+          </w:p>
+          <w:p>
+            <w:pPr>
+              <w:pStyle w:val="NormalWeb"/>
+              <w:spacing w:before="0" w:beforeAutospacing="0" w:after="0" w:afterAutospacing="0" w:line="276" w:lineRule="auto"/>
+              <w:jc w:val="both"/>
               <w:rPr>
                 <w:rFonts w:ascii="Arial" w:hAnsi="Arial" w:cs="Arial"/>
                 <w:b/>
@@ -410,6 +991,7 @@
                 <w:rFonts w:ascii="Arial" w:hAnsi="Arial" w:cs="Arial"/>
                 <w:b/>
               </w:rPr>
+              <w:lastRenderedPageBreak/>
               <w:t xml:space="preserve">   </w:t>
             </w:r>
           </w:p>
@@ -440,22 +1022,77 @@
           <w:p>
             <w:pPr>
               <w:pStyle w:val="Cabealho"/>
-              <w:rPr>
-                <w:rFonts w:ascii="Arial" w:hAnsi="Arial" w:cs="Arial"/>
+              <w:ind w:left="720"/>
+              <w:rPr>
+                <w:rFonts w:ascii="Arial" w:hAnsi="Arial" w:cs="Arial"/>
+                <w:color w:val="000000"/>
+                <w:sz w:val="24"/>
+                <w:szCs w:val="24"/>
+              </w:rPr>
+            </w:pPr>
+            <w:r>
+              <w:rPr>
+                <w:rFonts w:ascii="Arial" w:hAnsi="Arial" w:cs="Arial"/>
+                <w:color w:val="000000"/>
+                <w:sz w:val="24"/>
+                <w:szCs w:val="24"/>
+              </w:rPr>
+              <w:t>É opcional ao cliente as configurações abaixo.</w:t>
+            </w:r>
+          </w:p>
+          <w:p>
+            <w:pPr>
+              <w:pStyle w:val="Cabealho"/>
+              <w:ind w:left="720"/>
+              <w:rPr>
+                <w:rFonts w:ascii="Arial" w:hAnsi="Arial" w:cs="Arial"/>
+                <w:color w:val="000000"/>
+                <w:sz w:val="24"/>
+                <w:szCs w:val="24"/>
+              </w:rPr>
+            </w:pPr>
+          </w:p>
+          <w:p>
+            <w:pPr>
+              <w:pStyle w:val="Cabealho"/>
+              <w:numPr>
+                <w:ilvl w:val="0"/>
+                <w:numId w:val="3"/>
+              </w:numPr>
+              <w:rPr>
+                <w:rFonts w:ascii="Arial" w:hAnsi="Arial" w:cs="Arial"/>
+                <w:color w:val="000000"/>
+                <w:sz w:val="24"/>
+                <w:szCs w:val="24"/>
+              </w:rPr>
+            </w:pPr>
+            <w:r>
+              <w:rPr>
+                <w:rFonts w:ascii="Arial" w:hAnsi="Arial" w:cs="Arial"/>
+                <w:color w:val="000000"/>
+                <w:sz w:val="24"/>
+                <w:szCs w:val="24"/>
+              </w:rPr>
+              <w:t>Leitor de código de barras para identificação de produtos.</w:t>
+            </w:r>
+          </w:p>
+          <w:p>
+            <w:pPr>
+              <w:pStyle w:val="Cabealho"/>
+              <w:rPr>
+                <w:rFonts w:ascii="Arial" w:hAnsi="Arial" w:cs="Arial"/>
+                <w:b/>
                 <w:bCs/>
-                <w:color w:val="808080" w:themeColor="background1" w:themeShade="80"/>
-              </w:rPr>
-            </w:pPr>
-          </w:p>
-          <w:p>
-            <w:pPr>
-              <w:pStyle w:val="Cabealho"/>
+              </w:rPr>
+            </w:pPr>
+            <w:r>
               <w:rPr>
                 <w:rFonts w:ascii="Arial" w:hAnsi="Arial" w:cs="Arial"/>
                 <w:b/>
                 <w:bCs/>
               </w:rPr>
-            </w:pPr>
+              <w:t xml:space="preserve"> </w:t>
+            </w:r>
           </w:p>
         </w:tc>
       </w:tr>
@@ -549,13 +1186,148 @@
           </w:p>
           <w:p>
             <w:pPr>
-              <w:pStyle w:val="Cabealho"/>
+              <w:pStyle w:val="NormalWeb"/>
+              <w:spacing w:before="0" w:beforeAutospacing="0" w:after="0" w:afterAutospacing="0" w:line="276" w:lineRule="auto"/>
+              <w:ind w:firstLine="360"/>
+              <w:jc w:val="both"/>
+              <w:rPr>
+                <w:rFonts w:ascii="Arial" w:hAnsi="Arial" w:cs="Arial"/>
+                <w:color w:val="000000"/>
+              </w:rPr>
+            </w:pPr>
+            <w:r>
+              <w:rPr>
+                <w:rFonts w:ascii="Arial" w:hAnsi="Arial" w:cs="Arial"/>
+                <w:color w:val="000000"/>
+              </w:rPr>
+              <w:t>O cliente deverá ter pelo menos as configurações abaixo para estar apto a utilizar o sistema.</w:t>
+            </w:r>
+          </w:p>
+          <w:p>
+            <w:pPr>
+              <w:pStyle w:val="Cabealho"/>
+              <w:ind w:left="720"/>
+              <w:jc w:val="both"/>
               <w:rPr>
                 <w:rFonts w:ascii="Arial" w:hAnsi="Arial" w:cs="Arial"/>
                 <w:bCs/>
-                <w:color w:val="808080" w:themeColor="background1" w:themeShade="80"/>
-              </w:rPr>
-            </w:pPr>
+                <w:sz w:val="24"/>
+                <w:szCs w:val="24"/>
+              </w:rPr>
+            </w:pPr>
+          </w:p>
+          <w:p>
+            <w:pPr>
+              <w:pStyle w:val="Cabealho"/>
+              <w:numPr>
+                <w:ilvl w:val="0"/>
+                <w:numId w:val="2"/>
+              </w:numPr>
+              <w:jc w:val="both"/>
+              <w:rPr>
+                <w:rFonts w:ascii="Arial" w:hAnsi="Arial" w:cs="Arial"/>
+                <w:bCs/>
+                <w:sz w:val="24"/>
+                <w:szCs w:val="24"/>
+              </w:rPr>
+            </w:pPr>
+            <w:r>
+              <w:rPr>
+                <w:rFonts w:ascii="Arial" w:hAnsi="Arial" w:cs="Arial"/>
+                <w:bCs/>
+                <w:sz w:val="24"/>
+                <w:szCs w:val="24"/>
+              </w:rPr>
+              <w:t xml:space="preserve">Banda de </w:t>
+            </w:r>
+            <w:r>
+              <w:rPr>
+                <w:rFonts w:ascii="Arial" w:hAnsi="Arial" w:cs="Arial"/>
+                <w:bCs/>
+                <w:sz w:val="24"/>
+                <w:szCs w:val="24"/>
+              </w:rPr>
+              <w:t>512</w:t>
+            </w:r>
+            <w:r>
+              <w:rPr>
+                <w:rFonts w:ascii="Arial" w:hAnsi="Arial" w:cs="Arial"/>
+                <w:bCs/>
+                <w:sz w:val="24"/>
+                <w:szCs w:val="24"/>
+              </w:rPr>
+              <w:t xml:space="preserve"> </w:t>
+            </w:r>
+            <w:r>
+              <w:rPr>
+                <w:rFonts w:ascii="Arial" w:hAnsi="Arial" w:cs="Arial"/>
+                <w:bCs/>
+                <w:sz w:val="24"/>
+                <w:szCs w:val="24"/>
+              </w:rPr>
+              <w:t>kb/s</w:t>
+            </w:r>
+            <w:r>
+              <w:rPr>
+                <w:rFonts w:ascii="Arial" w:hAnsi="Arial" w:cs="Arial"/>
+                <w:bCs/>
+                <w:sz w:val="24"/>
+                <w:szCs w:val="24"/>
+              </w:rPr>
+              <w:t xml:space="preserve"> (ou superior)</w:t>
+            </w:r>
+            <w:r>
+              <w:rPr>
+                <w:rFonts w:ascii="Arial" w:hAnsi="Arial" w:cs="Arial"/>
+                <w:bCs/>
+                <w:sz w:val="24"/>
+                <w:szCs w:val="24"/>
+              </w:rPr>
+              <w:t xml:space="preserve"> no cliente desktop.</w:t>
+            </w:r>
+          </w:p>
+          <w:p>
+            <w:pPr>
+              <w:pStyle w:val="Cabealho"/>
+              <w:numPr>
+                <w:ilvl w:val="0"/>
+                <w:numId w:val="2"/>
+              </w:numPr>
+              <w:jc w:val="both"/>
+              <w:rPr>
+                <w:rFonts w:ascii="Arial" w:hAnsi="Arial" w:cs="Arial"/>
+                <w:bCs/>
+                <w:sz w:val="24"/>
+                <w:szCs w:val="24"/>
+              </w:rPr>
+            </w:pPr>
+            <w:r>
+              <w:rPr>
+                <w:rFonts w:ascii="Arial" w:hAnsi="Arial" w:cs="Arial"/>
+                <w:bCs/>
+                <w:sz w:val="24"/>
+                <w:szCs w:val="24"/>
+              </w:rPr>
+              <w:t xml:space="preserve">Internet 3g de 500kb/s </w:t>
+            </w:r>
+            <w:r>
+              <w:rPr>
+                <w:rFonts w:ascii="Arial" w:hAnsi="Arial" w:cs="Arial"/>
+                <w:bCs/>
+                <w:sz w:val="24"/>
+                <w:szCs w:val="24"/>
+              </w:rPr>
+              <w:t>(ou superior)</w:t>
+            </w:r>
+            <w:r>
+              <w:rPr>
+                <w:rFonts w:ascii="Arial" w:hAnsi="Arial" w:cs="Arial"/>
+                <w:bCs/>
+                <w:sz w:val="24"/>
+                <w:szCs w:val="24"/>
+              </w:rPr>
+              <w:t xml:space="preserve"> no cliente mobile.</w:t>
+            </w:r>
           </w:p>
           <w:p>
             <w:pPr>
@@ -573,8 +1345,8 @@
     <w:p/>
     <w:p/>
     <w:sectPr>
-      <w:headerReference w:type="default" r:id="rId6"/>
-      <w:footerReference w:type="default" r:id="rId7"/>
+      <w:headerReference w:type="default" r:id="rId7"/>
+      <w:footerReference w:type="default" r:id="rId8"/>
       <w:pgSz w:w="11906" w:h="16838"/>
       <w:pgMar w:top="1134" w:right="1134" w:bottom="1134" w:left="1701" w:header="709" w:footer="709" w:gutter="0"/>
       <w:cols w:space="708"/>
@@ -586,7 +1358,7 @@
 
 <file path=word/endnotes.xml><?xml version="1.0" encoding="utf-8"?>
 <w:endnotes xmlns:ve="http://schemas.openxmlformats.org/markup-compatibility/2006" xmlns:o="urn:schemas-microsoft-com:office:office" xmlns:r="http://schemas.openxmlformats.org/officeDocument/2006/relationships" xmlns:m="http://schemas.openxmlformats.org/officeDocument/2006/math" xmlns:v="urn:schemas-microsoft-com:vml" xmlns:wp="http://schemas.openxmlformats.org/drawingml/2006/wordprocessingDrawing" xmlns:w10="urn:schemas-microsoft-com:office:word" xmlns:w="http://schemas.openxmlformats.org/wordprocessingml/2006/main" xmlns:wne="http://schemas.microsoft.com/office/word/2006/wordml">
-  <w:endnote w:type="separator" w:id="-1">
+  <w:endnote w:type="separator" w:id="0">
     <w:p>
       <w:pPr>
         <w:spacing w:after="0" w:line="240" w:lineRule="auto"/>
@@ -596,7 +1368,7 @@
       </w:r>
     </w:p>
   </w:endnote>
-  <w:endnote w:type="continuationSeparator" w:id="0">
+  <w:endnote w:type="continuationSeparator" w:id="1">
     <w:p>
       <w:pPr>
         <w:spacing w:after="0" w:line="240" w:lineRule="auto"/>
@@ -644,7 +1416,7 @@
 
 <file path=word/footnotes.xml><?xml version="1.0" encoding="utf-8"?>
 <w:footnotes xmlns:ve="http://schemas.openxmlformats.org/markup-compatibility/2006" xmlns:o="urn:schemas-microsoft-com:office:office" xmlns:r="http://schemas.openxmlformats.org/officeDocument/2006/relationships" xmlns:m="http://schemas.openxmlformats.org/officeDocument/2006/math" xmlns:v="urn:schemas-microsoft-com:vml" xmlns:wp="http://schemas.openxmlformats.org/drawingml/2006/wordprocessingDrawing" xmlns:w10="urn:schemas-microsoft-com:office:word" xmlns:w="http://schemas.openxmlformats.org/wordprocessingml/2006/main" xmlns:wne="http://schemas.microsoft.com/office/word/2006/wordml">
-  <w:footnote w:type="separator" w:id="-1">
+  <w:footnote w:type="separator" w:id="0">
     <w:p>
       <w:pPr>
         <w:spacing w:after="0" w:line="240" w:lineRule="auto"/>
@@ -654,7 +1426,7 @@
       </w:r>
     </w:p>
   </w:footnote>
-  <w:footnote w:type="continuationSeparator" w:id="0">
+  <w:footnote w:type="continuationSeparator" w:id="1">
     <w:p>
       <w:pPr>
         <w:spacing w:after="0" w:line="240" w:lineRule="auto"/>
@@ -793,6 +1565,12 @@
           <w:pPr>
             <w:jc w:val="both"/>
           </w:pPr>
+          <w:r>
+            <w:rPr>
+              <w:rFonts w:ascii="Arial" w:hAnsi="Arial" w:cs="Arial"/>
+            </w:rPr>
+            <w:t>Sistema de controle para distribuição de Vending Machines</w:t>
+          </w:r>
         </w:p>
       </w:tc>
     </w:tr>
@@ -803,6 +1581,359 @@
     </w:pPr>
   </w:p>
 </w:hdr>
+</file>
+
+<file path=word/numbering.xml><?xml version="1.0" encoding="utf-8"?>
+<w:numbering xmlns:ve="http://schemas.openxmlformats.org/markup-compatibility/2006" xmlns:o="urn:schemas-microsoft-com:office:office" xmlns:r="http://schemas.openxmlformats.org/officeDocument/2006/relationships" xmlns:m="http://schemas.openxmlformats.org/officeDocument/2006/math" xmlns:v="urn:schemas-microsoft-com:vml" xmlns:wp="http://schemas.openxmlformats.org/drawingml/2006/wordprocessingDrawing" xmlns:w10="urn:schemas-microsoft-com:office:word" xmlns:w="http://schemas.openxmlformats.org/wordprocessingml/2006/main" xmlns:wne="http://schemas.microsoft.com/office/word/2006/wordml">
+  <w:abstractNum w:abstractNumId="0">
+    <w:nsid w:val="50BB4CE5"/>
+    <w:multiLevelType w:val="hybridMultilevel"/>
+    <w:tmpl w:val="81A4F996"/>
+    <w:lvl w:ilvl="0" w:tplc="04160001">
+      <w:start w:val="1"/>
+      <w:numFmt w:val="bullet"/>
+      <w:lvlText w:val=""/>
+      <w:lvlJc w:val="left"/>
+      <w:pPr>
+        <w:ind w:left="720" w:hanging="360"/>
+      </w:pPr>
+      <w:rPr>
+        <w:rFonts w:ascii="Symbol" w:hAnsi="Symbol" w:hint="default"/>
+      </w:rPr>
+    </w:lvl>
+    <w:lvl w:ilvl="1" w:tplc="04160003" w:tentative="1">
+      <w:start w:val="1"/>
+      <w:numFmt w:val="bullet"/>
+      <w:lvlText w:val="o"/>
+      <w:lvlJc w:val="left"/>
+      <w:pPr>
+        <w:ind w:left="1440" w:hanging="360"/>
+      </w:pPr>
+      <w:rPr>
+        <w:rFonts w:ascii="Courier New" w:hAnsi="Courier New" w:cs="Courier New" w:hint="default"/>
+      </w:rPr>
+    </w:lvl>
+    <w:lvl w:ilvl="2" w:tplc="04160005" w:tentative="1">
+      <w:start w:val="1"/>
+      <w:numFmt w:val="bullet"/>
+      <w:lvlText w:val=""/>
+      <w:lvlJc w:val="left"/>
+      <w:pPr>
+        <w:ind w:left="2160" w:hanging="360"/>
+      </w:pPr>
+      <w:rPr>
+        <w:rFonts w:ascii="Wingdings" w:hAnsi="Wingdings" w:hint="default"/>
+      </w:rPr>
+    </w:lvl>
+    <w:lvl w:ilvl="3" w:tplc="04160001" w:tentative="1">
+      <w:start w:val="1"/>
+      <w:numFmt w:val="bullet"/>
+      <w:lvlText w:val=""/>
+      <w:lvlJc w:val="left"/>
+      <w:pPr>
+        <w:ind w:left="2880" w:hanging="360"/>
+      </w:pPr>
+      <w:rPr>
+        <w:rFonts w:ascii="Symbol" w:hAnsi="Symbol" w:hint="default"/>
+      </w:rPr>
+    </w:lvl>
+    <w:lvl w:ilvl="4" w:tplc="04160003" w:tentative="1">
+      <w:start w:val="1"/>
+      <w:numFmt w:val="bullet"/>
+      <w:lvlText w:val="o"/>
+      <w:lvlJc w:val="left"/>
+      <w:pPr>
+        <w:ind w:left="3600" w:hanging="360"/>
+      </w:pPr>
+      <w:rPr>
+        <w:rFonts w:ascii="Courier New" w:hAnsi="Courier New" w:cs="Courier New" w:hint="default"/>
+      </w:rPr>
+    </w:lvl>
+    <w:lvl w:ilvl="5" w:tplc="04160005" w:tentative="1">
+      <w:start w:val="1"/>
+      <w:numFmt w:val="bullet"/>
+      <w:lvlText w:val=""/>
+      <w:lvlJc w:val="left"/>
+      <w:pPr>
+        <w:ind w:left="4320" w:hanging="360"/>
+      </w:pPr>
+      <w:rPr>
+        <w:rFonts w:ascii="Wingdings" w:hAnsi="Wingdings" w:hint="default"/>
+      </w:rPr>
+    </w:lvl>
+    <w:lvl w:ilvl="6" w:tplc="04160001" w:tentative="1">
+      <w:start w:val="1"/>
+      <w:numFmt w:val="bullet"/>
+      <w:lvlText w:val=""/>
+      <w:lvlJc w:val="left"/>
+      <w:pPr>
+        <w:ind w:left="5040" w:hanging="360"/>
+      </w:pPr>
+      <w:rPr>
+        <w:rFonts w:ascii="Symbol" w:hAnsi="Symbol" w:hint="default"/>
+      </w:rPr>
+    </w:lvl>
+    <w:lvl w:ilvl="7" w:tplc="04160003" w:tentative="1">
+      <w:start w:val="1"/>
+      <w:numFmt w:val="bullet"/>
+      <w:lvlText w:val="o"/>
+      <w:lvlJc w:val="left"/>
+      <w:pPr>
+        <w:ind w:left="5760" w:hanging="360"/>
+      </w:pPr>
+      <w:rPr>
+        <w:rFonts w:ascii="Courier New" w:hAnsi="Courier New" w:cs="Courier New" w:hint="default"/>
+      </w:rPr>
+    </w:lvl>
+    <w:lvl w:ilvl="8" w:tplc="04160005" w:tentative="1">
+      <w:start w:val="1"/>
+      <w:numFmt w:val="bullet"/>
+      <w:lvlText w:val=""/>
+      <w:lvlJc w:val="left"/>
+      <w:pPr>
+        <w:ind w:left="6480" w:hanging="360"/>
+      </w:pPr>
+      <w:rPr>
+        <w:rFonts w:ascii="Wingdings" w:hAnsi="Wingdings" w:hint="default"/>
+      </w:rPr>
+    </w:lvl>
+  </w:abstractNum>
+  <w:abstractNum w:abstractNumId="1">
+    <w:nsid w:val="6B84666A"/>
+    <w:multiLevelType w:val="hybridMultilevel"/>
+    <w:tmpl w:val="5F8852A6"/>
+    <w:lvl w:ilvl="0" w:tplc="04160001">
+      <w:start w:val="1"/>
+      <w:numFmt w:val="bullet"/>
+      <w:lvlText w:val=""/>
+      <w:lvlJc w:val="left"/>
+      <w:pPr>
+        <w:ind w:left="720" w:hanging="360"/>
+      </w:pPr>
+      <w:rPr>
+        <w:rFonts w:ascii="Symbol" w:hAnsi="Symbol" w:hint="default"/>
+      </w:rPr>
+    </w:lvl>
+    <w:lvl w:ilvl="1" w:tplc="04160003" w:tentative="1">
+      <w:start w:val="1"/>
+      <w:numFmt w:val="bullet"/>
+      <w:lvlText w:val="o"/>
+      <w:lvlJc w:val="left"/>
+      <w:pPr>
+        <w:ind w:left="1440" w:hanging="360"/>
+      </w:pPr>
+      <w:rPr>
+        <w:rFonts w:ascii="Courier New" w:hAnsi="Courier New" w:cs="Courier New" w:hint="default"/>
+      </w:rPr>
+    </w:lvl>
+    <w:lvl w:ilvl="2" w:tplc="04160005" w:tentative="1">
+      <w:start w:val="1"/>
+      <w:numFmt w:val="bullet"/>
+      <w:lvlText w:val=""/>
+      <w:lvlJc w:val="left"/>
+      <w:pPr>
+        <w:ind w:left="2160" w:hanging="360"/>
+      </w:pPr>
+      <w:rPr>
+        <w:rFonts w:ascii="Wingdings" w:hAnsi="Wingdings" w:hint="default"/>
+      </w:rPr>
+    </w:lvl>
+    <w:lvl w:ilvl="3" w:tplc="04160001" w:tentative="1">
+      <w:start w:val="1"/>
+      <w:numFmt w:val="bullet"/>
+      <w:lvlText w:val=""/>
+      <w:lvlJc w:val="left"/>
+      <w:pPr>
+        <w:ind w:left="2880" w:hanging="360"/>
+      </w:pPr>
+      <w:rPr>
+        <w:rFonts w:ascii="Symbol" w:hAnsi="Symbol" w:hint="default"/>
+      </w:rPr>
+    </w:lvl>
+    <w:lvl w:ilvl="4" w:tplc="04160003" w:tentative="1">
+      <w:start w:val="1"/>
+      <w:numFmt w:val="bullet"/>
+      <w:lvlText w:val="o"/>
+      <w:lvlJc w:val="left"/>
+      <w:pPr>
+        <w:ind w:left="3600" w:hanging="360"/>
+      </w:pPr>
+      <w:rPr>
+        <w:rFonts w:ascii="Courier New" w:hAnsi="Courier New" w:cs="Courier New" w:hint="default"/>
+      </w:rPr>
+    </w:lvl>
+    <w:lvl w:ilvl="5" w:tplc="04160005" w:tentative="1">
+      <w:start w:val="1"/>
+      <w:numFmt w:val="bullet"/>
+      <w:lvlText w:val=""/>
+      <w:lvlJc w:val="left"/>
+      <w:pPr>
+        <w:ind w:left="4320" w:hanging="360"/>
+      </w:pPr>
+      <w:rPr>
+        <w:rFonts w:ascii="Wingdings" w:hAnsi="Wingdings" w:hint="default"/>
+      </w:rPr>
+    </w:lvl>
+    <w:lvl w:ilvl="6" w:tplc="04160001" w:tentative="1">
+      <w:start w:val="1"/>
+      <w:numFmt w:val="bullet"/>
+      <w:lvlText w:val=""/>
+      <w:lvlJc w:val="left"/>
+      <w:pPr>
+        <w:ind w:left="5040" w:hanging="360"/>
+      </w:pPr>
+      <w:rPr>
+        <w:rFonts w:ascii="Symbol" w:hAnsi="Symbol" w:hint="default"/>
+      </w:rPr>
+    </w:lvl>
+    <w:lvl w:ilvl="7" w:tplc="04160003" w:tentative="1">
+      <w:start w:val="1"/>
+      <w:numFmt w:val="bullet"/>
+      <w:lvlText w:val="o"/>
+      <w:lvlJc w:val="left"/>
+      <w:pPr>
+        <w:ind w:left="5760" w:hanging="360"/>
+      </w:pPr>
+      <w:rPr>
+        <w:rFonts w:ascii="Courier New" w:hAnsi="Courier New" w:cs="Courier New" w:hint="default"/>
+      </w:rPr>
+    </w:lvl>
+    <w:lvl w:ilvl="8" w:tplc="04160005" w:tentative="1">
+      <w:start w:val="1"/>
+      <w:numFmt w:val="bullet"/>
+      <w:lvlText w:val=""/>
+      <w:lvlJc w:val="left"/>
+      <w:pPr>
+        <w:ind w:left="6480" w:hanging="360"/>
+      </w:pPr>
+      <w:rPr>
+        <w:rFonts w:ascii="Wingdings" w:hAnsi="Wingdings" w:hint="default"/>
+      </w:rPr>
+    </w:lvl>
+  </w:abstractNum>
+  <w:abstractNum w:abstractNumId="2">
+    <w:nsid w:val="712275C5"/>
+    <w:multiLevelType w:val="hybridMultilevel"/>
+    <w:tmpl w:val="B87E2D68"/>
+    <w:lvl w:ilvl="0" w:tplc="04160001">
+      <w:start w:val="1"/>
+      <w:numFmt w:val="bullet"/>
+      <w:lvlText w:val=""/>
+      <w:lvlJc w:val="left"/>
+      <w:pPr>
+        <w:ind w:left="720" w:hanging="360"/>
+      </w:pPr>
+      <w:rPr>
+        <w:rFonts w:ascii="Symbol" w:hAnsi="Symbol" w:hint="default"/>
+      </w:rPr>
+    </w:lvl>
+    <w:lvl w:ilvl="1" w:tplc="04160003" w:tentative="1">
+      <w:start w:val="1"/>
+      <w:numFmt w:val="bullet"/>
+      <w:lvlText w:val="o"/>
+      <w:lvlJc w:val="left"/>
+      <w:pPr>
+        <w:ind w:left="1440" w:hanging="360"/>
+      </w:pPr>
+      <w:rPr>
+        <w:rFonts w:ascii="Courier New" w:hAnsi="Courier New" w:cs="Courier New" w:hint="default"/>
+      </w:rPr>
+    </w:lvl>
+    <w:lvl w:ilvl="2" w:tplc="04160005" w:tentative="1">
+      <w:start w:val="1"/>
+      <w:numFmt w:val="bullet"/>
+      <w:lvlText w:val=""/>
+      <w:lvlJc w:val="left"/>
+      <w:pPr>
+        <w:ind w:left="2160" w:hanging="360"/>
+      </w:pPr>
+      <w:rPr>
+        <w:rFonts w:ascii="Wingdings" w:hAnsi="Wingdings" w:hint="default"/>
+      </w:rPr>
+    </w:lvl>
+    <w:lvl w:ilvl="3" w:tplc="04160001" w:tentative="1">
+      <w:start w:val="1"/>
+      <w:numFmt w:val="bullet"/>
+      <w:lvlText w:val=""/>
+      <w:lvlJc w:val="left"/>
+      <w:pPr>
+        <w:ind w:left="2880" w:hanging="360"/>
+      </w:pPr>
+      <w:rPr>
+        <w:rFonts w:ascii="Symbol" w:hAnsi="Symbol" w:hint="default"/>
+      </w:rPr>
+    </w:lvl>
+    <w:lvl w:ilvl="4" w:tplc="04160003" w:tentative="1">
+      <w:start w:val="1"/>
+      <w:numFmt w:val="bullet"/>
+      <w:lvlText w:val="o"/>
+      <w:lvlJc w:val="left"/>
+      <w:pPr>
+        <w:ind w:left="3600" w:hanging="360"/>
+      </w:pPr>
+      <w:rPr>
+        <w:rFonts w:ascii="Courier New" w:hAnsi="Courier New" w:cs="Courier New" w:hint="default"/>
+      </w:rPr>
+    </w:lvl>
+    <w:lvl w:ilvl="5" w:tplc="04160005" w:tentative="1">
+      <w:start w:val="1"/>
+      <w:numFmt w:val="bullet"/>
+      <w:lvlText w:val=""/>
+      <w:lvlJc w:val="left"/>
+      <w:pPr>
+        <w:ind w:left="4320" w:hanging="360"/>
+      </w:pPr>
+      <w:rPr>
+        <w:rFonts w:ascii="Wingdings" w:hAnsi="Wingdings" w:hint="default"/>
+      </w:rPr>
+    </w:lvl>
+    <w:lvl w:ilvl="6" w:tplc="04160001" w:tentative="1">
+      <w:start w:val="1"/>
+      <w:numFmt w:val="bullet"/>
+      <w:lvlText w:val=""/>
+      <w:lvlJc w:val="left"/>
+      <w:pPr>
+        <w:ind w:left="5040" w:hanging="360"/>
+      </w:pPr>
+      <w:rPr>
+        <w:rFonts w:ascii="Symbol" w:hAnsi="Symbol" w:hint="default"/>
+      </w:rPr>
+    </w:lvl>
+    <w:lvl w:ilvl="7" w:tplc="04160003" w:tentative="1">
+      <w:start w:val="1"/>
+      <w:numFmt w:val="bullet"/>
+      <w:lvlText w:val="o"/>
+      <w:lvlJc w:val="left"/>
+      <w:pPr>
+        <w:ind w:left="5760" w:hanging="360"/>
+      </w:pPr>
+      <w:rPr>
+        <w:rFonts w:ascii="Courier New" w:hAnsi="Courier New" w:cs="Courier New" w:hint="default"/>
+      </w:rPr>
+    </w:lvl>
+    <w:lvl w:ilvl="8" w:tplc="04160005" w:tentative="1">
+      <w:start w:val="1"/>
+      <w:numFmt w:val="bullet"/>
+      <w:lvlText w:val=""/>
+      <w:lvlJc w:val="left"/>
+      <w:pPr>
+        <w:ind w:left="6480" w:hanging="360"/>
+      </w:pPr>
+      <w:rPr>
+        <w:rFonts w:ascii="Wingdings" w:hAnsi="Wingdings" w:hint="default"/>
+      </w:rPr>
+    </w:lvl>
+  </w:abstractNum>
+  <w:num w:numId="1">
+    <w:abstractNumId w:val="1"/>
+  </w:num>
+  <w:num w:numId="2">
+    <w:abstractNumId w:val="2"/>
+  </w:num>
+  <w:num w:numId="3">
+    <w:abstractNumId w:val="0"/>
+  </w:num>
+</w:numbering>
 </file>
 
 <file path=word/styles.xml><?xml version="1.0" encoding="utf-8"?>
@@ -1092,6 +2223,22 @@
         <w:right w:w="108" w:type="dxa"/>
       </w:tblCellMar>
     </w:tblPr>
+  </w:style>
+  <w:style w:type="paragraph" w:styleId="NormalWeb">
+    <w:name w:val="Normal (Web)"/>
+    <w:basedOn w:val="Normal"/>
+    <w:uiPriority w:val="99"/>
+    <w:unhideWhenUsed/>
+    <w:rsid w:val="005C3AE4"/>
+    <w:pPr>
+      <w:spacing w:before="100" w:beforeAutospacing="1" w:after="100" w:afterAutospacing="1" w:line="240" w:lineRule="auto"/>
+    </w:pPr>
+    <w:rPr>
+      <w:rFonts w:ascii="Times New Roman" w:eastAsia="Times New Roman" w:hAnsi="Times New Roman" w:cs="Times New Roman"/>
+      <w:sz w:val="24"/>
+      <w:szCs w:val="24"/>
+      <w:lang w:eastAsia="pt-BR"/>
+    </w:rPr>
   </w:style>
 </w:styles>
 </file>

</xml_diff>

<commit_message>
[Versão 1] Recursos Necessários
</commit_message>
<xml_diff>
--- a/2.1 Recursos necessários.docx
+++ b/2.1 Recursos necessários.docx
@@ -1,6 +1,6 @@
 
 <file path=word/document.xml><?xml version="1.0" encoding="utf-8"?>
-<w:document xmlns:ve="http://schemas.openxmlformats.org/markup-compatibility/2006" xmlns:o="urn:schemas-microsoft-com:office:office" xmlns:r="http://schemas.openxmlformats.org/officeDocument/2006/relationships" xmlns:m="http://schemas.openxmlformats.org/officeDocument/2006/math" xmlns:v="urn:schemas-microsoft-com:vml" xmlns:wp="http://schemas.openxmlformats.org/drawingml/2006/wordprocessingDrawing" xmlns:w10="urn:schemas-microsoft-com:office:word" xmlns:w="http://schemas.openxmlformats.org/wordprocessingml/2006/main" xmlns:wne="http://schemas.microsoft.com/office/word/2006/wordml">
+<w:document xmlns:wpc="http://schemas.microsoft.com/office/word/2010/wordprocessingCanvas" xmlns:mc="http://schemas.openxmlformats.org/markup-compatibility/2006" xmlns:o="urn:schemas-microsoft-com:office:office" xmlns:r="http://schemas.openxmlformats.org/officeDocument/2006/relationships" xmlns:m="http://schemas.openxmlformats.org/officeDocument/2006/math" xmlns:v="urn:schemas-microsoft-com:vml" xmlns:wp14="http://schemas.microsoft.com/office/word/2010/wordprocessingDrawing" xmlns:wp="http://schemas.openxmlformats.org/drawingml/2006/wordprocessingDrawing" xmlns:w10="urn:schemas-microsoft-com:office:word" xmlns:w="http://schemas.openxmlformats.org/wordprocessingml/2006/main" xmlns:w14="http://schemas.microsoft.com/office/word/2010/wordml" xmlns:wpg="http://schemas.microsoft.com/office/word/2010/wordprocessingGroup" xmlns:wpi="http://schemas.microsoft.com/office/word/2010/wordprocessingInk" xmlns:wne="http://schemas.microsoft.com/office/word/2006/wordml" xmlns:wps="http://schemas.microsoft.com/office/word/2010/wordprocessingShape" mc:Ignorable="w14 wp14">
   <w:body>
     <w:tbl>
       <w:tblPr>
@@ -18,7 +18,7 @@
           <w:left w:w="70" w:type="dxa"/>
           <w:right w:w="70" w:type="dxa"/>
         </w:tblCellMar>
-        <w:tblLook w:val="0000"/>
+        <w:tblLook w:val="0000" w:firstRow="0" w:lastRow="0" w:firstColumn="0" w:lastColumn="0" w:noHBand="0" w:noVBand="0"/>
       </w:tblPr>
       <w:tblGrid>
         <w:gridCol w:w="9283"/>
@@ -40,12 +40,21 @@
                 <w:b/>
               </w:rPr>
             </w:pPr>
-            <w:r>
-              <w:rPr>
-                <w:rFonts w:ascii="Arial" w:hAnsi="Arial" w:cs="Arial"/>
-                <w:b/>
-              </w:rPr>
-              <w:t>1 – SERVIDORES (aplicação, banco de dados, backup etc.)</w:t>
+            <w:proofErr w:type="gramStart"/>
+            <w:r>
+              <w:rPr>
+                <w:rFonts w:ascii="Arial" w:hAnsi="Arial" w:cs="Arial"/>
+                <w:b/>
+              </w:rPr>
+              <w:t>1 – SERVIDORES</w:t>
+            </w:r>
+            <w:proofErr w:type="gramEnd"/>
+            <w:r>
+              <w:rPr>
+                <w:rFonts w:ascii="Arial" w:hAnsi="Arial" w:cs="Arial"/>
+                <w:b/>
+              </w:rPr>
+              <w:t xml:space="preserve"> (aplicação, banco de dados, backup etc.)</w:t>
             </w:r>
           </w:p>
           <w:p>
@@ -76,6 +85,128 @@
           </w:tcPr>
           <w:p>
             <w:pPr>
+              <w:pStyle w:val="NormalWeb"/>
+              <w:spacing w:before="0" w:beforeAutospacing="0" w:after="0" w:afterAutospacing="0" w:line="276" w:lineRule="auto"/>
+              <w:ind w:firstLine="360"/>
+              <w:jc w:val="both"/>
+              <w:rPr>
+                <w:rFonts w:ascii="Arial" w:hAnsi="Arial" w:cs="Arial"/>
+                <w:color w:val="000000"/>
+              </w:rPr>
+            </w:pPr>
+          </w:p>
+          <w:p>
+            <w:pPr>
+              <w:pStyle w:val="NormalWeb"/>
+              <w:spacing w:before="0" w:beforeAutospacing="0" w:after="0" w:afterAutospacing="0" w:line="276" w:lineRule="auto"/>
+              <w:ind w:firstLine="360"/>
+              <w:jc w:val="both"/>
+              <w:rPr>
+                <w:rFonts w:ascii="Arial" w:hAnsi="Arial" w:cs="Arial"/>
+                <w:color w:val="000000"/>
+              </w:rPr>
+            </w:pPr>
+            <w:r>
+              <w:rPr>
+                <w:rFonts w:ascii="Arial" w:hAnsi="Arial" w:cs="Arial"/>
+                <w:color w:val="000000"/>
+              </w:rPr>
+              <w:t xml:space="preserve">O servidor da aplicação deverá ter pelo menos </w:t>
+            </w:r>
+            <w:r>
+              <w:rPr>
+                <w:rFonts w:ascii="Arial" w:hAnsi="Arial" w:cs="Arial"/>
+                <w:color w:val="000000"/>
+              </w:rPr>
+              <w:t xml:space="preserve">as configurações abaixo </w:t>
+            </w:r>
+            <w:r>
+              <w:rPr>
+                <w:rFonts w:ascii="Arial" w:hAnsi="Arial" w:cs="Arial"/>
+                <w:color w:val="000000"/>
+              </w:rPr>
+              <w:t xml:space="preserve">para </w:t>
+            </w:r>
+            <w:r>
+              <w:rPr>
+                <w:rFonts w:ascii="Arial" w:hAnsi="Arial" w:cs="Arial"/>
+                <w:color w:val="000000"/>
+              </w:rPr>
+              <w:t xml:space="preserve">estar apto a </w:t>
+            </w:r>
+            <w:r>
+              <w:rPr>
+                <w:rFonts w:ascii="Arial" w:hAnsi="Arial" w:cs="Arial"/>
+                <w:color w:val="000000"/>
+              </w:rPr>
+              <w:t xml:space="preserve">realizar processamento simultâneo </w:t>
+            </w:r>
+            <w:r>
+              <w:rPr>
+                <w:rFonts w:ascii="Arial" w:hAnsi="Arial" w:cs="Arial"/>
+                <w:color w:val="000000"/>
+              </w:rPr>
+              <w:t>de</w:t>
+            </w:r>
+            <w:r>
+              <w:rPr>
+                <w:rFonts w:ascii="Arial" w:hAnsi="Arial" w:cs="Arial"/>
+                <w:color w:val="000000"/>
+              </w:rPr>
+              <w:t xml:space="preserve"> threads</w:t>
+            </w:r>
+            <w:r>
+              <w:rPr>
+                <w:rFonts w:ascii="Arial" w:hAnsi="Arial" w:cs="Arial"/>
+                <w:color w:val="000000"/>
+              </w:rPr>
+              <w:t xml:space="preserve">, </w:t>
+            </w:r>
+            <w:r>
+              <w:rPr>
+                <w:rFonts w:ascii="Arial" w:hAnsi="Arial" w:cs="Arial"/>
+                <w:color w:val="000000"/>
+              </w:rPr>
+              <w:t xml:space="preserve">evitar travamentos de sincronização e aceitar uma </w:t>
+            </w:r>
+            <w:r>
+              <w:rPr>
+                <w:rFonts w:ascii="Arial" w:hAnsi="Arial" w:cs="Arial"/>
+                <w:color w:val="000000"/>
+              </w:rPr>
+              <w:t>razoável</w:t>
+            </w:r>
+            <w:r>
+              <w:rPr>
+                <w:rFonts w:ascii="Arial" w:hAnsi="Arial" w:cs="Arial"/>
+                <w:color w:val="000000"/>
+              </w:rPr>
+              <w:t xml:space="preserve"> quantidade de usuários acessando o sistema</w:t>
+            </w:r>
+            <w:r>
+              <w:rPr>
+                <w:rFonts w:ascii="Arial" w:hAnsi="Arial" w:cs="Arial"/>
+                <w:color w:val="000000"/>
+              </w:rPr>
+              <w:t xml:space="preserve"> simultaneamente</w:t>
+            </w:r>
+            <w:r>
+              <w:rPr>
+                <w:rFonts w:ascii="Arial" w:hAnsi="Arial" w:cs="Arial"/>
+                <w:color w:val="000000"/>
+              </w:rPr>
+              <w:t>.</w:t>
+            </w:r>
+            <w:r>
+              <w:rPr>
+                <w:rFonts w:ascii="Arial" w:hAnsi="Arial" w:cs="Arial"/>
+                <w:color w:val="000000"/>
+              </w:rPr>
+              <w:t xml:space="preserve"> </w:t>
+            </w:r>
+          </w:p>
+          <w:p>
+            <w:pPr>
               <w:pStyle w:val="Cabealho"/>
               <w:rPr>
                 <w:rFonts w:ascii="Arial" w:hAnsi="Arial" w:cs="Arial"/>
@@ -87,9 +218,270 @@
           </w:p>
           <w:p>
             <w:pPr>
+              <w:pStyle w:val="NormalWeb"/>
+              <w:numPr>
+                <w:ilvl w:val="0"/>
+                <w:numId w:val="1"/>
+              </w:numPr>
+              <w:spacing w:before="0" w:beforeAutospacing="0" w:after="0" w:afterAutospacing="0" w:line="276" w:lineRule="auto"/>
+              <w:rPr>
+                <w:rFonts w:ascii="Arial" w:hAnsi="Arial" w:cs="Arial"/>
+                <w:color w:val="000000"/>
+              </w:rPr>
+            </w:pPr>
+            <w:r>
+              <w:rPr>
+                <w:rFonts w:ascii="Arial" w:hAnsi="Arial" w:cs="Arial"/>
+                <w:color w:val="000000"/>
+              </w:rPr>
+              <w:t xml:space="preserve">Windows </w:t>
+            </w:r>
+            <w:r>
+              <w:rPr>
+                <w:rFonts w:ascii="Arial" w:hAnsi="Arial" w:cs="Arial"/>
+                <w:color w:val="000000"/>
+              </w:rPr>
+              <w:t>S</w:t>
+            </w:r>
+            <w:r>
+              <w:rPr>
+                <w:rFonts w:ascii="Arial" w:hAnsi="Arial" w:cs="Arial"/>
+                <w:color w:val="000000"/>
+              </w:rPr>
+              <w:t xml:space="preserve">erver 2012 ou </w:t>
+            </w:r>
+            <w:proofErr w:type="spellStart"/>
+            <w:r>
+              <w:rPr>
+                <w:rFonts w:ascii="Arial" w:hAnsi="Arial" w:cs="Arial"/>
+                <w:color w:val="000000"/>
+              </w:rPr>
+              <w:t>Ubuntu</w:t>
+            </w:r>
+            <w:proofErr w:type="spellEnd"/>
+            <w:r>
+              <w:rPr>
+                <w:rFonts w:ascii="Arial" w:hAnsi="Arial" w:cs="Arial"/>
+                <w:color w:val="000000"/>
+              </w:rPr>
+              <w:t xml:space="preserve"> 14</w:t>
+            </w:r>
+          </w:p>
+          <w:p>
+            <w:pPr>
+              <w:pStyle w:val="NormalWeb"/>
+              <w:numPr>
+                <w:ilvl w:val="0"/>
+                <w:numId w:val="1"/>
+              </w:numPr>
+              <w:spacing w:before="0" w:beforeAutospacing="0" w:after="0" w:afterAutospacing="0" w:line="276" w:lineRule="auto"/>
+              <w:rPr>
+                <w:rFonts w:ascii="Arial" w:hAnsi="Arial" w:cs="Arial"/>
+                <w:color w:val="000000"/>
+              </w:rPr>
+            </w:pPr>
+            <w:r>
+              <w:rPr>
+                <w:rFonts w:ascii="Arial" w:hAnsi="Arial" w:cs="Arial"/>
+                <w:color w:val="000000"/>
+              </w:rPr>
+              <w:t>Processad</w:t>
+            </w:r>
+            <w:r>
+              <w:rPr>
+                <w:rFonts w:ascii="Arial" w:hAnsi="Arial" w:cs="Arial"/>
+                <w:color w:val="000000"/>
+              </w:rPr>
+              <w:t xml:space="preserve">or dual core 2.0 </w:t>
+            </w:r>
+            <w:proofErr w:type="spellStart"/>
+            <w:proofErr w:type="gramStart"/>
+            <w:r>
+              <w:rPr>
+                <w:rFonts w:ascii="Arial" w:hAnsi="Arial" w:cs="Arial"/>
+                <w:color w:val="000000"/>
+              </w:rPr>
+              <w:t>Ghz</w:t>
+            </w:r>
+            <w:proofErr w:type="spellEnd"/>
+            <w:proofErr w:type="gramEnd"/>
+            <w:r>
+              <w:rPr>
+                <w:rFonts w:ascii="Arial" w:hAnsi="Arial" w:cs="Arial"/>
+                <w:color w:val="000000"/>
+              </w:rPr>
+              <w:t>, 50GB HD, 3</w:t>
+            </w:r>
+            <w:r>
+              <w:rPr>
+                <w:rFonts w:ascii="Arial" w:hAnsi="Arial" w:cs="Arial"/>
+                <w:color w:val="000000"/>
+              </w:rPr>
+              <w:t xml:space="preserve"> GB me</w:t>
+            </w:r>
+            <w:r>
+              <w:rPr>
+                <w:rFonts w:ascii="Arial" w:hAnsi="Arial" w:cs="Arial"/>
+                <w:color w:val="000000"/>
+              </w:rPr>
+              <w:t>mória RAM DDR3 1333MHz</w:t>
+            </w:r>
+          </w:p>
+          <w:p>
+            <w:pPr>
+              <w:pStyle w:val="NormalWeb"/>
+              <w:numPr>
+                <w:ilvl w:val="0"/>
+                <w:numId w:val="1"/>
+              </w:numPr>
+              <w:spacing w:before="0" w:beforeAutospacing="0" w:after="0" w:afterAutospacing="0" w:line="276" w:lineRule="auto"/>
+              <w:rPr>
+                <w:rFonts w:ascii="Arial" w:hAnsi="Arial" w:cs="Arial"/>
+                <w:color w:val="000000"/>
+              </w:rPr>
+            </w:pPr>
+            <w:r>
+              <w:rPr>
+                <w:rFonts w:ascii="Arial" w:hAnsi="Arial" w:cs="Arial"/>
+                <w:color w:val="000000"/>
+              </w:rPr>
+              <w:t>Backup automático pelas ferramen</w:t>
+            </w:r>
+            <w:r>
+              <w:rPr>
+                <w:rFonts w:ascii="Arial" w:hAnsi="Arial" w:cs="Arial"/>
+                <w:color w:val="000000"/>
+              </w:rPr>
+              <w:t>tas administrativas do Windows S</w:t>
+            </w:r>
+            <w:r>
+              <w:rPr>
+                <w:rFonts w:ascii="Arial" w:hAnsi="Arial" w:cs="Arial"/>
+                <w:color w:val="000000"/>
+              </w:rPr>
+              <w:t xml:space="preserve">erver ou espelhamento de </w:t>
+            </w:r>
+            <w:r>
+              <w:rPr>
+                <w:rFonts w:ascii="Arial" w:hAnsi="Arial" w:cs="Arial"/>
+                <w:color w:val="000000"/>
+              </w:rPr>
+              <w:t xml:space="preserve">disco (RAID </w:t>
+            </w:r>
+            <w:proofErr w:type="gramStart"/>
+            <w:r>
+              <w:rPr>
+                <w:rFonts w:ascii="Arial" w:hAnsi="Arial" w:cs="Arial"/>
+                <w:color w:val="000000"/>
+              </w:rPr>
+              <w:t>1</w:t>
+            </w:r>
+            <w:proofErr w:type="gramEnd"/>
+            <w:r>
+              <w:rPr>
+                <w:rFonts w:ascii="Arial" w:hAnsi="Arial" w:cs="Arial"/>
+                <w:color w:val="000000"/>
+              </w:rPr>
+              <w:t>)</w:t>
+            </w:r>
+          </w:p>
+          <w:p>
+            <w:pPr>
+              <w:pStyle w:val="NormalWeb"/>
+              <w:numPr>
+                <w:ilvl w:val="0"/>
+                <w:numId w:val="1"/>
+              </w:numPr>
+              <w:spacing w:before="0" w:beforeAutospacing="0" w:after="0" w:afterAutospacing="0" w:line="276" w:lineRule="auto"/>
+              <w:rPr>
+                <w:rFonts w:ascii="Arial" w:hAnsi="Arial" w:cs="Arial"/>
+                <w:color w:val="000000"/>
+              </w:rPr>
+            </w:pPr>
+            <w:r>
+              <w:rPr>
+                <w:rFonts w:ascii="Arial" w:hAnsi="Arial" w:cs="Arial"/>
+                <w:color w:val="000000"/>
+              </w:rPr>
+              <w:t xml:space="preserve">Banco de dados </w:t>
+            </w:r>
+            <w:proofErr w:type="spellStart"/>
+            <w:r>
+              <w:rPr>
+                <w:rFonts w:ascii="Arial" w:hAnsi="Arial" w:cs="Arial"/>
+                <w:color w:val="000000"/>
+              </w:rPr>
+              <w:t>Mysql</w:t>
+            </w:r>
+            <w:proofErr w:type="spellEnd"/>
+          </w:p>
+          <w:p>
+            <w:pPr>
+              <w:pStyle w:val="NormalWeb"/>
+              <w:numPr>
+                <w:ilvl w:val="0"/>
+                <w:numId w:val="1"/>
+              </w:numPr>
+              <w:spacing w:before="0" w:beforeAutospacing="0" w:after="0" w:afterAutospacing="0" w:line="276" w:lineRule="auto"/>
+              <w:rPr>
+                <w:rFonts w:ascii="Arial" w:hAnsi="Arial" w:cs="Arial"/>
+                <w:color w:val="000000"/>
+              </w:rPr>
+            </w:pPr>
+            <w:proofErr w:type="spellStart"/>
+            <w:r>
+              <w:rPr>
+                <w:rFonts w:ascii="Arial" w:hAnsi="Arial" w:cs="Arial"/>
+                <w:color w:val="000000"/>
+              </w:rPr>
+              <w:t>Wildfly</w:t>
+            </w:r>
+            <w:proofErr w:type="spellEnd"/>
+            <w:r>
+              <w:rPr>
+                <w:rFonts w:ascii="Arial" w:hAnsi="Arial" w:cs="Arial"/>
+                <w:color w:val="000000"/>
+              </w:rPr>
+              <w:t xml:space="preserve"> 8.2</w:t>
+            </w:r>
+          </w:p>
+          <w:p>
+            <w:pPr>
+              <w:pStyle w:val="NormalWeb"/>
+              <w:numPr>
+                <w:ilvl w:val="0"/>
+                <w:numId w:val="1"/>
+              </w:numPr>
+              <w:spacing w:before="0" w:beforeAutospacing="0" w:after="0" w:afterAutospacing="0" w:line="276" w:lineRule="auto"/>
+              <w:rPr>
+                <w:rFonts w:ascii="Arial" w:hAnsi="Arial" w:cs="Arial"/>
+                <w:b/>
+                <w:color w:val="000000"/>
+              </w:rPr>
+            </w:pPr>
+            <w:r>
+              <w:rPr>
+                <w:rFonts w:ascii="Arial" w:hAnsi="Arial" w:cs="Arial"/>
+                <w:color w:val="000000"/>
+              </w:rPr>
+              <w:t xml:space="preserve">Java </w:t>
+            </w:r>
+            <w:proofErr w:type="gramStart"/>
+            <w:r>
+              <w:rPr>
+                <w:rFonts w:ascii="Arial" w:hAnsi="Arial" w:cs="Arial"/>
+                <w:color w:val="000000"/>
+              </w:rPr>
+              <w:t>7</w:t>
+            </w:r>
+            <w:proofErr w:type="gramEnd"/>
+          </w:p>
+          <w:p>
+            <w:pPr>
               <w:pStyle w:val="Cabealho"/>
               <w:rPr>
                 <w:rFonts w:ascii="Arial" w:hAnsi="Arial" w:cs="Arial"/>
+                <w:b/>
                 <w:bCs/>
                 <w:color w:val="808080" w:themeColor="background1" w:themeShade="80"/>
               </w:rPr>
@@ -125,7 +517,7 @@
           <w:left w:w="70" w:type="dxa"/>
           <w:right w:w="70" w:type="dxa"/>
         </w:tblCellMar>
-        <w:tblLook w:val="0000"/>
+        <w:tblLook w:val="0000" w:firstRow="0" w:lastRow="0" w:firstColumn="0" w:lastColumn="0" w:noHBand="0" w:noVBand="0"/>
       </w:tblPr>
       <w:tblGrid>
         <w:gridCol w:w="9283"/>
@@ -147,12 +539,21 @@
                 <w:b/>
               </w:rPr>
             </w:pPr>
-            <w:r>
-              <w:rPr>
-                <w:rFonts w:ascii="Arial" w:hAnsi="Arial" w:cs="Arial"/>
-                <w:b/>
-              </w:rPr>
-              <w:t>2 – CLIENTE DESKTOP</w:t>
+            <w:proofErr w:type="gramStart"/>
+            <w:r>
+              <w:rPr>
+                <w:rFonts w:ascii="Arial" w:hAnsi="Arial" w:cs="Arial"/>
+                <w:b/>
+              </w:rPr>
+              <w:t>2 – CLIENTE</w:t>
+            </w:r>
+            <w:proofErr w:type="gramEnd"/>
+            <w:r>
+              <w:rPr>
+                <w:rFonts w:ascii="Arial" w:hAnsi="Arial" w:cs="Arial"/>
+                <w:b/>
+              </w:rPr>
+              <w:t xml:space="preserve"> DESKTOP</w:t>
             </w:r>
           </w:p>
           <w:p>
@@ -194,6 +595,333 @@
                 <w:color w:val="808080" w:themeColor="background1" w:themeShade="80"/>
               </w:rPr>
             </w:pPr>
+          </w:p>
+          <w:p>
+            <w:pPr>
+              <w:pStyle w:val="NormalWeb"/>
+              <w:spacing w:before="0" w:beforeAutospacing="0" w:after="0" w:afterAutospacing="0" w:line="276" w:lineRule="auto"/>
+              <w:ind w:firstLine="360"/>
+              <w:jc w:val="both"/>
+              <w:rPr>
+                <w:rFonts w:ascii="Arial" w:hAnsi="Arial" w:cs="Arial"/>
+                <w:color w:val="000000"/>
+              </w:rPr>
+            </w:pPr>
+            <w:r>
+              <w:rPr>
+                <w:rFonts w:ascii="Arial" w:hAnsi="Arial" w:cs="Arial"/>
+                <w:color w:val="000000"/>
+              </w:rPr>
+              <w:t xml:space="preserve">O </w:t>
+            </w:r>
+            <w:r>
+              <w:rPr>
+                <w:rFonts w:ascii="Arial" w:hAnsi="Arial" w:cs="Arial"/>
+                <w:color w:val="000000"/>
+              </w:rPr>
+              <w:t>cliente</w:t>
+            </w:r>
+            <w:r>
+              <w:rPr>
+                <w:rFonts w:ascii="Arial" w:hAnsi="Arial" w:cs="Arial"/>
+                <w:color w:val="000000"/>
+              </w:rPr>
+              <w:t xml:space="preserve"> deverá ter pelo menos </w:t>
+            </w:r>
+            <w:r>
+              <w:rPr>
+                <w:rFonts w:ascii="Arial" w:hAnsi="Arial" w:cs="Arial"/>
+                <w:color w:val="000000"/>
+              </w:rPr>
+              <w:t xml:space="preserve">as configurações abaixo </w:t>
+            </w:r>
+            <w:r>
+              <w:rPr>
+                <w:rFonts w:ascii="Arial" w:hAnsi="Arial" w:cs="Arial"/>
+                <w:color w:val="000000"/>
+              </w:rPr>
+              <w:t xml:space="preserve">para </w:t>
+            </w:r>
+            <w:r>
+              <w:rPr>
+                <w:rFonts w:ascii="Arial" w:hAnsi="Arial" w:cs="Arial"/>
+                <w:color w:val="000000"/>
+              </w:rPr>
+              <w:t>estar apto a utilizar o sistema.</w:t>
+            </w:r>
+          </w:p>
+          <w:p>
+            <w:pPr>
+              <w:pStyle w:val="NormalWeb"/>
+              <w:spacing w:before="0" w:beforeAutospacing="0" w:after="0" w:afterAutospacing="0" w:line="276" w:lineRule="auto"/>
+              <w:ind w:left="720"/>
+              <w:rPr>
+                <w:rFonts w:ascii="Arial" w:hAnsi="Arial" w:cs="Arial"/>
+                <w:color w:val="000000"/>
+              </w:rPr>
+            </w:pPr>
+          </w:p>
+          <w:p>
+            <w:pPr>
+              <w:pStyle w:val="NormalWeb"/>
+              <w:numPr>
+                <w:ilvl w:val="0"/>
+                <w:numId w:val="1"/>
+              </w:numPr>
+              <w:spacing w:before="0" w:beforeAutospacing="0" w:after="0" w:afterAutospacing="0" w:line="276" w:lineRule="auto"/>
+              <w:rPr>
+                <w:rFonts w:ascii="Arial" w:hAnsi="Arial" w:cs="Arial"/>
+                <w:color w:val="000000"/>
+              </w:rPr>
+            </w:pPr>
+            <w:r>
+              <w:rPr>
+                <w:rFonts w:ascii="Arial" w:hAnsi="Arial" w:cs="Arial"/>
+                <w:color w:val="000000"/>
+              </w:rPr>
+              <w:t xml:space="preserve">Windows </w:t>
+            </w:r>
+            <w:proofErr w:type="gramStart"/>
+            <w:r>
+              <w:rPr>
+                <w:rFonts w:ascii="Arial" w:hAnsi="Arial" w:cs="Arial"/>
+                <w:color w:val="000000"/>
+              </w:rPr>
+              <w:t>7</w:t>
+            </w:r>
+            <w:proofErr w:type="gramEnd"/>
+            <w:r>
+              <w:rPr>
+                <w:rFonts w:ascii="Arial" w:hAnsi="Arial" w:cs="Arial"/>
+                <w:color w:val="000000"/>
+              </w:rPr>
+              <w:t xml:space="preserve"> ou </w:t>
+            </w:r>
+            <w:proofErr w:type="spellStart"/>
+            <w:r>
+              <w:rPr>
+                <w:rFonts w:ascii="Arial" w:hAnsi="Arial" w:cs="Arial"/>
+                <w:color w:val="000000"/>
+              </w:rPr>
+              <w:t>Ubuntu</w:t>
+            </w:r>
+            <w:proofErr w:type="spellEnd"/>
+            <w:r>
+              <w:rPr>
+                <w:rFonts w:ascii="Arial" w:hAnsi="Arial" w:cs="Arial"/>
+                <w:color w:val="000000"/>
+              </w:rPr>
+              <w:t xml:space="preserve"> 14</w:t>
+            </w:r>
+          </w:p>
+          <w:p>
+            <w:pPr>
+              <w:pStyle w:val="NormalWeb"/>
+              <w:numPr>
+                <w:ilvl w:val="0"/>
+                <w:numId w:val="1"/>
+              </w:numPr>
+              <w:spacing w:before="0" w:beforeAutospacing="0" w:after="0" w:afterAutospacing="0" w:line="276" w:lineRule="auto"/>
+              <w:rPr>
+                <w:rFonts w:ascii="Arial" w:hAnsi="Arial" w:cs="Arial"/>
+                <w:color w:val="000000"/>
+              </w:rPr>
+            </w:pPr>
+            <w:r>
+              <w:rPr>
+                <w:rFonts w:ascii="Arial" w:hAnsi="Arial" w:cs="Arial"/>
+                <w:color w:val="000000"/>
+              </w:rPr>
+              <w:t>Processad</w:t>
+            </w:r>
+            <w:r>
+              <w:rPr>
+                <w:rFonts w:ascii="Arial" w:hAnsi="Arial" w:cs="Arial"/>
+                <w:color w:val="000000"/>
+              </w:rPr>
+              <w:t xml:space="preserve">or 1.5 </w:t>
+            </w:r>
+            <w:proofErr w:type="spellStart"/>
+            <w:proofErr w:type="gramStart"/>
+            <w:r>
+              <w:rPr>
+                <w:rFonts w:ascii="Arial" w:hAnsi="Arial" w:cs="Arial"/>
+                <w:color w:val="000000"/>
+              </w:rPr>
+              <w:t>Ghz</w:t>
+            </w:r>
+            <w:proofErr w:type="spellEnd"/>
+            <w:proofErr w:type="gramEnd"/>
+            <w:r>
+              <w:rPr>
+                <w:rFonts w:ascii="Arial" w:hAnsi="Arial" w:cs="Arial"/>
+                <w:color w:val="000000"/>
+              </w:rPr>
+              <w:t>, 20GB HD, 2</w:t>
+            </w:r>
+            <w:r>
+              <w:rPr>
+                <w:rFonts w:ascii="Arial" w:hAnsi="Arial" w:cs="Arial"/>
+                <w:color w:val="000000"/>
+              </w:rPr>
+              <w:t xml:space="preserve"> GB me</w:t>
+            </w:r>
+            <w:r>
+              <w:rPr>
+                <w:rFonts w:ascii="Arial" w:hAnsi="Arial" w:cs="Arial"/>
+                <w:color w:val="000000"/>
+              </w:rPr>
+              <w:t>mória RAM DDR2 800MHz</w:t>
+            </w:r>
+          </w:p>
+          <w:p>
+            <w:pPr>
+              <w:pStyle w:val="NormalWeb"/>
+              <w:numPr>
+                <w:ilvl w:val="0"/>
+                <w:numId w:val="1"/>
+              </w:numPr>
+              <w:spacing w:before="0" w:beforeAutospacing="0" w:after="0" w:afterAutospacing="0" w:line="276" w:lineRule="auto"/>
+              <w:rPr>
+                <w:rFonts w:ascii="Arial" w:hAnsi="Arial" w:cs="Arial"/>
+                <w:b/>
+                <w:color w:val="000000"/>
+              </w:rPr>
+            </w:pPr>
+            <w:r>
+              <w:rPr>
+                <w:rFonts w:ascii="Arial" w:hAnsi="Arial" w:cs="Arial"/>
+                <w:color w:val="000000"/>
+              </w:rPr>
+              <w:t xml:space="preserve">Java </w:t>
+            </w:r>
+            <w:proofErr w:type="gramStart"/>
+            <w:r>
+              <w:rPr>
+                <w:rFonts w:ascii="Arial" w:hAnsi="Arial" w:cs="Arial"/>
+                <w:color w:val="000000"/>
+              </w:rPr>
+              <w:t>7</w:t>
+            </w:r>
+            <w:proofErr w:type="gramEnd"/>
+          </w:p>
+          <w:p>
+            <w:pPr>
+              <w:pStyle w:val="NormalWeb"/>
+              <w:numPr>
+                <w:ilvl w:val="0"/>
+                <w:numId w:val="1"/>
+              </w:numPr>
+              <w:spacing w:before="0" w:beforeAutospacing="0" w:after="0" w:afterAutospacing="0" w:line="276" w:lineRule="auto"/>
+              <w:rPr>
+                <w:rFonts w:ascii="Arial" w:hAnsi="Arial" w:cs="Arial"/>
+                <w:b/>
+                <w:color w:val="000000"/>
+              </w:rPr>
+            </w:pPr>
+            <w:r>
+              <w:rPr>
+                <w:rFonts w:ascii="Arial" w:hAnsi="Arial" w:cs="Arial"/>
+                <w:color w:val="000000"/>
+              </w:rPr>
+              <w:t xml:space="preserve">Firefox 35 ou </w:t>
+            </w:r>
+            <w:r>
+              <w:rPr>
+                <w:rFonts w:ascii="Arial" w:hAnsi="Arial" w:cs="Arial"/>
+                <w:color w:val="000000"/>
+              </w:rPr>
+              <w:t xml:space="preserve">Google </w:t>
+            </w:r>
+            <w:proofErr w:type="spellStart"/>
+            <w:r>
+              <w:rPr>
+                <w:rFonts w:ascii="Arial" w:hAnsi="Arial" w:cs="Arial"/>
+                <w:color w:val="000000"/>
+              </w:rPr>
+              <w:t>Chrome</w:t>
+            </w:r>
+            <w:proofErr w:type="spellEnd"/>
+            <w:r>
+              <w:rPr>
+                <w:rFonts w:ascii="Arial" w:hAnsi="Arial" w:cs="Arial"/>
+                <w:color w:val="000000"/>
+              </w:rPr>
+              <w:t xml:space="preserve"> 40</w:t>
+            </w:r>
+          </w:p>
+          <w:p>
+            <w:pPr>
+              <w:pStyle w:val="Cabealho"/>
+              <w:rPr>
+                <w:rFonts w:ascii="Arial" w:hAnsi="Arial" w:cs="Arial"/>
+                <w:bCs/>
+                <w:color w:val="808080" w:themeColor="background1" w:themeShade="80"/>
+              </w:rPr>
+            </w:pPr>
+          </w:p>
+          <w:p>
+            <w:pPr>
+              <w:pStyle w:val="NormalWeb"/>
+              <w:spacing w:before="0" w:beforeAutospacing="0" w:after="0" w:afterAutospacing="0" w:line="276" w:lineRule="auto"/>
+              <w:ind w:firstLine="720"/>
+              <w:jc w:val="both"/>
+              <w:rPr>
+                <w:rFonts w:ascii="Arial" w:hAnsi="Arial" w:cs="Arial"/>
+                <w:color w:val="000000"/>
+              </w:rPr>
+            </w:pPr>
+            <w:r>
+              <w:rPr>
+                <w:rFonts w:ascii="Arial" w:hAnsi="Arial" w:cs="Arial"/>
+                <w:color w:val="000000"/>
+              </w:rPr>
+              <w:t xml:space="preserve">O acesso ao painel administrativo que constitui a parte do cliente será através do browser Firefox ou Google </w:t>
+            </w:r>
+            <w:proofErr w:type="spellStart"/>
+            <w:r>
+              <w:rPr>
+                <w:rFonts w:ascii="Arial" w:hAnsi="Arial" w:cs="Arial"/>
+                <w:color w:val="000000"/>
+              </w:rPr>
+              <w:t>Chrome</w:t>
+            </w:r>
+            <w:proofErr w:type="spellEnd"/>
+            <w:r>
+              <w:rPr>
+                <w:rFonts w:ascii="Arial" w:hAnsi="Arial" w:cs="Arial"/>
+                <w:color w:val="000000"/>
+              </w:rPr>
+              <w:t xml:space="preserve"> </w:t>
+            </w:r>
+            <w:r>
+              <w:rPr>
+                <w:rFonts w:ascii="Arial" w:hAnsi="Arial" w:cs="Arial"/>
+                <w:color w:val="000000"/>
+              </w:rPr>
+              <w:t>através</w:t>
+            </w:r>
+            <w:r>
+              <w:rPr>
+                <w:rFonts w:ascii="Arial" w:hAnsi="Arial" w:cs="Arial"/>
+                <w:color w:val="000000"/>
+              </w:rPr>
+              <w:t xml:space="preserve"> </w:t>
+            </w:r>
+            <w:r>
+              <w:rPr>
+                <w:rFonts w:ascii="Arial" w:hAnsi="Arial" w:cs="Arial"/>
+                <w:color w:val="000000"/>
+              </w:rPr>
+              <w:t>d</w:t>
+            </w:r>
+            <w:r>
+              <w:rPr>
+                <w:rFonts w:ascii="Arial" w:hAnsi="Arial" w:cs="Arial"/>
+                <w:color w:val="000000"/>
+              </w:rPr>
+              <w:t>o protocolo de rede HTTP.</w:t>
+            </w:r>
           </w:p>
           <w:p>
             <w:pPr>
@@ -235,7 +963,7 @@
           <w:left w:w="70" w:type="dxa"/>
           <w:right w:w="70" w:type="dxa"/>
         </w:tblCellMar>
-        <w:tblLook w:val="0000"/>
+        <w:tblLook w:val="0000" w:firstRow="0" w:lastRow="0" w:firstColumn="0" w:lastColumn="0" w:noHBand="0" w:noVBand="0"/>
       </w:tblPr>
       <w:tblGrid>
         <w:gridCol w:w="9283"/>
@@ -257,12 +985,21 @@
                 <w:b/>
               </w:rPr>
             </w:pPr>
-            <w:r>
-              <w:rPr>
-                <w:rFonts w:ascii="Arial" w:hAnsi="Arial" w:cs="Arial"/>
-                <w:b/>
-              </w:rPr>
-              <w:t xml:space="preserve">3 – CLIENTE </w:t>
+            <w:proofErr w:type="gramStart"/>
+            <w:r>
+              <w:rPr>
+                <w:rFonts w:ascii="Arial" w:hAnsi="Arial" w:cs="Arial"/>
+                <w:b/>
+              </w:rPr>
+              <w:t>3 – CLIENTE</w:t>
+            </w:r>
+            <w:proofErr w:type="gramEnd"/>
+            <w:r>
+              <w:rPr>
+                <w:rFonts w:ascii="Arial" w:hAnsi="Arial" w:cs="Arial"/>
+                <w:b/>
+              </w:rPr>
+              <w:t xml:space="preserve"> </w:t>
             </w:r>
             <w:r>
               <w:rPr>
@@ -315,9 +1052,217 @@
           </w:p>
           <w:p>
             <w:pPr>
+              <w:pStyle w:val="NormalWeb"/>
+              <w:spacing w:before="0" w:beforeAutospacing="0" w:after="0" w:afterAutospacing="0" w:line="276" w:lineRule="auto"/>
+              <w:ind w:firstLine="360"/>
+              <w:jc w:val="both"/>
+              <w:rPr>
+                <w:rFonts w:ascii="Arial" w:hAnsi="Arial" w:cs="Arial"/>
+                <w:color w:val="000000"/>
+              </w:rPr>
+            </w:pPr>
+            <w:r>
+              <w:rPr>
+                <w:rFonts w:ascii="Arial" w:hAnsi="Arial" w:cs="Arial"/>
+                <w:color w:val="000000"/>
+              </w:rPr>
+              <w:t xml:space="preserve">O </w:t>
+            </w:r>
+            <w:r>
+              <w:rPr>
+                <w:rFonts w:ascii="Arial" w:hAnsi="Arial" w:cs="Arial"/>
+                <w:color w:val="000000"/>
+              </w:rPr>
+              <w:t>cliente</w:t>
+            </w:r>
+            <w:r>
+              <w:rPr>
+                <w:rFonts w:ascii="Arial" w:hAnsi="Arial" w:cs="Arial"/>
+                <w:color w:val="000000"/>
+              </w:rPr>
+              <w:t xml:space="preserve"> deverá </w:t>
+            </w:r>
+            <w:r>
+              <w:rPr>
+                <w:rFonts w:ascii="Arial" w:hAnsi="Arial" w:cs="Arial"/>
+                <w:color w:val="000000"/>
+              </w:rPr>
+              <w:t>possuir um dispositivo mobile com a versão do sistema o</w:t>
+            </w:r>
+            <w:r>
+              <w:rPr>
+                <w:rFonts w:ascii="Arial" w:hAnsi="Arial" w:cs="Arial"/>
+                <w:color w:val="000000"/>
+              </w:rPr>
+              <w:t xml:space="preserve">peracional </w:t>
+            </w:r>
+            <w:proofErr w:type="spellStart"/>
+            <w:r>
+              <w:rPr>
+                <w:rFonts w:ascii="Arial" w:hAnsi="Arial" w:cs="Arial"/>
+                <w:color w:val="000000"/>
+              </w:rPr>
+              <w:t>Android</w:t>
+            </w:r>
+            <w:proofErr w:type="spellEnd"/>
+            <w:r>
+              <w:rPr>
+                <w:rFonts w:ascii="Arial" w:hAnsi="Arial" w:cs="Arial"/>
+                <w:color w:val="000000"/>
+              </w:rPr>
+              <w:t xml:space="preserve"> na versão 4.0</w:t>
+            </w:r>
+            <w:r>
+              <w:rPr>
+                <w:rFonts w:ascii="Arial" w:hAnsi="Arial" w:cs="Arial"/>
+                <w:color w:val="000000"/>
+              </w:rPr>
+              <w:t xml:space="preserve"> (ou superior) </w:t>
+            </w:r>
+            <w:r>
+              <w:rPr>
+                <w:rFonts w:ascii="Arial" w:hAnsi="Arial" w:cs="Arial"/>
+                <w:color w:val="000000"/>
+              </w:rPr>
+              <w:t xml:space="preserve">para </w:t>
+            </w:r>
+            <w:r>
+              <w:rPr>
+                <w:rFonts w:ascii="Arial" w:hAnsi="Arial" w:cs="Arial"/>
+                <w:color w:val="000000"/>
+              </w:rPr>
+              <w:t>estar apto a utilizar a aplicação mobile corretamente.</w:t>
+            </w:r>
+          </w:p>
+          <w:p>
+            <w:pPr>
+              <w:pStyle w:val="NormalWeb"/>
+              <w:spacing w:before="0" w:beforeAutospacing="0" w:after="0" w:afterAutospacing="0" w:line="276" w:lineRule="auto"/>
+              <w:jc w:val="both"/>
+              <w:rPr>
+                <w:rFonts w:ascii="Arial" w:hAnsi="Arial" w:cs="Arial"/>
+                <w:b/>
+                <w:bCs/>
+              </w:rPr>
+            </w:pPr>
+          </w:p>
+        </w:tc>
+      </w:tr>
+    </w:tbl>
+    <w:p/>
+    <w:p/>
+    <w:tbl>
+      <w:tblPr>
+        <w:tblW w:w="0" w:type="auto"/>
+        <w:tblInd w:w="-72" w:type="dxa"/>
+        <w:tblBorders>
+          <w:top w:val="single" w:sz="4" w:space="0" w:color="auto"/>
+          <w:left w:val="single" w:sz="4" w:space="0" w:color="auto"/>
+          <w:bottom w:val="single" w:sz="4" w:space="0" w:color="auto"/>
+          <w:right w:val="single" w:sz="4" w:space="0" w:color="auto"/>
+          <w:insideH w:val="single" w:sz="4" w:space="0" w:color="auto"/>
+          <w:insideV w:val="single" w:sz="4" w:space="0" w:color="auto"/>
+        </w:tblBorders>
+        <w:tblCellMar>
+          <w:left w:w="70" w:type="dxa"/>
+          <w:right w:w="70" w:type="dxa"/>
+        </w:tblCellMar>
+        <w:tblLook w:val="0000" w:firstRow="0" w:lastRow="0" w:firstColumn="0" w:lastColumn="0" w:noHBand="0" w:noVBand="0"/>
+      </w:tblPr>
+      <w:tblGrid>
+        <w:gridCol w:w="9283"/>
+      </w:tblGrid>
+      <w:tr>
+        <w:tc>
+          <w:tcPr>
+            <w:tcW w:w="9283" w:type="dxa"/>
+            <w:tcBorders>
+              <w:bottom w:val="single" w:sz="4" w:space="0" w:color="auto"/>
+            </w:tcBorders>
+            <w:shd w:val="clear" w:color="auto" w:fill="BFBFBF" w:themeFill="background1" w:themeFillShade="BF"/>
+          </w:tcPr>
+          <w:p>
+            <w:pPr>
               <w:pStyle w:val="Cabealho"/>
               <w:rPr>
                 <w:rFonts w:ascii="Arial" w:hAnsi="Arial" w:cs="Arial"/>
+                <w:b/>
+              </w:rPr>
+            </w:pPr>
+            <w:r>
+              <w:rPr>
+                <w:rFonts w:ascii="Arial" w:hAnsi="Arial" w:cs="Arial"/>
+                <w:b/>
+              </w:rPr>
+              <w:lastRenderedPageBreak/>
+              <w:t>4 – OUTROS HARDWARES</w:t>
+            </w:r>
+            <w:proofErr w:type="gramStart"/>
+            <w:r>
+              <w:rPr>
+                <w:rFonts w:ascii="Arial" w:hAnsi="Arial" w:cs="Arial"/>
+                <w:b/>
+              </w:rPr>
+              <w:t xml:space="preserve">  </w:t>
+            </w:r>
+            <w:proofErr w:type="gramEnd"/>
+            <w:r>
+              <w:rPr>
+                <w:rFonts w:ascii="Arial" w:hAnsi="Arial" w:cs="Arial"/>
+                <w:b/>
+              </w:rPr>
+              <w:t>(periféricos, ativos de rede</w:t>
+            </w:r>
+            <w:r>
+              <w:rPr>
+                <w:rFonts w:ascii="Arial" w:hAnsi="Arial" w:cs="Arial"/>
+                <w:b/>
+              </w:rPr>
+              <w:t>, leitor de código de barra</w:t>
+            </w:r>
+            <w:r>
+              <w:rPr>
+                <w:rFonts w:ascii="Arial" w:hAnsi="Arial" w:cs="Arial"/>
+                <w:b/>
+              </w:rPr>
+              <w:t xml:space="preserve"> etc.)</w:t>
+            </w:r>
+          </w:p>
+          <w:p>
+            <w:pPr>
+              <w:pStyle w:val="Cabealho"/>
+              <w:rPr>
+                <w:rFonts w:ascii="Arial" w:hAnsi="Arial" w:cs="Arial"/>
+                <w:b/>
+              </w:rPr>
+            </w:pPr>
+            <w:r>
+              <w:rPr>
+                <w:rFonts w:ascii="Arial" w:hAnsi="Arial" w:cs="Arial"/>
+                <w:b/>
+              </w:rPr>
+              <w:t xml:space="preserve">   </w:t>
+            </w:r>
+          </w:p>
+        </w:tc>
+      </w:tr>
+      <w:tr>
+        <w:trPr>
+          <w:trHeight w:val="70"/>
+        </w:trPr>
+        <w:tc>
+          <w:tcPr>
+            <w:tcW w:w="9283" w:type="dxa"/>
+            <w:tcBorders>
+              <w:bottom w:val="single" w:sz="4" w:space="0" w:color="auto"/>
+            </w:tcBorders>
+          </w:tcPr>
+          <w:p>
+            <w:pPr>
+              <w:pStyle w:val="Cabealho"/>
+              <w:rPr>
+                <w:rFonts w:ascii="Arial" w:hAnsi="Arial" w:cs="Arial"/>
+                <w:b/>
                 <w:bCs/>
                 <w:color w:val="808080" w:themeColor="background1" w:themeShade="80"/>
               </w:rPr>
@@ -326,12 +1271,95 @@
           <w:p>
             <w:pPr>
               <w:pStyle w:val="Cabealho"/>
-              <w:rPr>
-                <w:rFonts w:ascii="Arial" w:hAnsi="Arial" w:cs="Arial"/>
-                <w:b/>
-                <w:bCs/>
-              </w:rPr>
-            </w:pPr>
+              <w:ind w:left="720"/>
+              <w:rPr>
+                <w:rFonts w:ascii="Arial" w:hAnsi="Arial" w:cs="Arial"/>
+                <w:color w:val="000000"/>
+                <w:sz w:val="24"/>
+                <w:szCs w:val="24"/>
+              </w:rPr>
+            </w:pPr>
+            <w:r>
+              <w:rPr>
+                <w:rFonts w:ascii="Arial" w:hAnsi="Arial" w:cs="Arial"/>
+                <w:color w:val="000000"/>
+                <w:sz w:val="24"/>
+                <w:szCs w:val="24"/>
+              </w:rPr>
+              <w:t>O</w:t>
+            </w:r>
+            <w:r>
+              <w:rPr>
+                <w:rFonts w:ascii="Arial" w:hAnsi="Arial" w:cs="Arial"/>
+                <w:color w:val="000000"/>
+                <w:sz w:val="24"/>
+                <w:szCs w:val="24"/>
+              </w:rPr>
+              <w:t xml:space="preserve"> sistema estará apto a funcionar com o seguinte recurso de hardware adicional:</w:t>
+            </w:r>
+          </w:p>
+          <w:p>
+            <w:pPr>
+              <w:pStyle w:val="Cabealho"/>
+              <w:ind w:left="720"/>
+              <w:rPr>
+                <w:rFonts w:ascii="Arial" w:hAnsi="Arial" w:cs="Arial"/>
+                <w:color w:val="000000"/>
+                <w:sz w:val="24"/>
+                <w:szCs w:val="24"/>
+              </w:rPr>
+            </w:pPr>
+            <w:r>
+              <w:rPr>
+                <w:rFonts w:ascii="Arial" w:hAnsi="Arial" w:cs="Arial"/>
+                <w:color w:val="000000"/>
+                <w:sz w:val="24"/>
+                <w:szCs w:val="24"/>
+              </w:rPr>
+              <w:t xml:space="preserve"> </w:t>
+            </w:r>
+          </w:p>
+          <w:p>
+            <w:pPr>
+              <w:pStyle w:val="Cabealho"/>
+              <w:numPr>
+                <w:ilvl w:val="0"/>
+                <w:numId w:val="3"/>
+              </w:numPr>
+              <w:rPr>
+                <w:rFonts w:ascii="Arial" w:hAnsi="Arial" w:cs="Arial"/>
+                <w:color w:val="000000"/>
+                <w:sz w:val="24"/>
+                <w:szCs w:val="24"/>
+              </w:rPr>
+            </w:pPr>
+            <w:r>
+              <w:rPr>
+                <w:rFonts w:ascii="Arial" w:hAnsi="Arial" w:cs="Arial"/>
+                <w:color w:val="000000"/>
+                <w:sz w:val="24"/>
+                <w:szCs w:val="24"/>
+              </w:rPr>
+              <w:t>Leitor de código de barras para identificação de produtos.</w:t>
+            </w:r>
+          </w:p>
+          <w:p>
+            <w:pPr>
+              <w:pStyle w:val="Cabealho"/>
+              <w:rPr>
+                <w:rFonts w:ascii="Arial" w:hAnsi="Arial" w:cs="Arial"/>
+                <w:b/>
+                <w:bCs/>
+              </w:rPr>
+            </w:pPr>
+            <w:r>
+              <w:rPr>
+                <w:rFonts w:ascii="Arial" w:hAnsi="Arial" w:cs="Arial"/>
+                <w:b/>
+                <w:bCs/>
+              </w:rPr>
+              <w:t xml:space="preserve"> </w:t>
+            </w:r>
           </w:p>
         </w:tc>
       </w:tr>
@@ -353,7 +1381,7 @@
           <w:left w:w="70" w:type="dxa"/>
           <w:right w:w="70" w:type="dxa"/>
         </w:tblCellMar>
-        <w:tblLook w:val="0000"/>
+        <w:tblLook w:val="0000" w:firstRow="0" w:lastRow="0" w:firstColumn="0" w:lastColumn="0" w:noHBand="0" w:noVBand="0"/>
       </w:tblPr>
       <w:tblGrid>
         <w:gridCol w:w="9283"/>
@@ -380,21 +1408,7 @@
                 <w:rFonts w:ascii="Arial" w:hAnsi="Arial" w:cs="Arial"/>
                 <w:b/>
               </w:rPr>
-              <w:t>4 – OUTROS HARDWARES  (periféricos, ativos de rede</w:t>
-            </w:r>
-            <w:r>
-              <w:rPr>
-                <w:rFonts w:ascii="Arial" w:hAnsi="Arial" w:cs="Arial"/>
-                <w:b/>
-              </w:rPr>
-              <w:t>, leitor de código de barra</w:t>
-            </w:r>
-            <w:r>
-              <w:rPr>
-                <w:rFonts w:ascii="Arial" w:hAnsi="Arial" w:cs="Arial"/>
-                <w:b/>
-              </w:rPr>
-              <w:t xml:space="preserve"> etc.)</w:t>
+              <w:t>5 – SERVIÇOS DE REDE</w:t>
             </w:r>
           </w:p>
           <w:p>
@@ -410,7 +1424,23 @@
                 <w:rFonts w:ascii="Arial" w:hAnsi="Arial" w:cs="Arial"/>
                 <w:b/>
               </w:rPr>
-              <w:t xml:space="preserve">   </w:t>
+              <w:t xml:space="preserve">      E-mail</w:t>
+            </w:r>
+            <w:proofErr w:type="gramStart"/>
+            <w:r>
+              <w:rPr>
+                <w:rFonts w:ascii="Arial" w:hAnsi="Arial" w:cs="Arial"/>
+                <w:b/>
+              </w:rPr>
+              <w:t>, acesso</w:t>
+            </w:r>
+            <w:proofErr w:type="gramEnd"/>
+            <w:r>
+              <w:rPr>
+                <w:rFonts w:ascii="Arial" w:hAnsi="Arial" w:cs="Arial"/>
+                <w:b/>
+              </w:rPr>
+              <w:t xml:space="preserve"> a sites/sistemas de terceiros, necessidade de banda etc.</w:t>
             </w:r>
           </w:p>
         </w:tc>
@@ -439,123 +1469,224 @@
           </w:p>
           <w:p>
             <w:pPr>
+              <w:pStyle w:val="NormalWeb"/>
+              <w:spacing w:before="0" w:beforeAutospacing="0" w:after="0" w:afterAutospacing="0" w:line="276" w:lineRule="auto"/>
+              <w:ind w:firstLine="360"/>
+              <w:jc w:val="both"/>
+              <w:rPr>
+                <w:rFonts w:ascii="Arial" w:hAnsi="Arial" w:cs="Arial"/>
+                <w:color w:val="000000"/>
+              </w:rPr>
+            </w:pPr>
+            <w:r>
+              <w:rPr>
+                <w:rFonts w:ascii="Arial" w:hAnsi="Arial" w:cs="Arial"/>
+                <w:color w:val="000000"/>
+              </w:rPr>
+              <w:t>O cliente deverá ter pelo menos as configurações abaixo para estar apto a utilizar o sistema.</w:t>
+            </w:r>
+          </w:p>
+          <w:p>
+            <w:pPr>
               <w:pStyle w:val="Cabealho"/>
-              <w:rPr>
-                <w:rFonts w:ascii="Arial" w:hAnsi="Arial" w:cs="Arial"/>
-                <w:bCs/>
-                <w:color w:val="808080" w:themeColor="background1" w:themeShade="80"/>
+              <w:ind w:left="720"/>
+              <w:jc w:val="both"/>
+              <w:rPr>
+                <w:rFonts w:ascii="Arial" w:hAnsi="Arial" w:cs="Arial"/>
+                <w:bCs/>
+                <w:sz w:val="24"/>
+                <w:szCs w:val="24"/>
               </w:rPr>
             </w:pPr>
           </w:p>
           <w:p>
             <w:pPr>
               <w:pStyle w:val="Cabealho"/>
-              <w:rPr>
-                <w:rFonts w:ascii="Arial" w:hAnsi="Arial" w:cs="Arial"/>
-                <w:b/>
-                <w:bCs/>
-              </w:rPr>
-            </w:pPr>
-          </w:p>
-        </w:tc>
-      </w:tr>
-    </w:tbl>
-    <w:p/>
-    <w:tbl>
-      <w:tblPr>
-        <w:tblW w:w="0" w:type="auto"/>
-        <w:tblInd w:w="-72" w:type="dxa"/>
-        <w:tblBorders>
-          <w:top w:val="single" w:sz="4" w:space="0" w:color="auto"/>
-          <w:left w:val="single" w:sz="4" w:space="0" w:color="auto"/>
-          <w:bottom w:val="single" w:sz="4" w:space="0" w:color="auto"/>
-          <w:right w:val="single" w:sz="4" w:space="0" w:color="auto"/>
-          <w:insideH w:val="single" w:sz="4" w:space="0" w:color="auto"/>
-          <w:insideV w:val="single" w:sz="4" w:space="0" w:color="auto"/>
-        </w:tblBorders>
-        <w:tblCellMar>
-          <w:left w:w="70" w:type="dxa"/>
-          <w:right w:w="70" w:type="dxa"/>
-        </w:tblCellMar>
-        <w:tblLook w:val="0000"/>
-      </w:tblPr>
-      <w:tblGrid>
-        <w:gridCol w:w="9283"/>
-      </w:tblGrid>
-      <w:tr>
-        <w:tc>
-          <w:tcPr>
-            <w:tcW w:w="9283" w:type="dxa"/>
-            <w:tcBorders>
-              <w:bottom w:val="single" w:sz="4" w:space="0" w:color="auto"/>
-            </w:tcBorders>
-            <w:shd w:val="clear" w:color="auto" w:fill="BFBFBF" w:themeFill="background1" w:themeFillShade="BF"/>
-          </w:tcPr>
+              <w:numPr>
+                <w:ilvl w:val="0"/>
+                <w:numId w:val="2"/>
+              </w:numPr>
+              <w:jc w:val="both"/>
+              <w:rPr>
+                <w:rFonts w:ascii="Arial" w:hAnsi="Arial" w:cs="Arial"/>
+                <w:bCs/>
+                <w:sz w:val="24"/>
+                <w:szCs w:val="24"/>
+              </w:rPr>
+            </w:pPr>
+            <w:r>
+              <w:rPr>
+                <w:rFonts w:ascii="Arial" w:hAnsi="Arial" w:cs="Arial"/>
+                <w:bCs/>
+                <w:sz w:val="24"/>
+                <w:szCs w:val="24"/>
+              </w:rPr>
+              <w:t xml:space="preserve">Banda de </w:t>
+            </w:r>
+            <w:r>
+              <w:rPr>
+                <w:rFonts w:ascii="Arial" w:hAnsi="Arial" w:cs="Arial"/>
+                <w:bCs/>
+                <w:sz w:val="24"/>
+                <w:szCs w:val="24"/>
+              </w:rPr>
+              <w:t>512</w:t>
+            </w:r>
+            <w:r>
+              <w:rPr>
+                <w:rFonts w:ascii="Arial" w:hAnsi="Arial" w:cs="Arial"/>
+                <w:bCs/>
+                <w:sz w:val="24"/>
+                <w:szCs w:val="24"/>
+              </w:rPr>
+              <w:t>Kb</w:t>
+            </w:r>
+            <w:bookmarkStart w:id="0" w:name="_GoBack"/>
+            <w:bookmarkEnd w:id="0"/>
+            <w:r>
+              <w:rPr>
+                <w:rFonts w:ascii="Arial" w:hAnsi="Arial" w:cs="Arial"/>
+                <w:bCs/>
+                <w:sz w:val="24"/>
+                <w:szCs w:val="24"/>
+              </w:rPr>
+              <w:t>/s</w:t>
+            </w:r>
+            <w:r>
+              <w:rPr>
+                <w:rFonts w:ascii="Arial" w:hAnsi="Arial" w:cs="Arial"/>
+                <w:bCs/>
+                <w:sz w:val="24"/>
+                <w:szCs w:val="24"/>
+              </w:rPr>
+              <w:t xml:space="preserve"> </w:t>
+            </w:r>
+            <w:r>
+              <w:rPr>
+                <w:rFonts w:ascii="Arial" w:hAnsi="Arial" w:cs="Arial"/>
+                <w:bCs/>
+                <w:sz w:val="24"/>
+                <w:szCs w:val="24"/>
+              </w:rPr>
+              <w:t>(</w:t>
+            </w:r>
+            <w:r>
+              <w:rPr>
+                <w:rFonts w:ascii="Arial" w:hAnsi="Arial" w:cs="Arial"/>
+                <w:bCs/>
+                <w:sz w:val="24"/>
+                <w:szCs w:val="24"/>
+              </w:rPr>
+              <w:t>cliente desktop</w:t>
+            </w:r>
+            <w:r>
+              <w:rPr>
+                <w:rFonts w:ascii="Arial" w:hAnsi="Arial" w:cs="Arial"/>
+                <w:bCs/>
+                <w:sz w:val="24"/>
+                <w:szCs w:val="24"/>
+              </w:rPr>
+              <w:t>)</w:t>
+            </w:r>
+            <w:r>
+              <w:rPr>
+                <w:rFonts w:ascii="Arial" w:hAnsi="Arial" w:cs="Arial"/>
+                <w:bCs/>
+                <w:sz w:val="24"/>
+                <w:szCs w:val="24"/>
+              </w:rPr>
+              <w:t>.</w:t>
+            </w:r>
+          </w:p>
           <w:p>
             <w:pPr>
               <w:pStyle w:val="Cabealho"/>
-              <w:rPr>
-                <w:rFonts w:ascii="Arial" w:hAnsi="Arial" w:cs="Arial"/>
-                <w:b/>
-              </w:rPr>
-            </w:pPr>
-            <w:r>
-              <w:rPr>
-                <w:rFonts w:ascii="Arial" w:hAnsi="Arial" w:cs="Arial"/>
-                <w:b/>
-              </w:rPr>
-              <w:t>5 – SERVIÇOS DE REDE</w:t>
-            </w:r>
-          </w:p>
-          <w:p>
-            <w:pPr>
-              <w:pStyle w:val="Cabealho"/>
-              <w:rPr>
-                <w:rFonts w:ascii="Arial" w:hAnsi="Arial" w:cs="Arial"/>
-                <w:b/>
-              </w:rPr>
-            </w:pPr>
-            <w:r>
-              <w:rPr>
-                <w:rFonts w:ascii="Arial" w:hAnsi="Arial" w:cs="Arial"/>
-                <w:b/>
-              </w:rPr>
-              <w:t xml:space="preserve">      E-mail, acesso a sites/sistemas de terceiros, necessidade de banda etc.</w:t>
-            </w:r>
-          </w:p>
-        </w:tc>
-      </w:tr>
-      <w:tr>
-        <w:trPr>
-          <w:trHeight w:val="70"/>
-        </w:trPr>
-        <w:tc>
-          <w:tcPr>
-            <w:tcW w:w="9283" w:type="dxa"/>
-            <w:tcBorders>
-              <w:bottom w:val="single" w:sz="4" w:space="0" w:color="auto"/>
-            </w:tcBorders>
-          </w:tcPr>
-          <w:p>
-            <w:pPr>
-              <w:pStyle w:val="Cabealho"/>
-              <w:rPr>
-                <w:rFonts w:ascii="Arial" w:hAnsi="Arial" w:cs="Arial"/>
-                <w:b/>
-                <w:bCs/>
-                <w:color w:val="808080" w:themeColor="background1" w:themeShade="80"/>
-              </w:rPr>
-            </w:pPr>
-          </w:p>
-          <w:p>
-            <w:pPr>
-              <w:pStyle w:val="Cabealho"/>
-              <w:rPr>
-                <w:rFonts w:ascii="Arial" w:hAnsi="Arial" w:cs="Arial"/>
-                <w:bCs/>
-                <w:color w:val="808080" w:themeColor="background1" w:themeShade="80"/>
-              </w:rPr>
-            </w:pPr>
+              <w:numPr>
+                <w:ilvl w:val="0"/>
+                <w:numId w:val="2"/>
+              </w:numPr>
+              <w:jc w:val="both"/>
+              <w:rPr>
+                <w:rFonts w:ascii="Arial" w:hAnsi="Arial" w:cs="Arial"/>
+                <w:bCs/>
+                <w:sz w:val="24"/>
+                <w:szCs w:val="24"/>
+              </w:rPr>
+            </w:pPr>
+            <w:r>
+              <w:rPr>
+                <w:rFonts w:ascii="Arial" w:hAnsi="Arial" w:cs="Arial"/>
+                <w:bCs/>
+                <w:sz w:val="24"/>
+                <w:szCs w:val="24"/>
+              </w:rPr>
+              <w:t xml:space="preserve">Internet 3g de </w:t>
+            </w:r>
+            <w:proofErr w:type="gramStart"/>
+            <w:r>
+              <w:rPr>
+                <w:rFonts w:ascii="Arial" w:hAnsi="Arial" w:cs="Arial"/>
+                <w:bCs/>
+                <w:sz w:val="24"/>
+                <w:szCs w:val="24"/>
+              </w:rPr>
+              <w:t>500Kb</w:t>
+            </w:r>
+            <w:proofErr w:type="gramEnd"/>
+            <w:r>
+              <w:rPr>
+                <w:rFonts w:ascii="Arial" w:hAnsi="Arial" w:cs="Arial"/>
+                <w:bCs/>
+                <w:sz w:val="24"/>
+                <w:szCs w:val="24"/>
+              </w:rPr>
+              <w:t>/s</w:t>
+            </w:r>
+            <w:r>
+              <w:rPr>
+                <w:rFonts w:ascii="Arial" w:hAnsi="Arial" w:cs="Arial"/>
+                <w:bCs/>
+                <w:sz w:val="24"/>
+                <w:szCs w:val="24"/>
+              </w:rPr>
+              <w:t xml:space="preserve"> (</w:t>
+            </w:r>
+            <w:r>
+              <w:rPr>
+                <w:rFonts w:ascii="Arial" w:hAnsi="Arial" w:cs="Arial"/>
+                <w:bCs/>
+                <w:sz w:val="24"/>
+                <w:szCs w:val="24"/>
+              </w:rPr>
+              <w:t>dispositivo</w:t>
+            </w:r>
+            <w:r>
+              <w:rPr>
+                <w:rFonts w:ascii="Arial" w:hAnsi="Arial" w:cs="Arial"/>
+                <w:bCs/>
+                <w:sz w:val="24"/>
+                <w:szCs w:val="24"/>
+              </w:rPr>
+              <w:t xml:space="preserve"> mobile</w:t>
+            </w:r>
+            <w:r>
+              <w:rPr>
+                <w:rFonts w:ascii="Arial" w:hAnsi="Arial" w:cs="Arial"/>
+                <w:bCs/>
+                <w:sz w:val="24"/>
+                <w:szCs w:val="24"/>
+              </w:rPr>
+              <w:t>)</w:t>
+            </w:r>
+            <w:r>
+              <w:rPr>
+                <w:rFonts w:ascii="Arial" w:hAnsi="Arial" w:cs="Arial"/>
+                <w:bCs/>
+                <w:sz w:val="24"/>
+                <w:szCs w:val="24"/>
+              </w:rPr>
+              <w:t>.</w:t>
+            </w:r>
           </w:p>
           <w:p>
             <w:pPr>
@@ -573,8 +1704,8 @@
     <w:p/>
     <w:p/>
     <w:sectPr>
-      <w:headerReference w:type="default" r:id="rId6"/>
-      <w:footerReference w:type="default" r:id="rId7"/>
+      <w:headerReference w:type="default" r:id="rId8"/>
+      <w:footerReference w:type="default" r:id="rId9"/>
       <w:pgSz w:w="11906" w:h="16838"/>
       <w:pgMar w:top="1134" w:right="1134" w:bottom="1134" w:left="1701" w:header="709" w:footer="709" w:gutter="0"/>
       <w:cols w:space="708"/>
@@ -585,7 +1716,7 @@
 </file>
 
 <file path=word/endnotes.xml><?xml version="1.0" encoding="utf-8"?>
-<w:endnotes xmlns:ve="http://schemas.openxmlformats.org/markup-compatibility/2006" xmlns:o="urn:schemas-microsoft-com:office:office" xmlns:r="http://schemas.openxmlformats.org/officeDocument/2006/relationships" xmlns:m="http://schemas.openxmlformats.org/officeDocument/2006/math" xmlns:v="urn:schemas-microsoft-com:vml" xmlns:wp="http://schemas.openxmlformats.org/drawingml/2006/wordprocessingDrawing" xmlns:w10="urn:schemas-microsoft-com:office:word" xmlns:w="http://schemas.openxmlformats.org/wordprocessingml/2006/main" xmlns:wne="http://schemas.microsoft.com/office/word/2006/wordml">
+<w:endnotes xmlns:wpc="http://schemas.microsoft.com/office/word/2010/wordprocessingCanvas" xmlns:mc="http://schemas.openxmlformats.org/markup-compatibility/2006" xmlns:o="urn:schemas-microsoft-com:office:office" xmlns:r="http://schemas.openxmlformats.org/officeDocument/2006/relationships" xmlns:m="http://schemas.openxmlformats.org/officeDocument/2006/math" xmlns:v="urn:schemas-microsoft-com:vml" xmlns:wp14="http://schemas.microsoft.com/office/word/2010/wordprocessingDrawing" xmlns:wp="http://schemas.openxmlformats.org/drawingml/2006/wordprocessingDrawing" xmlns:w10="urn:schemas-microsoft-com:office:word" xmlns:w="http://schemas.openxmlformats.org/wordprocessingml/2006/main" xmlns:w14="http://schemas.microsoft.com/office/word/2010/wordml" xmlns:wpg="http://schemas.microsoft.com/office/word/2010/wordprocessingGroup" xmlns:wpi="http://schemas.microsoft.com/office/word/2010/wordprocessingInk" xmlns:wne="http://schemas.microsoft.com/office/word/2006/wordml" xmlns:wps="http://schemas.microsoft.com/office/word/2010/wordprocessingShape" mc:Ignorable="w14 wp14">
   <w:endnote w:type="separator" w:id="-1">
     <w:p>
       <w:pPr>
@@ -610,7 +1741,7 @@
 </file>
 
 <file path=word/footer1.xml><?xml version="1.0" encoding="utf-8"?>
-<w:ftr xmlns:ve="http://schemas.openxmlformats.org/markup-compatibility/2006" xmlns:o="urn:schemas-microsoft-com:office:office" xmlns:r="http://schemas.openxmlformats.org/officeDocument/2006/relationships" xmlns:m="http://schemas.openxmlformats.org/officeDocument/2006/math" xmlns:v="urn:schemas-microsoft-com:vml" xmlns:wp="http://schemas.openxmlformats.org/drawingml/2006/wordprocessingDrawing" xmlns:w10="urn:schemas-microsoft-com:office:word" xmlns:w="http://schemas.openxmlformats.org/wordprocessingml/2006/main" xmlns:wne="http://schemas.microsoft.com/office/word/2006/wordml">
+<w:ftr xmlns:wpc="http://schemas.microsoft.com/office/word/2010/wordprocessingCanvas" xmlns:mc="http://schemas.openxmlformats.org/markup-compatibility/2006" xmlns:o="urn:schemas-microsoft-com:office:office" xmlns:r="http://schemas.openxmlformats.org/officeDocument/2006/relationships" xmlns:m="http://schemas.openxmlformats.org/officeDocument/2006/math" xmlns:v="urn:schemas-microsoft-com:vml" xmlns:wp14="http://schemas.microsoft.com/office/word/2010/wordprocessingDrawing" xmlns:wp="http://schemas.openxmlformats.org/drawingml/2006/wordprocessingDrawing" xmlns:w10="urn:schemas-microsoft-com:office:word" xmlns:w="http://schemas.openxmlformats.org/wordprocessingml/2006/main" xmlns:w14="http://schemas.microsoft.com/office/word/2010/wordml" xmlns:wpg="http://schemas.microsoft.com/office/word/2010/wordprocessingGroup" xmlns:wpi="http://schemas.microsoft.com/office/word/2010/wordprocessingInk" xmlns:wne="http://schemas.microsoft.com/office/word/2006/wordml" xmlns:wps="http://schemas.microsoft.com/office/word/2010/wordprocessingShape" mc:Ignorable="w14 wp14">
   <w:p>
     <w:pPr>
       <w:pStyle w:val="Rodap"/>
@@ -643,7 +1774,7 @@
 </file>
 
 <file path=word/footnotes.xml><?xml version="1.0" encoding="utf-8"?>
-<w:footnotes xmlns:ve="http://schemas.openxmlformats.org/markup-compatibility/2006" xmlns:o="urn:schemas-microsoft-com:office:office" xmlns:r="http://schemas.openxmlformats.org/officeDocument/2006/relationships" xmlns:m="http://schemas.openxmlformats.org/officeDocument/2006/math" xmlns:v="urn:schemas-microsoft-com:vml" xmlns:wp="http://schemas.openxmlformats.org/drawingml/2006/wordprocessingDrawing" xmlns:w10="urn:schemas-microsoft-com:office:word" xmlns:w="http://schemas.openxmlformats.org/wordprocessingml/2006/main" xmlns:wne="http://schemas.microsoft.com/office/word/2006/wordml">
+<w:footnotes xmlns:wpc="http://schemas.microsoft.com/office/word/2010/wordprocessingCanvas" xmlns:mc="http://schemas.openxmlformats.org/markup-compatibility/2006" xmlns:o="urn:schemas-microsoft-com:office:office" xmlns:r="http://schemas.openxmlformats.org/officeDocument/2006/relationships" xmlns:m="http://schemas.openxmlformats.org/officeDocument/2006/math" xmlns:v="urn:schemas-microsoft-com:vml" xmlns:wp14="http://schemas.microsoft.com/office/word/2010/wordprocessingDrawing" xmlns:wp="http://schemas.openxmlformats.org/drawingml/2006/wordprocessingDrawing" xmlns:w10="urn:schemas-microsoft-com:office:word" xmlns:w="http://schemas.openxmlformats.org/wordprocessingml/2006/main" xmlns:w14="http://schemas.microsoft.com/office/word/2010/wordml" xmlns:wpg="http://schemas.microsoft.com/office/word/2010/wordprocessingGroup" xmlns:wpi="http://schemas.microsoft.com/office/word/2010/wordprocessingInk" xmlns:wne="http://schemas.microsoft.com/office/word/2006/wordml" xmlns:wps="http://schemas.microsoft.com/office/word/2010/wordprocessingShape" mc:Ignorable="w14 wp14">
   <w:footnote w:type="separator" w:id="-1">
     <w:p>
       <w:pPr>
@@ -668,13 +1799,13 @@
 </file>
 
 <file path=word/header1.xml><?xml version="1.0" encoding="utf-8"?>
-<w:hdr xmlns:ve="http://schemas.openxmlformats.org/markup-compatibility/2006" xmlns:o="urn:schemas-microsoft-com:office:office" xmlns:r="http://schemas.openxmlformats.org/officeDocument/2006/relationships" xmlns:m="http://schemas.openxmlformats.org/officeDocument/2006/math" xmlns:v="urn:schemas-microsoft-com:vml" xmlns:wp="http://schemas.openxmlformats.org/drawingml/2006/wordprocessingDrawing" xmlns:w10="urn:schemas-microsoft-com:office:word" xmlns:w="http://schemas.openxmlformats.org/wordprocessingml/2006/main" xmlns:wne="http://schemas.microsoft.com/office/word/2006/wordml">
+<w:hdr xmlns:wpc="http://schemas.microsoft.com/office/word/2010/wordprocessingCanvas" xmlns:mc="http://schemas.openxmlformats.org/markup-compatibility/2006" xmlns:o="urn:schemas-microsoft-com:office:office" xmlns:r="http://schemas.openxmlformats.org/officeDocument/2006/relationships" xmlns:m="http://schemas.openxmlformats.org/officeDocument/2006/math" xmlns:v="urn:schemas-microsoft-com:vml" xmlns:wp14="http://schemas.microsoft.com/office/word/2010/wordprocessingDrawing" xmlns:wp="http://schemas.openxmlformats.org/drawingml/2006/wordprocessingDrawing" xmlns:w10="urn:schemas-microsoft-com:office:word" xmlns:w="http://schemas.openxmlformats.org/wordprocessingml/2006/main" xmlns:w14="http://schemas.microsoft.com/office/word/2010/wordml" xmlns:wpg="http://schemas.microsoft.com/office/word/2010/wordprocessingGroup" xmlns:wpi="http://schemas.microsoft.com/office/word/2010/wordprocessingInk" xmlns:wne="http://schemas.microsoft.com/office/word/2006/wordml" xmlns:wps="http://schemas.microsoft.com/office/word/2010/wordprocessingShape" mc:Ignorable="w14 wp14">
   <w:tbl>
     <w:tblPr>
       <w:tblStyle w:val="Tabelacomgrade"/>
       <w:tblW w:w="9211" w:type="dxa"/>
       <w:shd w:val="clear" w:color="auto" w:fill="FFFFFF" w:themeFill="background1"/>
-      <w:tblLook w:val="04A0"/>
+      <w:tblLook w:val="04A0" w:firstRow="1" w:lastRow="0" w:firstColumn="1" w:lastColumn="0" w:noHBand="0" w:noVBand="1"/>
     </w:tblPr>
     <w:tblGrid>
       <w:gridCol w:w="1101"/>
@@ -793,6 +1924,34 @@
           <w:pPr>
             <w:jc w:val="both"/>
           </w:pPr>
+          <w:r>
+            <w:rPr>
+              <w:rFonts w:ascii="Arial" w:hAnsi="Arial" w:cs="Arial"/>
+            </w:rPr>
+            <w:t xml:space="preserve">Sistema de controle para distribuição de </w:t>
+          </w:r>
+          <w:proofErr w:type="spellStart"/>
+          <w:r>
+            <w:rPr>
+              <w:rFonts w:ascii="Arial" w:hAnsi="Arial" w:cs="Arial"/>
+            </w:rPr>
+            <w:t>Vending</w:t>
+          </w:r>
+          <w:proofErr w:type="spellEnd"/>
+          <w:r>
+            <w:rPr>
+              <w:rFonts w:ascii="Arial" w:hAnsi="Arial" w:cs="Arial"/>
+            </w:rPr>
+            <w:t xml:space="preserve"> </w:t>
+          </w:r>
+          <w:proofErr w:type="spellStart"/>
+          <w:r>
+            <w:rPr>
+              <w:rFonts w:ascii="Arial" w:hAnsi="Arial" w:cs="Arial"/>
+            </w:rPr>
+            <w:t>Machines</w:t>
+          </w:r>
+          <w:proofErr w:type="spellEnd"/>
         </w:p>
       </w:tc>
     </w:tr>
@@ -805,8 +1964,361 @@
 </w:hdr>
 </file>
 
+<file path=word/numbering.xml><?xml version="1.0" encoding="utf-8"?>
+<w:numbering xmlns:wpc="http://schemas.microsoft.com/office/word/2010/wordprocessingCanvas" xmlns:mc="http://schemas.openxmlformats.org/markup-compatibility/2006" xmlns:o="urn:schemas-microsoft-com:office:office" xmlns:r="http://schemas.openxmlformats.org/officeDocument/2006/relationships" xmlns:m="http://schemas.openxmlformats.org/officeDocument/2006/math" xmlns:v="urn:schemas-microsoft-com:vml" xmlns:wp14="http://schemas.microsoft.com/office/word/2010/wordprocessingDrawing" xmlns:wp="http://schemas.openxmlformats.org/drawingml/2006/wordprocessingDrawing" xmlns:w10="urn:schemas-microsoft-com:office:word" xmlns:w="http://schemas.openxmlformats.org/wordprocessingml/2006/main" xmlns:w14="http://schemas.microsoft.com/office/word/2010/wordml" xmlns:wpg="http://schemas.microsoft.com/office/word/2010/wordprocessingGroup" xmlns:wpi="http://schemas.microsoft.com/office/word/2010/wordprocessingInk" xmlns:wne="http://schemas.microsoft.com/office/word/2006/wordml" xmlns:wps="http://schemas.microsoft.com/office/word/2010/wordprocessingShape" mc:Ignorable="w14 wp14">
+  <w:abstractNum w:abstractNumId="0">
+    <w:nsid w:val="50BB4CE5"/>
+    <w:multiLevelType w:val="hybridMultilevel"/>
+    <w:tmpl w:val="81A4F996"/>
+    <w:lvl w:ilvl="0" w:tplc="04160001">
+      <w:start w:val="1"/>
+      <w:numFmt w:val="bullet"/>
+      <w:lvlText w:val=""/>
+      <w:lvlJc w:val="left"/>
+      <w:pPr>
+        <w:ind w:left="720" w:hanging="360"/>
+      </w:pPr>
+      <w:rPr>
+        <w:rFonts w:ascii="Symbol" w:hAnsi="Symbol" w:hint="default"/>
+      </w:rPr>
+    </w:lvl>
+    <w:lvl w:ilvl="1" w:tplc="04160003" w:tentative="1">
+      <w:start w:val="1"/>
+      <w:numFmt w:val="bullet"/>
+      <w:lvlText w:val="o"/>
+      <w:lvlJc w:val="left"/>
+      <w:pPr>
+        <w:ind w:left="1440" w:hanging="360"/>
+      </w:pPr>
+      <w:rPr>
+        <w:rFonts w:ascii="Courier New" w:hAnsi="Courier New" w:cs="Courier New" w:hint="default"/>
+      </w:rPr>
+    </w:lvl>
+    <w:lvl w:ilvl="2" w:tplc="04160005" w:tentative="1">
+      <w:start w:val="1"/>
+      <w:numFmt w:val="bullet"/>
+      <w:lvlText w:val=""/>
+      <w:lvlJc w:val="left"/>
+      <w:pPr>
+        <w:ind w:left="2160" w:hanging="360"/>
+      </w:pPr>
+      <w:rPr>
+        <w:rFonts w:ascii="Wingdings" w:hAnsi="Wingdings" w:hint="default"/>
+      </w:rPr>
+    </w:lvl>
+    <w:lvl w:ilvl="3" w:tplc="04160001" w:tentative="1">
+      <w:start w:val="1"/>
+      <w:numFmt w:val="bullet"/>
+      <w:lvlText w:val=""/>
+      <w:lvlJc w:val="left"/>
+      <w:pPr>
+        <w:ind w:left="2880" w:hanging="360"/>
+      </w:pPr>
+      <w:rPr>
+        <w:rFonts w:ascii="Symbol" w:hAnsi="Symbol" w:hint="default"/>
+      </w:rPr>
+    </w:lvl>
+    <w:lvl w:ilvl="4" w:tplc="04160003" w:tentative="1">
+      <w:start w:val="1"/>
+      <w:numFmt w:val="bullet"/>
+      <w:lvlText w:val="o"/>
+      <w:lvlJc w:val="left"/>
+      <w:pPr>
+        <w:ind w:left="3600" w:hanging="360"/>
+      </w:pPr>
+      <w:rPr>
+        <w:rFonts w:ascii="Courier New" w:hAnsi="Courier New" w:cs="Courier New" w:hint="default"/>
+      </w:rPr>
+    </w:lvl>
+    <w:lvl w:ilvl="5" w:tplc="04160005" w:tentative="1">
+      <w:start w:val="1"/>
+      <w:numFmt w:val="bullet"/>
+      <w:lvlText w:val=""/>
+      <w:lvlJc w:val="left"/>
+      <w:pPr>
+        <w:ind w:left="4320" w:hanging="360"/>
+      </w:pPr>
+      <w:rPr>
+        <w:rFonts w:ascii="Wingdings" w:hAnsi="Wingdings" w:hint="default"/>
+      </w:rPr>
+    </w:lvl>
+    <w:lvl w:ilvl="6" w:tplc="04160001" w:tentative="1">
+      <w:start w:val="1"/>
+      <w:numFmt w:val="bullet"/>
+      <w:lvlText w:val=""/>
+      <w:lvlJc w:val="left"/>
+      <w:pPr>
+        <w:ind w:left="5040" w:hanging="360"/>
+      </w:pPr>
+      <w:rPr>
+        <w:rFonts w:ascii="Symbol" w:hAnsi="Symbol" w:hint="default"/>
+      </w:rPr>
+    </w:lvl>
+    <w:lvl w:ilvl="7" w:tplc="04160003" w:tentative="1">
+      <w:start w:val="1"/>
+      <w:numFmt w:val="bullet"/>
+      <w:lvlText w:val="o"/>
+      <w:lvlJc w:val="left"/>
+      <w:pPr>
+        <w:ind w:left="5760" w:hanging="360"/>
+      </w:pPr>
+      <w:rPr>
+        <w:rFonts w:ascii="Courier New" w:hAnsi="Courier New" w:cs="Courier New" w:hint="default"/>
+      </w:rPr>
+    </w:lvl>
+    <w:lvl w:ilvl="8" w:tplc="04160005" w:tentative="1">
+      <w:start w:val="1"/>
+      <w:numFmt w:val="bullet"/>
+      <w:lvlText w:val=""/>
+      <w:lvlJc w:val="left"/>
+      <w:pPr>
+        <w:ind w:left="6480" w:hanging="360"/>
+      </w:pPr>
+      <w:rPr>
+        <w:rFonts w:ascii="Wingdings" w:hAnsi="Wingdings" w:hint="default"/>
+      </w:rPr>
+    </w:lvl>
+  </w:abstractNum>
+  <w:abstractNum w:abstractNumId="1">
+    <w:nsid w:val="6B84666A"/>
+    <w:multiLevelType w:val="hybridMultilevel"/>
+    <w:tmpl w:val="5F8852A6"/>
+    <w:lvl w:ilvl="0" w:tplc="04160001">
+      <w:start w:val="1"/>
+      <w:numFmt w:val="bullet"/>
+      <w:lvlText w:val=""/>
+      <w:lvlJc w:val="left"/>
+      <w:pPr>
+        <w:ind w:left="720" w:hanging="360"/>
+      </w:pPr>
+      <w:rPr>
+        <w:rFonts w:ascii="Symbol" w:hAnsi="Symbol" w:hint="default"/>
+      </w:rPr>
+    </w:lvl>
+    <w:lvl w:ilvl="1" w:tplc="04160003" w:tentative="1">
+      <w:start w:val="1"/>
+      <w:numFmt w:val="bullet"/>
+      <w:lvlText w:val="o"/>
+      <w:lvlJc w:val="left"/>
+      <w:pPr>
+        <w:ind w:left="1440" w:hanging="360"/>
+      </w:pPr>
+      <w:rPr>
+        <w:rFonts w:ascii="Courier New" w:hAnsi="Courier New" w:cs="Courier New" w:hint="default"/>
+      </w:rPr>
+    </w:lvl>
+    <w:lvl w:ilvl="2" w:tplc="04160005" w:tentative="1">
+      <w:start w:val="1"/>
+      <w:numFmt w:val="bullet"/>
+      <w:lvlText w:val=""/>
+      <w:lvlJc w:val="left"/>
+      <w:pPr>
+        <w:ind w:left="2160" w:hanging="360"/>
+      </w:pPr>
+      <w:rPr>
+        <w:rFonts w:ascii="Wingdings" w:hAnsi="Wingdings" w:hint="default"/>
+      </w:rPr>
+    </w:lvl>
+    <w:lvl w:ilvl="3" w:tplc="04160001" w:tentative="1">
+      <w:start w:val="1"/>
+      <w:numFmt w:val="bullet"/>
+      <w:lvlText w:val=""/>
+      <w:lvlJc w:val="left"/>
+      <w:pPr>
+        <w:ind w:left="2880" w:hanging="360"/>
+      </w:pPr>
+      <w:rPr>
+        <w:rFonts w:ascii="Symbol" w:hAnsi="Symbol" w:hint="default"/>
+      </w:rPr>
+    </w:lvl>
+    <w:lvl w:ilvl="4" w:tplc="04160003" w:tentative="1">
+      <w:start w:val="1"/>
+      <w:numFmt w:val="bullet"/>
+      <w:lvlText w:val="o"/>
+      <w:lvlJc w:val="left"/>
+      <w:pPr>
+        <w:ind w:left="3600" w:hanging="360"/>
+      </w:pPr>
+      <w:rPr>
+        <w:rFonts w:ascii="Courier New" w:hAnsi="Courier New" w:cs="Courier New" w:hint="default"/>
+      </w:rPr>
+    </w:lvl>
+    <w:lvl w:ilvl="5" w:tplc="04160005" w:tentative="1">
+      <w:start w:val="1"/>
+      <w:numFmt w:val="bullet"/>
+      <w:lvlText w:val=""/>
+      <w:lvlJc w:val="left"/>
+      <w:pPr>
+        <w:ind w:left="4320" w:hanging="360"/>
+      </w:pPr>
+      <w:rPr>
+        <w:rFonts w:ascii="Wingdings" w:hAnsi="Wingdings" w:hint="default"/>
+      </w:rPr>
+    </w:lvl>
+    <w:lvl w:ilvl="6" w:tplc="04160001" w:tentative="1">
+      <w:start w:val="1"/>
+      <w:numFmt w:val="bullet"/>
+      <w:lvlText w:val=""/>
+      <w:lvlJc w:val="left"/>
+      <w:pPr>
+        <w:ind w:left="5040" w:hanging="360"/>
+      </w:pPr>
+      <w:rPr>
+        <w:rFonts w:ascii="Symbol" w:hAnsi="Symbol" w:hint="default"/>
+      </w:rPr>
+    </w:lvl>
+    <w:lvl w:ilvl="7" w:tplc="04160003" w:tentative="1">
+      <w:start w:val="1"/>
+      <w:numFmt w:val="bullet"/>
+      <w:lvlText w:val="o"/>
+      <w:lvlJc w:val="left"/>
+      <w:pPr>
+        <w:ind w:left="5760" w:hanging="360"/>
+      </w:pPr>
+      <w:rPr>
+        <w:rFonts w:ascii="Courier New" w:hAnsi="Courier New" w:cs="Courier New" w:hint="default"/>
+      </w:rPr>
+    </w:lvl>
+    <w:lvl w:ilvl="8" w:tplc="04160005" w:tentative="1">
+      <w:start w:val="1"/>
+      <w:numFmt w:val="bullet"/>
+      <w:lvlText w:val=""/>
+      <w:lvlJc w:val="left"/>
+      <w:pPr>
+        <w:ind w:left="6480" w:hanging="360"/>
+      </w:pPr>
+      <w:rPr>
+        <w:rFonts w:ascii="Wingdings" w:hAnsi="Wingdings" w:hint="default"/>
+      </w:rPr>
+    </w:lvl>
+  </w:abstractNum>
+  <w:abstractNum w:abstractNumId="2">
+    <w:nsid w:val="712275C5"/>
+    <w:multiLevelType w:val="hybridMultilevel"/>
+    <w:tmpl w:val="B87E2D68"/>
+    <w:lvl w:ilvl="0" w:tplc="04160001">
+      <w:start w:val="1"/>
+      <w:numFmt w:val="bullet"/>
+      <w:lvlText w:val=""/>
+      <w:lvlJc w:val="left"/>
+      <w:pPr>
+        <w:ind w:left="720" w:hanging="360"/>
+      </w:pPr>
+      <w:rPr>
+        <w:rFonts w:ascii="Symbol" w:hAnsi="Symbol" w:hint="default"/>
+      </w:rPr>
+    </w:lvl>
+    <w:lvl w:ilvl="1" w:tplc="04160003" w:tentative="1">
+      <w:start w:val="1"/>
+      <w:numFmt w:val="bullet"/>
+      <w:lvlText w:val="o"/>
+      <w:lvlJc w:val="left"/>
+      <w:pPr>
+        <w:ind w:left="1440" w:hanging="360"/>
+      </w:pPr>
+      <w:rPr>
+        <w:rFonts w:ascii="Courier New" w:hAnsi="Courier New" w:cs="Courier New" w:hint="default"/>
+      </w:rPr>
+    </w:lvl>
+    <w:lvl w:ilvl="2" w:tplc="04160005" w:tentative="1">
+      <w:start w:val="1"/>
+      <w:numFmt w:val="bullet"/>
+      <w:lvlText w:val=""/>
+      <w:lvlJc w:val="left"/>
+      <w:pPr>
+        <w:ind w:left="2160" w:hanging="360"/>
+      </w:pPr>
+      <w:rPr>
+        <w:rFonts w:ascii="Wingdings" w:hAnsi="Wingdings" w:hint="default"/>
+      </w:rPr>
+    </w:lvl>
+    <w:lvl w:ilvl="3" w:tplc="04160001" w:tentative="1">
+      <w:start w:val="1"/>
+      <w:numFmt w:val="bullet"/>
+      <w:lvlText w:val=""/>
+      <w:lvlJc w:val="left"/>
+      <w:pPr>
+        <w:ind w:left="2880" w:hanging="360"/>
+      </w:pPr>
+      <w:rPr>
+        <w:rFonts w:ascii="Symbol" w:hAnsi="Symbol" w:hint="default"/>
+      </w:rPr>
+    </w:lvl>
+    <w:lvl w:ilvl="4" w:tplc="04160003" w:tentative="1">
+      <w:start w:val="1"/>
+      <w:numFmt w:val="bullet"/>
+      <w:lvlText w:val="o"/>
+      <w:lvlJc w:val="left"/>
+      <w:pPr>
+        <w:ind w:left="3600" w:hanging="360"/>
+      </w:pPr>
+      <w:rPr>
+        <w:rFonts w:ascii="Courier New" w:hAnsi="Courier New" w:cs="Courier New" w:hint="default"/>
+      </w:rPr>
+    </w:lvl>
+    <w:lvl w:ilvl="5" w:tplc="04160005" w:tentative="1">
+      <w:start w:val="1"/>
+      <w:numFmt w:val="bullet"/>
+      <w:lvlText w:val=""/>
+      <w:lvlJc w:val="left"/>
+      <w:pPr>
+        <w:ind w:left="4320" w:hanging="360"/>
+      </w:pPr>
+      <w:rPr>
+        <w:rFonts w:ascii="Wingdings" w:hAnsi="Wingdings" w:hint="default"/>
+      </w:rPr>
+    </w:lvl>
+    <w:lvl w:ilvl="6" w:tplc="04160001" w:tentative="1">
+      <w:start w:val="1"/>
+      <w:numFmt w:val="bullet"/>
+      <w:lvlText w:val=""/>
+      <w:lvlJc w:val="left"/>
+      <w:pPr>
+        <w:ind w:left="5040" w:hanging="360"/>
+      </w:pPr>
+      <w:rPr>
+        <w:rFonts w:ascii="Symbol" w:hAnsi="Symbol" w:hint="default"/>
+      </w:rPr>
+    </w:lvl>
+    <w:lvl w:ilvl="7" w:tplc="04160003" w:tentative="1">
+      <w:start w:val="1"/>
+      <w:numFmt w:val="bullet"/>
+      <w:lvlText w:val="o"/>
+      <w:lvlJc w:val="left"/>
+      <w:pPr>
+        <w:ind w:left="5760" w:hanging="360"/>
+      </w:pPr>
+      <w:rPr>
+        <w:rFonts w:ascii="Courier New" w:hAnsi="Courier New" w:cs="Courier New" w:hint="default"/>
+      </w:rPr>
+    </w:lvl>
+    <w:lvl w:ilvl="8" w:tplc="04160005" w:tentative="1">
+      <w:start w:val="1"/>
+      <w:numFmt w:val="bullet"/>
+      <w:lvlText w:val=""/>
+      <w:lvlJc w:val="left"/>
+      <w:pPr>
+        <w:ind w:left="6480" w:hanging="360"/>
+      </w:pPr>
+      <w:rPr>
+        <w:rFonts w:ascii="Wingdings" w:hAnsi="Wingdings" w:hint="default"/>
+      </w:rPr>
+    </w:lvl>
+  </w:abstractNum>
+  <w:num w:numId="1">
+    <w:abstractNumId w:val="1"/>
+  </w:num>
+  <w:num w:numId="2">
+    <w:abstractNumId w:val="2"/>
+  </w:num>
+  <w:num w:numId="3">
+    <w:abstractNumId w:val="0"/>
+  </w:num>
+</w:numbering>
+</file>
+
 <file path=word/styles.xml><?xml version="1.0" encoding="utf-8"?>
-<w:styles xmlns:r="http://schemas.openxmlformats.org/officeDocument/2006/relationships" xmlns:w="http://schemas.openxmlformats.org/wordprocessingml/2006/main">
+<w:styles xmlns:mc="http://schemas.openxmlformats.org/markup-compatibility/2006" xmlns:r="http://schemas.openxmlformats.org/officeDocument/2006/relationships" xmlns:w="http://schemas.openxmlformats.org/wordprocessingml/2006/main" xmlns:w14="http://schemas.microsoft.com/office/word/2010/wordml" mc:Ignorable="w14">
   <w:docDefaults>
     <w:rPrDefault>
       <w:rPr>
@@ -977,7 +2489,6 @@
     <w:uiPriority w:val="99"/>
     <w:semiHidden/>
     <w:unhideWhenUsed/>
-    <w:qFormat/>
     <w:tblPr>
       <w:tblInd w:w="0" w:type="dxa"/>
       <w:tblCellMar>
@@ -1092,6 +2603,212 @@
         <w:right w:w="108" w:type="dxa"/>
       </w:tblCellMar>
     </w:tblPr>
+  </w:style>
+  <w:style w:type="paragraph" w:styleId="NormalWeb">
+    <w:name w:val="Normal (Web)"/>
+    <w:basedOn w:val="Normal"/>
+    <w:uiPriority w:val="99"/>
+    <w:unhideWhenUsed/>
+    <w:rsid w:val="005C3AE4"/>
+    <w:pPr>
+      <w:spacing w:before="100" w:beforeAutospacing="1" w:after="100" w:afterAutospacing="1" w:line="240" w:lineRule="auto"/>
+    </w:pPr>
+    <w:rPr>
+      <w:rFonts w:ascii="Times New Roman" w:eastAsia="Times New Roman" w:hAnsi="Times New Roman" w:cs="Times New Roman"/>
+      <w:sz w:val="24"/>
+      <w:szCs w:val="24"/>
+      <w:lang w:eastAsia="pt-BR"/>
+    </w:rPr>
+  </w:style>
+</w:styles>
+</file>
+
+<file path=word/stylesWithEffects.xml><?xml version="1.0" encoding="utf-8"?>
+<w:styles xmlns:wpc="http://schemas.microsoft.com/office/word/2010/wordprocessingCanvas" xmlns:mc="http://schemas.openxmlformats.org/markup-compatibility/2006" xmlns:o="urn:schemas-microsoft-com:office:office" xmlns:r="http://schemas.openxmlformats.org/officeDocument/2006/relationships" xmlns:m="http://schemas.openxmlformats.org/officeDocument/2006/math" xmlns:v="urn:schemas-microsoft-com:vml" xmlns:wp14="http://schemas.microsoft.com/office/word/2010/wordprocessingDrawing" xmlns:wp="http://schemas.openxmlformats.org/drawingml/2006/wordprocessingDrawing" xmlns:w10="urn:schemas-microsoft-com:office:word" xmlns:w="http://schemas.openxmlformats.org/wordprocessingml/2006/main" xmlns:w14="http://schemas.microsoft.com/office/word/2010/wordml" xmlns:wpg="http://schemas.microsoft.com/office/word/2010/wordprocessingGroup" xmlns:wpi="http://schemas.microsoft.com/office/word/2010/wordprocessingInk" xmlns:wne="http://schemas.microsoft.com/office/word/2006/wordml" xmlns:wps="http://schemas.microsoft.com/office/word/2010/wordprocessingShape" mc:Ignorable="w14 wp14">
+  <w:docDefaults>
+    <w:rPrDefault>
+      <w:rPr>
+        <w:rFonts w:asciiTheme="minorHAnsi" w:eastAsiaTheme="minorEastAsia" w:hAnsiTheme="minorHAnsi" w:cstheme="minorBidi"/>
+        <w:sz w:val="22"/>
+        <w:szCs w:val="22"/>
+        <w:lang w:val="pt-BR" w:eastAsia="pt-BR" w:bidi="ar-SA"/>
+      </w:rPr>
+    </w:rPrDefault>
+    <w:pPrDefault>
+      <w:pPr>
+        <w:spacing w:after="200" w:line="276" w:lineRule="auto"/>
+      </w:pPr>
+    </w:pPrDefault>
+  </w:docDefaults>
+  <w:latentStyles w:defLockedState="0" w:defUIPriority="99" w:defSemiHidden="1" w:defUnhideWhenUsed="1" w:defQFormat="0" w:count="267">
+    <w:lsdException w:name="Normal" w:semiHidden="0" w:uiPriority="0" w:unhideWhenUsed="0" w:qFormat="1"/>
+    <w:lsdException w:name="heading 1" w:semiHidden="0" w:uiPriority="9" w:unhideWhenUsed="0" w:qFormat="1"/>
+    <w:lsdException w:name="heading 2" w:uiPriority="9" w:qFormat="1"/>
+    <w:lsdException w:name="heading 3" w:uiPriority="9" w:qFormat="1"/>
+    <w:lsdException w:name="heading 4" w:uiPriority="9" w:qFormat="1"/>
+    <w:lsdException w:name="heading 5" w:uiPriority="9" w:qFormat="1"/>
+    <w:lsdException w:name="heading 6" w:uiPriority="9" w:qFormat="1"/>
+    <w:lsdException w:name="heading 7" w:uiPriority="9" w:qFormat="1"/>
+    <w:lsdException w:name="heading 8" w:uiPriority="9" w:qFormat="1"/>
+    <w:lsdException w:name="heading 9" w:uiPriority="9" w:qFormat="1"/>
+    <w:lsdException w:name="toc 1" w:uiPriority="39"/>
+    <w:lsdException w:name="toc 2" w:uiPriority="39"/>
+    <w:lsdException w:name="toc 3" w:uiPriority="39"/>
+    <w:lsdException w:name="toc 4" w:uiPriority="39"/>
+    <w:lsdException w:name="toc 5" w:uiPriority="39"/>
+    <w:lsdException w:name="toc 6" w:uiPriority="39"/>
+    <w:lsdException w:name="toc 7" w:uiPriority="39"/>
+    <w:lsdException w:name="toc 8" w:uiPriority="39"/>
+    <w:lsdException w:name="toc 9" w:uiPriority="39"/>
+    <w:lsdException w:name="caption" w:uiPriority="35" w:qFormat="1"/>
+    <w:lsdException w:name="Title" w:semiHidden="0" w:uiPriority="10" w:unhideWhenUsed="0" w:qFormat="1"/>
+    <w:lsdException w:name="Default Paragraph Font" w:uiPriority="1"/>
+    <w:lsdException w:name="Subtitle" w:semiHidden="0" w:uiPriority="11" w:unhideWhenUsed="0" w:qFormat="1"/>
+    <w:lsdException w:name="Strong" w:semiHidden="0" w:uiPriority="22" w:unhideWhenUsed="0" w:qFormat="1"/>
+    <w:lsdException w:name="Emphasis" w:semiHidden="0" w:uiPriority="20" w:unhideWhenUsed="0" w:qFormat="1"/>
+    <w:lsdException w:name="Table Grid" w:semiHidden="0" w:uiPriority="59" w:unhideWhenUsed="0"/>
+    <w:lsdException w:name="Placeholder Text" w:unhideWhenUsed="0"/>
+    <w:lsdException w:name="No Spacing" w:semiHidden="0" w:uiPriority="1" w:unhideWhenUsed="0" w:qFormat="1"/>
+    <w:lsdException w:name="Light Shading" w:semiHidden="0" w:uiPriority="60" w:unhideWhenUsed="0"/>
+    <w:lsdException w:name="Light List" w:semiHidden="0" w:uiPriority="61" w:unhideWhenUsed="0"/>
+    <w:lsdException w:name="Light Grid" w:semiHidden="0" w:uiPriority="62" w:unhideWhenUsed="0"/>
+    <w:lsdException w:name="Medium Shading 1" w:semiHidden="0" w:uiPriority="63" w:unhideWhenUsed="0"/>
+    <w:lsdException w:name="Medium Shading 2" w:semiHidden="0" w:uiPriority="64" w:unhideWhenUsed="0"/>
+    <w:lsdException w:name="Medium List 1" w:semiHidden="0" w:uiPriority="65" w:unhideWhenUsed="0"/>
+    <w:lsdException w:name="Medium List 2" w:semiHidden="0" w:uiPriority="66" w:unhideWhenUsed="0"/>
+    <w:lsdException w:name="Medium Grid 1" w:semiHidden="0" w:uiPriority="67" w:unhideWhenUsed="0"/>
+    <w:lsdException w:name="Medium Grid 2" w:semiHidden="0" w:uiPriority="68" w:unhideWhenUsed="0"/>
+    <w:lsdException w:name="Medium Grid 3" w:semiHidden="0" w:uiPriority="69" w:unhideWhenUsed="0"/>
+    <w:lsdException w:name="Dark List" w:semiHidden="0" w:uiPriority="70" w:unhideWhenUsed="0"/>
+    <w:lsdException w:name="Colorful Shading" w:semiHidden="0" w:uiPriority="71" w:unhideWhenUsed="0"/>
+    <w:lsdException w:name="Colorful List" w:semiHidden="0" w:uiPriority="72" w:unhideWhenUsed="0"/>
+    <w:lsdException w:name="Colorful Grid" w:semiHidden="0" w:uiPriority="73" w:unhideWhenUsed="0"/>
+    <w:lsdException w:name="Light Shading Accent 1" w:semiHidden="0" w:uiPriority="60" w:unhideWhenUsed="0"/>
+    <w:lsdException w:name="Light List Accent 1" w:semiHidden="0" w:uiPriority="61" w:unhideWhenUsed="0"/>
+    <w:lsdException w:name="Light Grid Accent 1" w:semiHidden="0" w:uiPriority="62" w:unhideWhenUsed="0"/>
+    <w:lsdException w:name="Medium Shading 1 Accent 1" w:semiHidden="0" w:uiPriority="63" w:unhideWhenUsed="0"/>
+    <w:lsdException w:name="Medium Shading 2 Accent 1" w:semiHidden="0" w:uiPriority="64" w:unhideWhenUsed="0"/>
+    <w:lsdException w:name="Medium List 1 Accent 1" w:semiHidden="0" w:uiPriority="65" w:unhideWhenUsed="0"/>
+    <w:lsdException w:name="Revision" w:unhideWhenUsed="0"/>
+    <w:lsdException w:name="List Paragraph" w:semiHidden="0" w:uiPriority="34" w:unhideWhenUsed="0" w:qFormat="1"/>
+    <w:lsdException w:name="Quote" w:semiHidden="0" w:uiPriority="29" w:unhideWhenUsed="0" w:qFormat="1"/>
+    <w:lsdException w:name="Intense Quote" w:semiHidden="0" w:uiPriority="30" w:unhideWhenUsed="0" w:qFormat="1"/>
+    <w:lsdException w:name="Medium List 2 Accent 1" w:semiHidden="0" w:uiPriority="66" w:unhideWhenUsed="0"/>
+    <w:lsdException w:name="Medium Grid 1 Accent 1" w:semiHidden="0" w:uiPriority="67" w:unhideWhenUsed="0"/>
+    <w:lsdException w:name="Medium Grid 2 Accent 1" w:semiHidden="0" w:uiPriority="68" w:unhideWhenUsed="0"/>
+    <w:lsdException w:name="Medium Grid 3 Accent 1" w:semiHidden="0" w:uiPriority="69" w:unhideWhenUsed="0"/>
+    <w:lsdException w:name="Dark List Accent 1" w:semiHidden="0" w:uiPriority="70" w:unhideWhenUsed="0"/>
+    <w:lsdException w:name="Colorful Shading Accent 1" w:semiHidden="0" w:uiPriority="71" w:unhideWhenUsed="0"/>
+    <w:lsdException w:name="Colorful List Accent 1" w:semiHidden="0" w:uiPriority="72" w:unhideWhenUsed="0"/>
+    <w:lsdException w:name="Colorful Grid Accent 1" w:semiHidden="0" w:uiPriority="73" w:unhideWhenUsed="0"/>
+    <w:lsdException w:name="Light Shading Accent 2" w:semiHidden="0" w:uiPriority="60" w:unhideWhenUsed="0"/>
+    <w:lsdException w:name="Light List Accent 2" w:semiHidden="0" w:uiPriority="61" w:unhideWhenUsed="0"/>
+    <w:lsdException w:name="Light Grid Accent 2" w:semiHidden="0" w:uiPriority="62" w:unhideWhenUsed="0"/>
+    <w:lsdException w:name="Medium Shading 1 Accent 2" w:semiHidden="0" w:uiPriority="63" w:unhideWhenUsed="0"/>
+    <w:lsdException w:name="Medium Shading 2 Accent 2" w:semiHidden="0" w:uiPriority="64" w:unhideWhenUsed="0"/>
+    <w:lsdException w:name="Medium List 1 Accent 2" w:semiHidden="0" w:uiPriority="65" w:unhideWhenUsed="0"/>
+    <w:lsdException w:name="Medium List 2 Accent 2" w:semiHidden="0" w:uiPriority="66" w:unhideWhenUsed="0"/>
+    <w:lsdException w:name="Medium Grid 1 Accent 2" w:semiHidden="0" w:uiPriority="67" w:unhideWhenUsed="0"/>
+    <w:lsdException w:name="Medium Grid 2 Accent 2" w:semiHidden="0" w:uiPriority="68" w:unhideWhenUsed="0"/>
+    <w:lsdException w:name="Medium Grid 3 Accent 2" w:semiHidden="0" w:uiPriority="69" w:unhideWhenUsed="0"/>
+    <w:lsdException w:name="Dark List Accent 2" w:semiHidden="0" w:uiPriority="70" w:unhideWhenUsed="0"/>
+    <w:lsdException w:name="Colorful Shading Accent 2" w:semiHidden="0" w:uiPriority="71" w:unhideWhenUsed="0"/>
+    <w:lsdException w:name="Colorful List Accent 2" w:semiHidden="0" w:uiPriority="72" w:unhideWhenUsed="0"/>
+    <w:lsdException w:name="Colorful Grid Accent 2" w:semiHidden="0" w:uiPriority="73" w:unhideWhenUsed="0"/>
+    <w:lsdException w:name="Light Shading Accent 3" w:semiHidden="0" w:uiPriority="60" w:unhideWhenUsed="0"/>
+    <w:lsdException w:name="Light List Accent 3" w:semiHidden="0" w:uiPriority="61" w:unhideWhenUsed="0"/>
+    <w:lsdException w:name="Light Grid Accent 3" w:semiHidden="0" w:uiPriority="62" w:unhideWhenUsed="0"/>
+    <w:lsdException w:name="Medium Shading 1 Accent 3" w:semiHidden="0" w:uiPriority="63" w:unhideWhenUsed="0"/>
+    <w:lsdException w:name="Medium Shading 2 Accent 3" w:semiHidden="0" w:uiPriority="64" w:unhideWhenUsed="0"/>
+    <w:lsdException w:name="Medium List 1 Accent 3" w:semiHidden="0" w:uiPriority="65" w:unhideWhenUsed="0"/>
+    <w:lsdException w:name="Medium List 2 Accent 3" w:semiHidden="0" w:uiPriority="66" w:unhideWhenUsed="0"/>
+    <w:lsdException w:name="Medium Grid 1 Accent 3" w:semiHidden="0" w:uiPriority="67" w:unhideWhenUsed="0"/>
+    <w:lsdException w:name="Medium Grid 2 Accent 3" w:semiHidden="0" w:uiPriority="68" w:unhideWhenUsed="0"/>
+    <w:lsdException w:name="Medium Grid 3 Accent 3" w:semiHidden="0" w:uiPriority="69" w:unhideWhenUsed="0"/>
+    <w:lsdException w:name="Dark List Accent 3" w:semiHidden="0" w:uiPriority="70" w:unhideWhenUsed="0"/>
+    <w:lsdException w:name="Colorful Shading Accent 3" w:semiHidden="0" w:uiPriority="71" w:unhideWhenUsed="0"/>
+    <w:lsdException w:name="Colorful List Accent 3" w:semiHidden="0" w:uiPriority="72" w:unhideWhenUsed="0"/>
+    <w:lsdException w:name="Colorful Grid Accent 3" w:semiHidden="0" w:uiPriority="73" w:unhideWhenUsed="0"/>
+    <w:lsdException w:name="Light Shading Accent 4" w:semiHidden="0" w:uiPriority="60" w:unhideWhenUsed="0"/>
+    <w:lsdException w:name="Light List Accent 4" w:semiHidden="0" w:uiPriority="61" w:unhideWhenUsed="0"/>
+    <w:lsdException w:name="Light Grid Accent 4" w:semiHidden="0" w:uiPriority="62" w:unhideWhenUsed="0"/>
+    <w:lsdException w:name="Medium Shading 1 Accent 4" w:semiHidden="0" w:uiPriority="63" w:unhideWhenUsed="0"/>
+    <w:lsdException w:name="Medium Shading 2 Accent 4" w:semiHidden="0" w:uiPriority="64" w:unhideWhenUsed="0"/>
+    <w:lsdException w:name="Medium List 1 Accent 4" w:semiHidden="0" w:uiPriority="65" w:unhideWhenUsed="0"/>
+    <w:lsdException w:name="Medium List 2 Accent 4" w:semiHidden="0" w:uiPriority="66" w:unhideWhenUsed="0"/>
+    <w:lsdException w:name="Medium Grid 1 Accent 4" w:semiHidden="0" w:uiPriority="67" w:unhideWhenUsed="0"/>
+    <w:lsdException w:name="Medium Grid 2 Accent 4" w:semiHidden="0" w:uiPriority="68" w:unhideWhenUsed="0"/>
+    <w:lsdException w:name="Medium Grid 3 Accent 4" w:semiHidden="0" w:uiPriority="69" w:unhideWhenUsed="0"/>
+    <w:lsdException w:name="Dark List Accent 4" w:semiHidden="0" w:uiPriority="70" w:unhideWhenUsed="0"/>
+    <w:lsdException w:name="Colorful Shading Accent 4" w:semiHidden="0" w:uiPriority="71" w:unhideWhenUsed="0"/>
+    <w:lsdException w:name="Colorful List Accent 4" w:semiHidden="0" w:uiPriority="72" w:unhideWhenUsed="0"/>
+    <w:lsdException w:name="Colorful Grid Accent 4" w:semiHidden="0" w:uiPriority="73" w:unhideWhenUsed="0"/>
+    <w:lsdException w:name="Light Shading Accent 5" w:semiHidden="0" w:uiPriority="60" w:unhideWhenUsed="0"/>
+    <w:lsdException w:name="Light List Accent 5" w:semiHidden="0" w:uiPriority="61" w:unhideWhenUsed="0"/>
+    <w:lsdException w:name="Light Grid Accent 5" w:semiHidden="0" w:uiPriority="62" w:unhideWhenUsed="0"/>
+    <w:lsdException w:name="Medium Shading 1 Accent 5" w:semiHidden="0" w:uiPriority="63" w:unhideWhenUsed="0"/>
+    <w:lsdException w:name="Medium Shading 2 Accent 5" w:semiHidden="0" w:uiPriority="64" w:unhideWhenUsed="0"/>
+    <w:lsdException w:name="Medium List 1 Accent 5" w:semiHidden="0" w:uiPriority="65" w:unhideWhenUsed="0"/>
+    <w:lsdException w:name="Medium List 2 Accent 5" w:semiHidden="0" w:uiPriority="66" w:unhideWhenUsed="0"/>
+    <w:lsdException w:name="Medium Grid 1 Accent 5" w:semiHidden="0" w:uiPriority="67" w:unhideWhenUsed="0"/>
+    <w:lsdException w:name="Medium Grid 2 Accent 5" w:semiHidden="0" w:uiPriority="68" w:unhideWhenUsed="0"/>
+    <w:lsdException w:name="Medium Grid 3 Accent 5" w:semiHidden="0" w:uiPriority="69" w:unhideWhenUsed="0"/>
+    <w:lsdException w:name="Dark List Accent 5" w:semiHidden="0" w:uiPriority="70" w:unhideWhenUsed="0"/>
+    <w:lsdException w:name="Colorful Shading Accent 5" w:semiHidden="0" w:uiPriority="71" w:unhideWhenUsed="0"/>
+    <w:lsdException w:name="Colorful List Accent 5" w:semiHidden="0" w:uiPriority="72" w:unhideWhenUsed="0"/>
+    <w:lsdException w:name="Colorful Grid Accent 5" w:semiHidden="0" w:uiPriority="73" w:unhideWhenUsed="0"/>
+    <w:lsdException w:name="Light Shading Accent 6" w:semiHidden="0" w:uiPriority="60" w:unhideWhenUsed="0"/>
+    <w:lsdException w:name="Light List Accent 6" w:semiHidden="0" w:uiPriority="61" w:unhideWhenUsed="0"/>
+    <w:lsdException w:name="Light Grid Accent 6" w:semiHidden="0" w:uiPriority="62" w:unhideWhenUsed="0"/>
+    <w:lsdException w:name="Medium Shading 1 Accent 6" w:semiHidden="0" w:uiPriority="63" w:unhideWhenUsed="0"/>
+    <w:lsdException w:name="Medium Shading 2 Accent 6" w:semiHidden="0" w:uiPriority="64" w:unhideWhenUsed="0"/>
+    <w:lsdException w:name="Medium List 1 Accent 6" w:semiHidden="0" w:uiPriority="65" w:unhideWhenUsed="0"/>
+    <w:lsdException w:name="Medium List 2 Accent 6" w:semiHidden="0" w:uiPriority="66" w:unhideWhenUsed="0"/>
+    <w:lsdException w:name="Medium Grid 1 Accent 6" w:semiHidden="0" w:uiPriority="67" w:unhideWhenUsed="0"/>
+    <w:lsdException w:name="Medium Grid 2 Accent 6" w:semiHidden="0" w:uiPriority="68" w:unhideWhenUsed="0"/>
+    <w:lsdException w:name="Medium Grid 3 Accent 6" w:semiHidden="0" w:uiPriority="69" w:unhideWhenUsed="0"/>
+    <w:lsdException w:name="Dark List Accent 6" w:semiHidden="0" w:uiPriority="70" w:unhideWhenUsed="0"/>
+    <w:lsdException w:name="Colorful Shading Accent 6" w:semiHidden="0" w:uiPriority="71" w:unhideWhenUsed="0"/>
+    <w:lsdException w:name="Colorful List Accent 6" w:semiHidden="0" w:uiPriority="72" w:unhideWhenUsed="0"/>
+    <w:lsdException w:name="Colorful Grid Accent 6" w:semiHidden="0" w:uiPriority="73" w:unhideWhenUsed="0"/>
+    <w:lsdException w:name="Subtle Emphasis" w:semiHidden="0" w:uiPriority="19" w:unhideWhenUsed="0" w:qFormat="1"/>
+    <w:lsdException w:name="Intense Emphasis" w:semiHidden="0" w:uiPriority="21" w:unhideWhenUsed="0" w:qFormat="1"/>
+    <w:lsdException w:name="Subtle Reference" w:semiHidden="0" w:uiPriority="31" w:unhideWhenUsed="0" w:qFormat="1"/>
+    <w:lsdException w:name="Intense Reference" w:semiHidden="0" w:uiPriority="32" w:unhideWhenUsed="0" w:qFormat="1"/>
+    <w:lsdException w:name="Book Title" w:semiHidden="0" w:uiPriority="33" w:unhideWhenUsed="0" w:qFormat="1"/>
+    <w:lsdException w:name="Bibliography" w:uiPriority="37"/>
+    <w:lsdException w:name="TOC Heading" w:uiPriority="39" w:qFormat="1"/>
+  </w:latentStyles>
+  <w:style w:type="paragraph" w:default="1" w:styleId="Normal">
+    <w:name w:val="Normal"/>
+    <w:qFormat/>
+  </w:style>
+  <w:style w:type="character" w:default="1" w:styleId="Fontepargpadro">
+    <w:name w:val="Default Paragraph Font"/>
+    <w:uiPriority w:val="1"/>
+    <w:semiHidden/>
+    <w:unhideWhenUsed/>
+  </w:style>
+  <w:style w:type="table" w:default="1" w:styleId="Tabelanormal">
+    <w:name w:val="Normal Table"/>
+    <w:uiPriority w:val="99"/>
+    <w:semiHidden/>
+    <w:unhideWhenUsed/>
+    <w:tblPr>
+      <w:tblInd w:w="0" w:type="dxa"/>
+      <w:tblCellMar>
+        <w:top w:w="0" w:type="dxa"/>
+        <w:left w:w="108" w:type="dxa"/>
+        <w:bottom w:w="0" w:type="dxa"/>
+        <w:right w:w="108" w:type="dxa"/>
+      </w:tblCellMar>
+    </w:tblPr>
+  </w:style>
+  <w:style w:type="numbering" w:default="1" w:styleId="Semlista">
+    <w:name w:val="No List"/>
+    <w:uiPriority w:val="99"/>
+    <w:semiHidden/>
+    <w:unhideWhenUsed/>
   </w:style>
 </w:styles>
 </file>

</xml_diff>

<commit_message>
[Versão 1.1] Recursos necessários
</commit_message>
<xml_diff>
--- a/2.1 Recursos necessários.docx
+++ b/2.1 Recursos necessários.docx
@@ -99,115 +99,30 @@
             <w:pPr>
               <w:pStyle w:val="NormalWeb"/>
               <w:spacing w:before="0" w:beforeAutospacing="0" w:after="0" w:afterAutospacing="0" w:line="276" w:lineRule="auto"/>
-              <w:ind w:firstLine="360"/>
               <w:jc w:val="both"/>
               <w:rPr>
                 <w:rFonts w:ascii="Arial" w:hAnsi="Arial" w:cs="Arial"/>
                 <w:color w:val="000000"/>
-              </w:rPr>
-            </w:pPr>
-            <w:r>
-              <w:rPr>
-                <w:rFonts w:ascii="Arial" w:hAnsi="Arial" w:cs="Arial"/>
-                <w:color w:val="000000"/>
-              </w:rPr>
-              <w:t xml:space="preserve">O servidor da aplicação deverá ter pelo menos </w:t>
-            </w:r>
-            <w:r>
-              <w:rPr>
-                <w:rFonts w:ascii="Arial" w:hAnsi="Arial" w:cs="Arial"/>
-                <w:color w:val="000000"/>
-              </w:rPr>
-              <w:t xml:space="preserve">as configurações abaixo </w:t>
-            </w:r>
-            <w:r>
-              <w:rPr>
-                <w:rFonts w:ascii="Arial" w:hAnsi="Arial" w:cs="Arial"/>
-                <w:color w:val="000000"/>
-              </w:rPr>
-              <w:t xml:space="preserve">para </w:t>
-            </w:r>
-            <w:r>
-              <w:rPr>
-                <w:rFonts w:ascii="Arial" w:hAnsi="Arial" w:cs="Arial"/>
-                <w:color w:val="000000"/>
-              </w:rPr>
-              <w:t xml:space="preserve">estar apto a </w:t>
-            </w:r>
-            <w:r>
-              <w:rPr>
-                <w:rFonts w:ascii="Arial" w:hAnsi="Arial" w:cs="Arial"/>
-                <w:color w:val="000000"/>
-              </w:rPr>
-              <w:t xml:space="preserve">realizar processamento simultâneo </w:t>
-            </w:r>
-            <w:r>
-              <w:rPr>
-                <w:rFonts w:ascii="Arial" w:hAnsi="Arial" w:cs="Arial"/>
-                <w:color w:val="000000"/>
-              </w:rPr>
-              <w:t>de</w:t>
-            </w:r>
-            <w:r>
-              <w:rPr>
-                <w:rFonts w:ascii="Arial" w:hAnsi="Arial" w:cs="Arial"/>
-                <w:color w:val="000000"/>
-              </w:rPr>
-              <w:t xml:space="preserve"> threads</w:t>
-            </w:r>
-            <w:r>
-              <w:rPr>
-                <w:rFonts w:ascii="Arial" w:hAnsi="Arial" w:cs="Arial"/>
-                <w:color w:val="000000"/>
-              </w:rPr>
-              <w:t xml:space="preserve">, </w:t>
-            </w:r>
-            <w:r>
-              <w:rPr>
-                <w:rFonts w:ascii="Arial" w:hAnsi="Arial" w:cs="Arial"/>
-                <w:color w:val="000000"/>
-              </w:rPr>
-              <w:t xml:space="preserve">evitar travamentos de sincronização e aceitar uma </w:t>
-            </w:r>
-            <w:r>
-              <w:rPr>
-                <w:rFonts w:ascii="Arial" w:hAnsi="Arial" w:cs="Arial"/>
-                <w:color w:val="000000"/>
-              </w:rPr>
-              <w:t>razoável</w:t>
-            </w:r>
-            <w:r>
-              <w:rPr>
-                <w:rFonts w:ascii="Arial" w:hAnsi="Arial" w:cs="Arial"/>
-                <w:color w:val="000000"/>
-              </w:rPr>
-              <w:t xml:space="preserve"> quantidade de usuários acessando o sistema</w:t>
-            </w:r>
-            <w:r>
-              <w:rPr>
-                <w:rFonts w:ascii="Arial" w:hAnsi="Arial" w:cs="Arial"/>
-                <w:color w:val="000000"/>
-              </w:rPr>
-              <w:t xml:space="preserve"> simultaneamente</w:t>
-            </w:r>
-            <w:r>
-              <w:rPr>
-                <w:rFonts w:ascii="Arial" w:hAnsi="Arial" w:cs="Arial"/>
-                <w:color w:val="000000"/>
-              </w:rPr>
-              <w:t>.</w:t>
-            </w:r>
-            <w:r>
-              <w:rPr>
-                <w:rFonts w:ascii="Arial" w:hAnsi="Arial" w:cs="Arial"/>
-                <w:color w:val="000000"/>
-              </w:rPr>
-              <w:t xml:space="preserve"> </w:t>
+                <w:sz w:val="22"/>
+                <w:szCs w:val="22"/>
+              </w:rPr>
+            </w:pPr>
+            <w:bookmarkStart w:id="0" w:name="_GoBack"/>
+            <w:bookmarkEnd w:id="0"/>
+            <w:r>
+              <w:rPr>
+                <w:rFonts w:ascii="Arial" w:hAnsi="Arial" w:cs="Arial"/>
+                <w:color w:val="000000"/>
+                <w:sz w:val="22"/>
+                <w:szCs w:val="22"/>
+              </w:rPr>
+              <w:t xml:space="preserve">O servidor da aplicação deverá ter pelo menos as configurações abaixo para estar apto a realizar processamento simultâneo de threads, evitar travamentos de sincronização e aceitar uma razoável quantidade de usuários acessando o sistema simultaneamente. </w:t>
             </w:r>
           </w:p>
           <w:p>
             <w:pPr>
               <w:pStyle w:val="Cabealho"/>
+              <w:spacing w:line="276" w:lineRule="auto"/>
               <w:rPr>
                 <w:rFonts w:ascii="Arial" w:hAnsi="Arial" w:cs="Arial"/>
                 <w:b/>
@@ -227,34 +142,26 @@
               <w:rPr>
                 <w:rFonts w:ascii="Arial" w:hAnsi="Arial" w:cs="Arial"/>
                 <w:color w:val="000000"/>
-              </w:rPr>
-            </w:pPr>
-            <w:r>
-              <w:rPr>
-                <w:rFonts w:ascii="Arial" w:hAnsi="Arial" w:cs="Arial"/>
-                <w:color w:val="000000"/>
-              </w:rPr>
-              <w:t xml:space="preserve">Windows </w:t>
-            </w:r>
-            <w:r>
-              <w:rPr>
-                <w:rFonts w:ascii="Arial" w:hAnsi="Arial" w:cs="Arial"/>
-                <w:color w:val="000000"/>
-              </w:rPr>
-              <w:t>S</w:t>
-            </w:r>
-            <w:r>
-              <w:rPr>
-                <w:rFonts w:ascii="Arial" w:hAnsi="Arial" w:cs="Arial"/>
-                <w:color w:val="000000"/>
-              </w:rPr>
-              <w:t xml:space="preserve">erver 2012 ou </w:t>
+                <w:sz w:val="22"/>
+                <w:szCs w:val="22"/>
+              </w:rPr>
+            </w:pPr>
+            <w:r>
+              <w:rPr>
+                <w:rFonts w:ascii="Arial" w:hAnsi="Arial" w:cs="Arial"/>
+                <w:color w:val="000000"/>
+                <w:sz w:val="22"/>
+                <w:szCs w:val="22"/>
+              </w:rPr>
+              <w:t xml:space="preserve">Windows Server 2012 ou </w:t>
             </w:r>
             <w:proofErr w:type="spellStart"/>
             <w:r>
               <w:rPr>
                 <w:rFonts w:ascii="Arial" w:hAnsi="Arial" w:cs="Arial"/>
                 <w:color w:val="000000"/>
+                <w:sz w:val="22"/>
+                <w:szCs w:val="22"/>
               </w:rPr>
               <w:t>Ubuntu</w:t>
             </w:r>
@@ -263,6 +170,8 @@
               <w:rPr>
                 <w:rFonts w:ascii="Arial" w:hAnsi="Arial" w:cs="Arial"/>
                 <w:color w:val="000000"/>
+                <w:sz w:val="22"/>
+                <w:szCs w:val="22"/>
               </w:rPr>
               <w:t xml:space="preserve"> 14</w:t>
             </w:r>
@@ -278,21 +187,18 @@
               <w:rPr>
                 <w:rFonts w:ascii="Arial" w:hAnsi="Arial" w:cs="Arial"/>
                 <w:color w:val="000000"/>
-              </w:rPr>
-            </w:pPr>
-            <w:r>
-              <w:rPr>
-                <w:rFonts w:ascii="Arial" w:hAnsi="Arial" w:cs="Arial"/>
-                <w:color w:val="000000"/>
-              </w:rPr>
-              <w:t>Processad</w:t>
-            </w:r>
-            <w:r>
-              <w:rPr>
-                <w:rFonts w:ascii="Arial" w:hAnsi="Arial" w:cs="Arial"/>
-                <w:color w:val="000000"/>
-              </w:rPr>
-              <w:t xml:space="preserve">or dual core 2.0 </w:t>
+                <w:sz w:val="22"/>
+                <w:szCs w:val="22"/>
+              </w:rPr>
+            </w:pPr>
+            <w:r>
+              <w:rPr>
+                <w:rFonts w:ascii="Arial" w:hAnsi="Arial" w:cs="Arial"/>
+                <w:color w:val="000000"/>
+                <w:sz w:val="22"/>
+                <w:szCs w:val="22"/>
+              </w:rPr>
+              <w:t xml:space="preserve">Processador dual core 2.0 </w:t>
             </w:r>
             <w:proofErr w:type="spellStart"/>
             <w:proofErr w:type="gramStart"/>
@@ -300,6 +206,8 @@
               <w:rPr>
                 <w:rFonts w:ascii="Arial" w:hAnsi="Arial" w:cs="Arial"/>
                 <w:color w:val="000000"/>
+                <w:sz w:val="22"/>
+                <w:szCs w:val="22"/>
               </w:rPr>
               <w:t>Ghz</w:t>
             </w:r>
@@ -309,20 +217,17 @@
               <w:rPr>
                 <w:rFonts w:ascii="Arial" w:hAnsi="Arial" w:cs="Arial"/>
                 <w:color w:val="000000"/>
-              </w:rPr>
-              <w:t>, 50GB HD, 3</w:t>
-            </w:r>
-            <w:r>
-              <w:rPr>
-                <w:rFonts w:ascii="Arial" w:hAnsi="Arial" w:cs="Arial"/>
-                <w:color w:val="000000"/>
-              </w:rPr>
-              <w:t xml:space="preserve"> GB me</w:t>
-            </w:r>
-            <w:r>
-              <w:rPr>
-                <w:rFonts w:ascii="Arial" w:hAnsi="Arial" w:cs="Arial"/>
-                <w:color w:val="000000"/>
+                <w:sz w:val="22"/>
+                <w:szCs w:val="22"/>
+              </w:rPr>
+              <w:t>, 50GB HD, 3 GB me</w:t>
+            </w:r>
+            <w:r>
+              <w:rPr>
+                <w:rFonts w:ascii="Arial" w:hAnsi="Arial" w:cs="Arial"/>
+                <w:color w:val="000000"/>
+                <w:sz w:val="22"/>
+                <w:szCs w:val="22"/>
               </w:rPr>
               <w:t>mória RAM DDR3 1333MHz</w:t>
             </w:r>
@@ -338,33 +243,25 @@
               <w:rPr>
                 <w:rFonts w:ascii="Arial" w:hAnsi="Arial" w:cs="Arial"/>
                 <w:color w:val="000000"/>
-              </w:rPr>
-            </w:pPr>
-            <w:r>
-              <w:rPr>
-                <w:rFonts w:ascii="Arial" w:hAnsi="Arial" w:cs="Arial"/>
-                <w:color w:val="000000"/>
-              </w:rPr>
-              <w:t>Backup automático pelas ferramen</w:t>
-            </w:r>
-            <w:r>
-              <w:rPr>
-                <w:rFonts w:ascii="Arial" w:hAnsi="Arial" w:cs="Arial"/>
-                <w:color w:val="000000"/>
-              </w:rPr>
-              <w:t>tas administrativas do Windows S</w:t>
-            </w:r>
-            <w:r>
-              <w:rPr>
-                <w:rFonts w:ascii="Arial" w:hAnsi="Arial" w:cs="Arial"/>
-                <w:color w:val="000000"/>
-              </w:rPr>
-              <w:t xml:space="preserve">erver ou espelhamento de </w:t>
-            </w:r>
-            <w:r>
-              <w:rPr>
-                <w:rFonts w:ascii="Arial" w:hAnsi="Arial" w:cs="Arial"/>
-                <w:color w:val="000000"/>
+                <w:sz w:val="22"/>
+                <w:szCs w:val="22"/>
+              </w:rPr>
+            </w:pPr>
+            <w:r>
+              <w:rPr>
+                <w:rFonts w:ascii="Arial" w:hAnsi="Arial" w:cs="Arial"/>
+                <w:color w:val="000000"/>
+                <w:sz w:val="22"/>
+                <w:szCs w:val="22"/>
+              </w:rPr>
+              <w:t xml:space="preserve">Backup automático pelas ferramentas administrativas do Windows Server ou espelhamento de </w:t>
+            </w:r>
+            <w:r>
+              <w:rPr>
+                <w:rFonts w:ascii="Arial" w:hAnsi="Arial" w:cs="Arial"/>
+                <w:color w:val="000000"/>
+                <w:sz w:val="22"/>
+                <w:szCs w:val="22"/>
               </w:rPr>
               <w:t xml:space="preserve">disco (RAID </w:t>
             </w:r>
@@ -373,6 +270,8 @@
               <w:rPr>
                 <w:rFonts w:ascii="Arial" w:hAnsi="Arial" w:cs="Arial"/>
                 <w:color w:val="000000"/>
+                <w:sz w:val="22"/>
+                <w:szCs w:val="22"/>
               </w:rPr>
               <w:t>1</w:t>
             </w:r>
@@ -381,6 +280,8 @@
               <w:rPr>
                 <w:rFonts w:ascii="Arial" w:hAnsi="Arial" w:cs="Arial"/>
                 <w:color w:val="000000"/>
+                <w:sz w:val="22"/>
+                <w:szCs w:val="22"/>
               </w:rPr>
               <w:t>)</w:t>
             </w:r>
@@ -396,12 +297,16 @@
               <w:rPr>
                 <w:rFonts w:ascii="Arial" w:hAnsi="Arial" w:cs="Arial"/>
                 <w:color w:val="000000"/>
-              </w:rPr>
-            </w:pPr>
-            <w:r>
-              <w:rPr>
-                <w:rFonts w:ascii="Arial" w:hAnsi="Arial" w:cs="Arial"/>
-                <w:color w:val="000000"/>
+                <w:sz w:val="22"/>
+                <w:szCs w:val="22"/>
+              </w:rPr>
+            </w:pPr>
+            <w:r>
+              <w:rPr>
+                <w:rFonts w:ascii="Arial" w:hAnsi="Arial" w:cs="Arial"/>
+                <w:color w:val="000000"/>
+                <w:sz w:val="22"/>
+                <w:szCs w:val="22"/>
               </w:rPr>
               <w:t xml:space="preserve">Banco de dados </w:t>
             </w:r>
@@ -410,6 +315,8 @@
               <w:rPr>
                 <w:rFonts w:ascii="Arial" w:hAnsi="Arial" w:cs="Arial"/>
                 <w:color w:val="000000"/>
+                <w:sz w:val="22"/>
+                <w:szCs w:val="22"/>
               </w:rPr>
               <w:t>Mysql</w:t>
             </w:r>
@@ -426,6 +333,8 @@
               <w:rPr>
                 <w:rFonts w:ascii="Arial" w:hAnsi="Arial" w:cs="Arial"/>
                 <w:color w:val="000000"/>
+                <w:sz w:val="22"/>
+                <w:szCs w:val="22"/>
               </w:rPr>
             </w:pPr>
             <w:proofErr w:type="spellStart"/>
@@ -433,6 +342,8 @@
               <w:rPr>
                 <w:rFonts w:ascii="Arial" w:hAnsi="Arial" w:cs="Arial"/>
                 <w:color w:val="000000"/>
+                <w:sz w:val="22"/>
+                <w:szCs w:val="22"/>
               </w:rPr>
               <w:t>Wildfly</w:t>
             </w:r>
@@ -441,6 +352,8 @@
               <w:rPr>
                 <w:rFonts w:ascii="Arial" w:hAnsi="Arial" w:cs="Arial"/>
                 <w:color w:val="000000"/>
+                <w:sz w:val="22"/>
+                <w:szCs w:val="22"/>
               </w:rPr>
               <w:t xml:space="preserve"> 8.2</w:t>
             </w:r>
@@ -457,12 +370,16 @@
                 <w:rFonts w:ascii="Arial" w:hAnsi="Arial" w:cs="Arial"/>
                 <w:b/>
                 <w:color w:val="000000"/>
-              </w:rPr>
-            </w:pPr>
-            <w:r>
-              <w:rPr>
-                <w:rFonts w:ascii="Arial" w:hAnsi="Arial" w:cs="Arial"/>
-                <w:color w:val="000000"/>
+                <w:sz w:val="22"/>
+                <w:szCs w:val="22"/>
+              </w:rPr>
+            </w:pPr>
+            <w:r>
+              <w:rPr>
+                <w:rFonts w:ascii="Arial" w:hAnsi="Arial" w:cs="Arial"/>
+                <w:color w:val="000000"/>
+                <w:sz w:val="22"/>
+                <w:szCs w:val="22"/>
               </w:rPr>
               <w:t xml:space="preserve">Java </w:t>
             </w:r>
@@ -471,21 +388,12 @@
               <w:rPr>
                 <w:rFonts w:ascii="Arial" w:hAnsi="Arial" w:cs="Arial"/>
                 <w:color w:val="000000"/>
+                <w:sz w:val="22"/>
+                <w:szCs w:val="22"/>
               </w:rPr>
               <w:t>7</w:t>
             </w:r>
             <w:proofErr w:type="gramEnd"/>
-          </w:p>
-          <w:p>
-            <w:pPr>
-              <w:pStyle w:val="Cabealho"/>
-              <w:rPr>
-                <w:rFonts w:ascii="Arial" w:hAnsi="Arial" w:cs="Arial"/>
-                <w:b/>
-                <w:bCs/>
-                <w:color w:val="808080" w:themeColor="background1" w:themeShade="80"/>
-              </w:rPr>
-            </w:pPr>
           </w:p>
           <w:p>
             <w:pPr>
@@ -600,54 +508,22 @@
             <w:pPr>
               <w:pStyle w:val="NormalWeb"/>
               <w:spacing w:before="0" w:beforeAutospacing="0" w:after="0" w:afterAutospacing="0" w:line="276" w:lineRule="auto"/>
-              <w:ind w:firstLine="360"/>
               <w:jc w:val="both"/>
               <w:rPr>
                 <w:rFonts w:ascii="Arial" w:hAnsi="Arial" w:cs="Arial"/>
                 <w:color w:val="000000"/>
-              </w:rPr>
-            </w:pPr>
-            <w:r>
-              <w:rPr>
-                <w:rFonts w:ascii="Arial" w:hAnsi="Arial" w:cs="Arial"/>
-                <w:color w:val="000000"/>
-              </w:rPr>
-              <w:t xml:space="preserve">O </w:t>
-            </w:r>
-            <w:r>
-              <w:rPr>
-                <w:rFonts w:ascii="Arial" w:hAnsi="Arial" w:cs="Arial"/>
-                <w:color w:val="000000"/>
-              </w:rPr>
-              <w:t>cliente</w:t>
-            </w:r>
-            <w:r>
-              <w:rPr>
-                <w:rFonts w:ascii="Arial" w:hAnsi="Arial" w:cs="Arial"/>
-                <w:color w:val="000000"/>
-              </w:rPr>
-              <w:t xml:space="preserve"> deverá ter pelo menos </w:t>
-            </w:r>
-            <w:r>
-              <w:rPr>
-                <w:rFonts w:ascii="Arial" w:hAnsi="Arial" w:cs="Arial"/>
-                <w:color w:val="000000"/>
-              </w:rPr>
-              <w:t xml:space="preserve">as configurações abaixo </w:t>
-            </w:r>
-            <w:r>
-              <w:rPr>
-                <w:rFonts w:ascii="Arial" w:hAnsi="Arial" w:cs="Arial"/>
-                <w:color w:val="000000"/>
-              </w:rPr>
-              <w:t xml:space="preserve">para </w:t>
-            </w:r>
-            <w:r>
-              <w:rPr>
-                <w:rFonts w:ascii="Arial" w:hAnsi="Arial" w:cs="Arial"/>
-                <w:color w:val="000000"/>
-              </w:rPr>
-              <w:t>estar apto a utilizar o sistema.</w:t>
+                <w:sz w:val="22"/>
+                <w:szCs w:val="22"/>
+              </w:rPr>
+            </w:pPr>
+            <w:r>
+              <w:rPr>
+                <w:rFonts w:ascii="Arial" w:hAnsi="Arial" w:cs="Arial"/>
+                <w:color w:val="000000"/>
+                <w:sz w:val="22"/>
+                <w:szCs w:val="22"/>
+              </w:rPr>
+              <w:t>O cliente deverá ter pelo menos as configurações abaixo para estar apto a utilizar o sistema.</w:t>
             </w:r>
           </w:p>
           <w:p>
@@ -658,6 +534,8 @@
               <w:rPr>
                 <w:rFonts w:ascii="Arial" w:hAnsi="Arial" w:cs="Arial"/>
                 <w:color w:val="000000"/>
+                <w:sz w:val="22"/>
+                <w:szCs w:val="22"/>
               </w:rPr>
             </w:pPr>
           </w:p>
@@ -672,12 +550,16 @@
               <w:rPr>
                 <w:rFonts w:ascii="Arial" w:hAnsi="Arial" w:cs="Arial"/>
                 <w:color w:val="000000"/>
-              </w:rPr>
-            </w:pPr>
-            <w:r>
-              <w:rPr>
-                <w:rFonts w:ascii="Arial" w:hAnsi="Arial" w:cs="Arial"/>
-                <w:color w:val="000000"/>
+                <w:sz w:val="22"/>
+                <w:szCs w:val="22"/>
+              </w:rPr>
+            </w:pPr>
+            <w:r>
+              <w:rPr>
+                <w:rFonts w:ascii="Arial" w:hAnsi="Arial" w:cs="Arial"/>
+                <w:color w:val="000000"/>
+                <w:sz w:val="22"/>
+                <w:szCs w:val="22"/>
               </w:rPr>
               <w:t xml:space="preserve">Windows </w:t>
             </w:r>
@@ -686,6 +568,8 @@
               <w:rPr>
                 <w:rFonts w:ascii="Arial" w:hAnsi="Arial" w:cs="Arial"/>
                 <w:color w:val="000000"/>
+                <w:sz w:val="22"/>
+                <w:szCs w:val="22"/>
               </w:rPr>
               <w:t>7</w:t>
             </w:r>
@@ -694,6 +578,8 @@
               <w:rPr>
                 <w:rFonts w:ascii="Arial" w:hAnsi="Arial" w:cs="Arial"/>
                 <w:color w:val="000000"/>
+                <w:sz w:val="22"/>
+                <w:szCs w:val="22"/>
               </w:rPr>
               <w:t xml:space="preserve"> ou </w:t>
             </w:r>
@@ -702,6 +588,8 @@
               <w:rPr>
                 <w:rFonts w:ascii="Arial" w:hAnsi="Arial" w:cs="Arial"/>
                 <w:color w:val="000000"/>
+                <w:sz w:val="22"/>
+                <w:szCs w:val="22"/>
               </w:rPr>
               <w:t>Ubuntu</w:t>
             </w:r>
@@ -710,6 +598,8 @@
               <w:rPr>
                 <w:rFonts w:ascii="Arial" w:hAnsi="Arial" w:cs="Arial"/>
                 <w:color w:val="000000"/>
+                <w:sz w:val="22"/>
+                <w:szCs w:val="22"/>
               </w:rPr>
               <w:t xml:space="preserve"> 14</w:t>
             </w:r>
@@ -725,21 +615,18 @@
               <w:rPr>
                 <w:rFonts w:ascii="Arial" w:hAnsi="Arial" w:cs="Arial"/>
                 <w:color w:val="000000"/>
-              </w:rPr>
-            </w:pPr>
-            <w:r>
-              <w:rPr>
-                <w:rFonts w:ascii="Arial" w:hAnsi="Arial" w:cs="Arial"/>
-                <w:color w:val="000000"/>
-              </w:rPr>
-              <w:t>Processad</w:t>
-            </w:r>
-            <w:r>
-              <w:rPr>
-                <w:rFonts w:ascii="Arial" w:hAnsi="Arial" w:cs="Arial"/>
-                <w:color w:val="000000"/>
-              </w:rPr>
-              <w:t xml:space="preserve">or 1.5 </w:t>
+                <w:sz w:val="22"/>
+                <w:szCs w:val="22"/>
+              </w:rPr>
+            </w:pPr>
+            <w:r>
+              <w:rPr>
+                <w:rFonts w:ascii="Arial" w:hAnsi="Arial" w:cs="Arial"/>
+                <w:color w:val="000000"/>
+                <w:sz w:val="22"/>
+                <w:szCs w:val="22"/>
+              </w:rPr>
+              <w:t xml:space="preserve">Processador 1.5 </w:t>
             </w:r>
             <w:proofErr w:type="spellStart"/>
             <w:proofErr w:type="gramStart"/>
@@ -747,6 +634,8 @@
               <w:rPr>
                 <w:rFonts w:ascii="Arial" w:hAnsi="Arial" w:cs="Arial"/>
                 <w:color w:val="000000"/>
+                <w:sz w:val="22"/>
+                <w:szCs w:val="22"/>
               </w:rPr>
               <w:t>Ghz</w:t>
             </w:r>
@@ -756,20 +645,17 @@
               <w:rPr>
                 <w:rFonts w:ascii="Arial" w:hAnsi="Arial" w:cs="Arial"/>
                 <w:color w:val="000000"/>
-              </w:rPr>
-              <w:t>, 20GB HD, 2</w:t>
-            </w:r>
-            <w:r>
-              <w:rPr>
-                <w:rFonts w:ascii="Arial" w:hAnsi="Arial" w:cs="Arial"/>
-                <w:color w:val="000000"/>
-              </w:rPr>
-              <w:t xml:space="preserve"> GB me</w:t>
-            </w:r>
-            <w:r>
-              <w:rPr>
-                <w:rFonts w:ascii="Arial" w:hAnsi="Arial" w:cs="Arial"/>
-                <w:color w:val="000000"/>
+                <w:sz w:val="22"/>
+                <w:szCs w:val="22"/>
+              </w:rPr>
+              <w:t>, 20GB HD, 2 GB me</w:t>
+            </w:r>
+            <w:r>
+              <w:rPr>
+                <w:rFonts w:ascii="Arial" w:hAnsi="Arial" w:cs="Arial"/>
+                <w:color w:val="000000"/>
+                <w:sz w:val="22"/>
+                <w:szCs w:val="22"/>
               </w:rPr>
               <w:t>mória RAM DDR2 800MHz</w:t>
             </w:r>
@@ -786,12 +672,16 @@
                 <w:rFonts w:ascii="Arial" w:hAnsi="Arial" w:cs="Arial"/>
                 <w:b/>
                 <w:color w:val="000000"/>
-              </w:rPr>
-            </w:pPr>
-            <w:r>
-              <w:rPr>
-                <w:rFonts w:ascii="Arial" w:hAnsi="Arial" w:cs="Arial"/>
-                <w:color w:val="000000"/>
+                <w:sz w:val="22"/>
+                <w:szCs w:val="22"/>
+              </w:rPr>
+            </w:pPr>
+            <w:r>
+              <w:rPr>
+                <w:rFonts w:ascii="Arial" w:hAnsi="Arial" w:cs="Arial"/>
+                <w:color w:val="000000"/>
+                <w:sz w:val="22"/>
+                <w:szCs w:val="22"/>
               </w:rPr>
               <w:t xml:space="preserve">Java </w:t>
             </w:r>
@@ -800,6 +690,8 @@
               <w:rPr>
                 <w:rFonts w:ascii="Arial" w:hAnsi="Arial" w:cs="Arial"/>
                 <w:color w:val="000000"/>
+                <w:sz w:val="22"/>
+                <w:szCs w:val="22"/>
               </w:rPr>
               <w:t>7</w:t>
             </w:r>
@@ -817,12 +709,16 @@
                 <w:rFonts w:ascii="Arial" w:hAnsi="Arial" w:cs="Arial"/>
                 <w:b/>
                 <w:color w:val="000000"/>
-              </w:rPr>
-            </w:pPr>
-            <w:r>
-              <w:rPr>
-                <w:rFonts w:ascii="Arial" w:hAnsi="Arial" w:cs="Arial"/>
-                <w:color w:val="000000"/>
+                <w:sz w:val="22"/>
+                <w:szCs w:val="22"/>
+              </w:rPr>
+            </w:pPr>
+            <w:r>
+              <w:rPr>
+                <w:rFonts w:ascii="Arial" w:hAnsi="Arial" w:cs="Arial"/>
+                <w:color w:val="000000"/>
+                <w:sz w:val="22"/>
+                <w:szCs w:val="22"/>
               </w:rPr>
               <w:t xml:space="preserve">Firefox 35 ou </w:t>
             </w:r>
@@ -830,6 +726,8 @@
               <w:rPr>
                 <w:rFonts w:ascii="Arial" w:hAnsi="Arial" w:cs="Arial"/>
                 <w:color w:val="000000"/>
+                <w:sz w:val="22"/>
+                <w:szCs w:val="22"/>
               </w:rPr>
               <w:t xml:space="preserve">Google </w:t>
             </w:r>
@@ -838,6 +736,8 @@
               <w:rPr>
                 <w:rFonts w:ascii="Arial" w:hAnsi="Arial" w:cs="Arial"/>
                 <w:color w:val="000000"/>
+                <w:sz w:val="22"/>
+                <w:szCs w:val="22"/>
               </w:rPr>
               <w:t>Chrome</w:t>
             </w:r>
@@ -846,6 +746,8 @@
               <w:rPr>
                 <w:rFonts w:ascii="Arial" w:hAnsi="Arial" w:cs="Arial"/>
                 <w:color w:val="000000"/>
+                <w:sz w:val="22"/>
+                <w:szCs w:val="22"/>
               </w:rPr>
               <w:t xml:space="preserve"> 40</w:t>
             </w:r>
@@ -853,6 +755,7 @@
           <w:p>
             <w:pPr>
               <w:pStyle w:val="Cabealho"/>
+              <w:spacing w:line="276" w:lineRule="auto"/>
               <w:rPr>
                 <w:rFonts w:ascii="Arial" w:hAnsi="Arial" w:cs="Arial"/>
                 <w:bCs/>
@@ -864,17 +767,20 @@
             <w:pPr>
               <w:pStyle w:val="NormalWeb"/>
               <w:spacing w:before="0" w:beforeAutospacing="0" w:after="0" w:afterAutospacing="0" w:line="276" w:lineRule="auto"/>
-              <w:ind w:firstLine="720"/>
               <w:jc w:val="both"/>
               <w:rPr>
                 <w:rFonts w:ascii="Arial" w:hAnsi="Arial" w:cs="Arial"/>
                 <w:color w:val="000000"/>
-              </w:rPr>
-            </w:pPr>
-            <w:r>
-              <w:rPr>
-                <w:rFonts w:ascii="Arial" w:hAnsi="Arial" w:cs="Arial"/>
-                <w:color w:val="000000"/>
+                <w:sz w:val="22"/>
+                <w:szCs w:val="22"/>
+              </w:rPr>
+            </w:pPr>
+            <w:r>
+              <w:rPr>
+                <w:rFonts w:ascii="Arial" w:hAnsi="Arial" w:cs="Arial"/>
+                <w:color w:val="000000"/>
+                <w:sz w:val="22"/>
+                <w:szCs w:val="22"/>
               </w:rPr>
               <w:t xml:space="preserve">O acesso ao painel administrativo que constitui a parte do cliente será através do browser Firefox ou Google </w:t>
             </w:r>
@@ -883,6 +789,8 @@
               <w:rPr>
                 <w:rFonts w:ascii="Arial" w:hAnsi="Arial" w:cs="Arial"/>
                 <w:color w:val="000000"/>
+                <w:sz w:val="22"/>
+                <w:szCs w:val="22"/>
               </w:rPr>
               <w:t>Chrome</w:t>
             </w:r>
@@ -891,6 +799,8 @@
               <w:rPr>
                 <w:rFonts w:ascii="Arial" w:hAnsi="Arial" w:cs="Arial"/>
                 <w:color w:val="000000"/>
+                <w:sz w:val="22"/>
+                <w:szCs w:val="22"/>
               </w:rPr>
               <w:t xml:space="preserve"> </w:t>
             </w:r>
@@ -898,6 +808,8 @@
               <w:rPr>
                 <w:rFonts w:ascii="Arial" w:hAnsi="Arial" w:cs="Arial"/>
                 <w:color w:val="000000"/>
+                <w:sz w:val="22"/>
+                <w:szCs w:val="22"/>
               </w:rPr>
               <w:t>através</w:t>
             </w:r>
@@ -905,6 +817,8 @@
               <w:rPr>
                 <w:rFonts w:ascii="Arial" w:hAnsi="Arial" w:cs="Arial"/>
                 <w:color w:val="000000"/>
+                <w:sz w:val="22"/>
+                <w:szCs w:val="22"/>
               </w:rPr>
               <w:t xml:space="preserve"> </w:t>
             </w:r>
@@ -912,6 +826,8 @@
               <w:rPr>
                 <w:rFonts w:ascii="Arial" w:hAnsi="Arial" w:cs="Arial"/>
                 <w:color w:val="000000"/>
+                <w:sz w:val="22"/>
+                <w:szCs w:val="22"/>
               </w:rPr>
               <w:t>d</w:t>
             </w:r>
@@ -919,19 +835,11 @@
               <w:rPr>
                 <w:rFonts w:ascii="Arial" w:hAnsi="Arial" w:cs="Arial"/>
                 <w:color w:val="000000"/>
+                <w:sz w:val="22"/>
+                <w:szCs w:val="22"/>
               </w:rPr>
               <w:t>o protocolo de rede HTTP.</w:t>
             </w:r>
-          </w:p>
-          <w:p>
-            <w:pPr>
-              <w:pStyle w:val="Cabealho"/>
-              <w:rPr>
-                <w:rFonts w:ascii="Arial" w:hAnsi="Arial" w:cs="Arial"/>
-                <w:bCs/>
-                <w:color w:val="808080" w:themeColor="background1" w:themeShade="80"/>
-              </w:rPr>
-            </w:pPr>
           </w:p>
           <w:p>
             <w:pPr>
@@ -1054,45 +962,29 @@
             <w:pPr>
               <w:pStyle w:val="NormalWeb"/>
               <w:spacing w:before="0" w:beforeAutospacing="0" w:after="0" w:afterAutospacing="0" w:line="276" w:lineRule="auto"/>
-              <w:ind w:firstLine="360"/>
               <w:jc w:val="both"/>
               <w:rPr>
                 <w:rFonts w:ascii="Arial" w:hAnsi="Arial" w:cs="Arial"/>
                 <w:color w:val="000000"/>
-              </w:rPr>
-            </w:pPr>
-            <w:r>
-              <w:rPr>
-                <w:rFonts w:ascii="Arial" w:hAnsi="Arial" w:cs="Arial"/>
-                <w:color w:val="000000"/>
-              </w:rPr>
-              <w:t xml:space="preserve">O </w:t>
-            </w:r>
-            <w:r>
-              <w:rPr>
-                <w:rFonts w:ascii="Arial" w:hAnsi="Arial" w:cs="Arial"/>
-                <w:color w:val="000000"/>
-              </w:rPr>
-              <w:t>cliente</w:t>
-            </w:r>
-            <w:r>
-              <w:rPr>
-                <w:rFonts w:ascii="Arial" w:hAnsi="Arial" w:cs="Arial"/>
-                <w:color w:val="000000"/>
-              </w:rPr>
-              <w:t xml:space="preserve"> deverá </w:t>
-            </w:r>
-            <w:r>
-              <w:rPr>
-                <w:rFonts w:ascii="Arial" w:hAnsi="Arial" w:cs="Arial"/>
-                <w:color w:val="000000"/>
-              </w:rPr>
-              <w:t>possuir um dispositivo mobile com a versão do sistema o</w:t>
-            </w:r>
-            <w:r>
-              <w:rPr>
-                <w:rFonts w:ascii="Arial" w:hAnsi="Arial" w:cs="Arial"/>
-                <w:color w:val="000000"/>
+                <w:sz w:val="22"/>
+                <w:szCs w:val="22"/>
+              </w:rPr>
+            </w:pPr>
+            <w:r>
+              <w:rPr>
+                <w:rFonts w:ascii="Arial" w:hAnsi="Arial" w:cs="Arial"/>
+                <w:color w:val="000000"/>
+                <w:sz w:val="22"/>
+                <w:szCs w:val="22"/>
+              </w:rPr>
+              <w:t>O cliente deverá possuir um dispositivo mobile com a versão do sistema o</w:t>
+            </w:r>
+            <w:r>
+              <w:rPr>
+                <w:rFonts w:ascii="Arial" w:hAnsi="Arial" w:cs="Arial"/>
+                <w:color w:val="000000"/>
+                <w:sz w:val="22"/>
+                <w:szCs w:val="22"/>
               </w:rPr>
               <w:t xml:space="preserve">peracional </w:t>
             </w:r>
@@ -1101,6 +993,8 @@
               <w:rPr>
                 <w:rFonts w:ascii="Arial" w:hAnsi="Arial" w:cs="Arial"/>
                 <w:color w:val="000000"/>
+                <w:sz w:val="22"/>
+                <w:szCs w:val="22"/>
               </w:rPr>
               <w:t>Android</w:t>
             </w:r>
@@ -1109,6 +1003,8 @@
               <w:rPr>
                 <w:rFonts w:ascii="Arial" w:hAnsi="Arial" w:cs="Arial"/>
                 <w:color w:val="000000"/>
+                <w:sz w:val="22"/>
+                <w:szCs w:val="22"/>
               </w:rPr>
               <w:t xml:space="preserve"> na versão 4.0</w:t>
             </w:r>
@@ -1116,22 +1012,10 @@
               <w:rPr>
                 <w:rFonts w:ascii="Arial" w:hAnsi="Arial" w:cs="Arial"/>
                 <w:color w:val="000000"/>
-              </w:rPr>
-              <w:t xml:space="preserve"> (ou superior) </w:t>
-            </w:r>
-            <w:r>
-              <w:rPr>
-                <w:rFonts w:ascii="Arial" w:hAnsi="Arial" w:cs="Arial"/>
-                <w:color w:val="000000"/>
-              </w:rPr>
-              <w:t xml:space="preserve">para </w:t>
-            </w:r>
-            <w:r>
-              <w:rPr>
-                <w:rFonts w:ascii="Arial" w:hAnsi="Arial" w:cs="Arial"/>
-                <w:color w:val="000000"/>
-              </w:rPr>
-              <w:t>estar apto a utilizar a aplicação mobile corretamente.</w:t>
+                <w:sz w:val="22"/>
+                <w:szCs w:val="22"/>
+              </w:rPr>
+              <w:t xml:space="preserve"> (ou superior) para estar apto a utilizar a aplicação mobile corretamente.</w:t>
             </w:r>
           </w:p>
           <w:p>
@@ -1145,221 +1029,6 @@
                 <w:bCs/>
               </w:rPr>
             </w:pPr>
-          </w:p>
-        </w:tc>
-      </w:tr>
-    </w:tbl>
-    <w:p/>
-    <w:p/>
-    <w:tbl>
-      <w:tblPr>
-        <w:tblW w:w="0" w:type="auto"/>
-        <w:tblInd w:w="-72" w:type="dxa"/>
-        <w:tblBorders>
-          <w:top w:val="single" w:sz="4" w:space="0" w:color="auto"/>
-          <w:left w:val="single" w:sz="4" w:space="0" w:color="auto"/>
-          <w:bottom w:val="single" w:sz="4" w:space="0" w:color="auto"/>
-          <w:right w:val="single" w:sz="4" w:space="0" w:color="auto"/>
-          <w:insideH w:val="single" w:sz="4" w:space="0" w:color="auto"/>
-          <w:insideV w:val="single" w:sz="4" w:space="0" w:color="auto"/>
-        </w:tblBorders>
-        <w:tblCellMar>
-          <w:left w:w="70" w:type="dxa"/>
-          <w:right w:w="70" w:type="dxa"/>
-        </w:tblCellMar>
-        <w:tblLook w:val="0000" w:firstRow="0" w:lastRow="0" w:firstColumn="0" w:lastColumn="0" w:noHBand="0" w:noVBand="0"/>
-      </w:tblPr>
-      <w:tblGrid>
-        <w:gridCol w:w="9283"/>
-      </w:tblGrid>
-      <w:tr>
-        <w:tc>
-          <w:tcPr>
-            <w:tcW w:w="9283" w:type="dxa"/>
-            <w:tcBorders>
-              <w:bottom w:val="single" w:sz="4" w:space="0" w:color="auto"/>
-            </w:tcBorders>
-            <w:shd w:val="clear" w:color="auto" w:fill="BFBFBF" w:themeFill="background1" w:themeFillShade="BF"/>
-          </w:tcPr>
-          <w:p>
-            <w:pPr>
-              <w:pStyle w:val="Cabealho"/>
-              <w:rPr>
-                <w:rFonts w:ascii="Arial" w:hAnsi="Arial" w:cs="Arial"/>
-                <w:b/>
-              </w:rPr>
-            </w:pPr>
-            <w:r>
-              <w:rPr>
-                <w:rFonts w:ascii="Arial" w:hAnsi="Arial" w:cs="Arial"/>
-                <w:b/>
-              </w:rPr>
-              <w:lastRenderedPageBreak/>
-              <w:t>4 – OUTROS HARDWARES</w:t>
-            </w:r>
-            <w:proofErr w:type="gramStart"/>
-            <w:r>
-              <w:rPr>
-                <w:rFonts w:ascii="Arial" w:hAnsi="Arial" w:cs="Arial"/>
-                <w:b/>
-              </w:rPr>
-              <w:t xml:space="preserve">  </w:t>
-            </w:r>
-            <w:proofErr w:type="gramEnd"/>
-            <w:r>
-              <w:rPr>
-                <w:rFonts w:ascii="Arial" w:hAnsi="Arial" w:cs="Arial"/>
-                <w:b/>
-              </w:rPr>
-              <w:t>(periféricos, ativos de rede</w:t>
-            </w:r>
-            <w:r>
-              <w:rPr>
-                <w:rFonts w:ascii="Arial" w:hAnsi="Arial" w:cs="Arial"/>
-                <w:b/>
-              </w:rPr>
-              <w:t>, leitor de código de barra</w:t>
-            </w:r>
-            <w:r>
-              <w:rPr>
-                <w:rFonts w:ascii="Arial" w:hAnsi="Arial" w:cs="Arial"/>
-                <w:b/>
-              </w:rPr>
-              <w:t xml:space="preserve"> etc.)</w:t>
-            </w:r>
-          </w:p>
-          <w:p>
-            <w:pPr>
-              <w:pStyle w:val="Cabealho"/>
-              <w:rPr>
-                <w:rFonts w:ascii="Arial" w:hAnsi="Arial" w:cs="Arial"/>
-                <w:b/>
-              </w:rPr>
-            </w:pPr>
-            <w:r>
-              <w:rPr>
-                <w:rFonts w:ascii="Arial" w:hAnsi="Arial" w:cs="Arial"/>
-                <w:b/>
-              </w:rPr>
-              <w:t xml:space="preserve">   </w:t>
-            </w:r>
-          </w:p>
-        </w:tc>
-      </w:tr>
-      <w:tr>
-        <w:trPr>
-          <w:trHeight w:val="70"/>
-        </w:trPr>
-        <w:tc>
-          <w:tcPr>
-            <w:tcW w:w="9283" w:type="dxa"/>
-            <w:tcBorders>
-              <w:bottom w:val="single" w:sz="4" w:space="0" w:color="auto"/>
-            </w:tcBorders>
-          </w:tcPr>
-          <w:p>
-            <w:pPr>
-              <w:pStyle w:val="Cabealho"/>
-              <w:rPr>
-                <w:rFonts w:ascii="Arial" w:hAnsi="Arial" w:cs="Arial"/>
-                <w:b/>
-                <w:bCs/>
-                <w:color w:val="808080" w:themeColor="background1" w:themeShade="80"/>
-              </w:rPr>
-            </w:pPr>
-          </w:p>
-          <w:p>
-            <w:pPr>
-              <w:pStyle w:val="Cabealho"/>
-              <w:ind w:left="720"/>
-              <w:rPr>
-                <w:rFonts w:ascii="Arial" w:hAnsi="Arial" w:cs="Arial"/>
-                <w:color w:val="000000"/>
-                <w:sz w:val="24"/>
-                <w:szCs w:val="24"/>
-              </w:rPr>
-            </w:pPr>
-            <w:r>
-              <w:rPr>
-                <w:rFonts w:ascii="Arial" w:hAnsi="Arial" w:cs="Arial"/>
-                <w:color w:val="000000"/>
-                <w:sz w:val="24"/>
-                <w:szCs w:val="24"/>
-              </w:rPr>
-              <w:t>O</w:t>
-            </w:r>
-            <w:r>
-              <w:rPr>
-                <w:rFonts w:ascii="Arial" w:hAnsi="Arial" w:cs="Arial"/>
-                <w:color w:val="000000"/>
-                <w:sz w:val="24"/>
-                <w:szCs w:val="24"/>
-              </w:rPr>
-              <w:t xml:space="preserve"> sistema estará apto a funcionar com o seguinte recurso de hardware adicional:</w:t>
-            </w:r>
-          </w:p>
-          <w:p>
-            <w:pPr>
-              <w:pStyle w:val="Cabealho"/>
-              <w:ind w:left="720"/>
-              <w:rPr>
-                <w:rFonts w:ascii="Arial" w:hAnsi="Arial" w:cs="Arial"/>
-                <w:color w:val="000000"/>
-                <w:sz w:val="24"/>
-                <w:szCs w:val="24"/>
-              </w:rPr>
-            </w:pPr>
-            <w:r>
-              <w:rPr>
-                <w:rFonts w:ascii="Arial" w:hAnsi="Arial" w:cs="Arial"/>
-                <w:color w:val="000000"/>
-                <w:sz w:val="24"/>
-                <w:szCs w:val="24"/>
-              </w:rPr>
-              <w:t xml:space="preserve"> </w:t>
-            </w:r>
-          </w:p>
-          <w:p>
-            <w:pPr>
-              <w:pStyle w:val="Cabealho"/>
-              <w:numPr>
-                <w:ilvl w:val="0"/>
-                <w:numId w:val="3"/>
-              </w:numPr>
-              <w:rPr>
-                <w:rFonts w:ascii="Arial" w:hAnsi="Arial" w:cs="Arial"/>
-                <w:color w:val="000000"/>
-                <w:sz w:val="24"/>
-                <w:szCs w:val="24"/>
-              </w:rPr>
-            </w:pPr>
-            <w:r>
-              <w:rPr>
-                <w:rFonts w:ascii="Arial" w:hAnsi="Arial" w:cs="Arial"/>
-                <w:color w:val="000000"/>
-                <w:sz w:val="24"/>
-                <w:szCs w:val="24"/>
-              </w:rPr>
-              <w:t>Leitor de código de barras para identificação de produtos.</w:t>
-            </w:r>
-          </w:p>
-          <w:p>
-            <w:pPr>
-              <w:pStyle w:val="Cabealho"/>
-              <w:rPr>
-                <w:rFonts w:ascii="Arial" w:hAnsi="Arial" w:cs="Arial"/>
-                <w:b/>
-                <w:bCs/>
-              </w:rPr>
-            </w:pPr>
-            <w:r>
-              <w:rPr>
-                <w:rFonts w:ascii="Arial" w:hAnsi="Arial" w:cs="Arial"/>
-                <w:b/>
-                <w:bCs/>
-              </w:rPr>
-              <w:t xml:space="preserve"> </w:t>
-            </w:r>
           </w:p>
         </w:tc>
       </w:tr>
@@ -1408,7 +1077,37 @@
                 <w:rFonts w:ascii="Arial" w:hAnsi="Arial" w:cs="Arial"/>
                 <w:b/>
               </w:rPr>
-              <w:t>5 – SERVIÇOS DE REDE</w:t>
+              <w:t>4 – OUTROS HARDWARES</w:t>
+            </w:r>
+            <w:proofErr w:type="gramStart"/>
+            <w:r>
+              <w:rPr>
+                <w:rFonts w:ascii="Arial" w:hAnsi="Arial" w:cs="Arial"/>
+                <w:b/>
+              </w:rPr>
+              <w:t xml:space="preserve">  </w:t>
+            </w:r>
+            <w:proofErr w:type="gramEnd"/>
+            <w:r>
+              <w:rPr>
+                <w:rFonts w:ascii="Arial" w:hAnsi="Arial" w:cs="Arial"/>
+                <w:b/>
+              </w:rPr>
+              <w:t>(periféricos, ativos de rede</w:t>
+            </w:r>
+            <w:r>
+              <w:rPr>
+                <w:rFonts w:ascii="Arial" w:hAnsi="Arial" w:cs="Arial"/>
+                <w:b/>
+              </w:rPr>
+              <w:t>, leitor de código de barra</w:t>
+            </w:r>
+            <w:r>
+              <w:rPr>
+                <w:rFonts w:ascii="Arial" w:hAnsi="Arial" w:cs="Arial"/>
+                <w:b/>
+              </w:rPr>
+              <w:t xml:space="preserve"> etc.)</w:t>
             </w:r>
           </w:p>
           <w:p>
@@ -1424,23 +1123,7 @@
                 <w:rFonts w:ascii="Arial" w:hAnsi="Arial" w:cs="Arial"/>
                 <w:b/>
               </w:rPr>
-              <w:t xml:space="preserve">      E-mail</w:t>
-            </w:r>
-            <w:proofErr w:type="gramStart"/>
-            <w:r>
-              <w:rPr>
-                <w:rFonts w:ascii="Arial" w:hAnsi="Arial" w:cs="Arial"/>
-                <w:b/>
-              </w:rPr>
-              <w:t>, acesso</w:t>
-            </w:r>
-            <w:proofErr w:type="gramEnd"/>
-            <w:r>
-              <w:rPr>
-                <w:rFonts w:ascii="Arial" w:hAnsi="Arial" w:cs="Arial"/>
-                <w:b/>
-              </w:rPr>
-              <w:t xml:space="preserve"> a sites/sistemas de terceiros, necessidade de banda etc.</w:t>
+              <w:t xml:space="preserve">   </w:t>
             </w:r>
           </w:p>
         </w:tc>
@@ -1469,6 +1152,194 @@
           </w:p>
           <w:p>
             <w:pPr>
+              <w:pStyle w:val="Cabealho"/>
+              <w:spacing w:line="276" w:lineRule="auto"/>
+              <w:rPr>
+                <w:rFonts w:ascii="Arial" w:hAnsi="Arial" w:cs="Arial"/>
+                <w:color w:val="000000"/>
+              </w:rPr>
+            </w:pPr>
+            <w:r>
+              <w:rPr>
+                <w:rFonts w:ascii="Arial" w:hAnsi="Arial" w:cs="Arial"/>
+                <w:color w:val="000000"/>
+              </w:rPr>
+              <w:t>O</w:t>
+            </w:r>
+            <w:r>
+              <w:rPr>
+                <w:rFonts w:ascii="Arial" w:hAnsi="Arial" w:cs="Arial"/>
+                <w:color w:val="000000"/>
+              </w:rPr>
+              <w:t xml:space="preserve"> sistema estará apto a funcionar com o seguinte recurso de hardware adicional:</w:t>
+            </w:r>
+          </w:p>
+          <w:p>
+            <w:pPr>
+              <w:pStyle w:val="Cabealho"/>
+              <w:spacing w:line="276" w:lineRule="auto"/>
+              <w:ind w:left="720"/>
+              <w:rPr>
+                <w:rFonts w:ascii="Arial" w:hAnsi="Arial" w:cs="Arial"/>
+                <w:color w:val="000000"/>
+              </w:rPr>
+            </w:pPr>
+            <w:r>
+              <w:rPr>
+                <w:rFonts w:ascii="Arial" w:hAnsi="Arial" w:cs="Arial"/>
+                <w:color w:val="000000"/>
+              </w:rPr>
+              <w:t xml:space="preserve"> </w:t>
+            </w:r>
+          </w:p>
+          <w:p>
+            <w:pPr>
+              <w:pStyle w:val="Cabealho"/>
+              <w:numPr>
+                <w:ilvl w:val="0"/>
+                <w:numId w:val="3"/>
+              </w:numPr>
+              <w:spacing w:line="276" w:lineRule="auto"/>
+              <w:rPr>
+                <w:rFonts w:ascii="Arial" w:hAnsi="Arial" w:cs="Arial"/>
+                <w:color w:val="000000"/>
+              </w:rPr>
+            </w:pPr>
+            <w:r>
+              <w:rPr>
+                <w:rFonts w:ascii="Arial" w:hAnsi="Arial" w:cs="Arial"/>
+                <w:color w:val="000000"/>
+              </w:rPr>
+              <w:t>Leitor de código de barras para identificação de produtos.</w:t>
+            </w:r>
+          </w:p>
+          <w:p>
+            <w:pPr>
+              <w:pStyle w:val="Cabealho"/>
+              <w:rPr>
+                <w:rFonts w:ascii="Arial" w:hAnsi="Arial" w:cs="Arial"/>
+                <w:b/>
+                <w:bCs/>
+              </w:rPr>
+            </w:pPr>
+            <w:r>
+              <w:rPr>
+                <w:rFonts w:ascii="Arial" w:hAnsi="Arial" w:cs="Arial"/>
+                <w:b/>
+                <w:bCs/>
+              </w:rPr>
+              <w:t xml:space="preserve"> </w:t>
+            </w:r>
+          </w:p>
+        </w:tc>
+      </w:tr>
+    </w:tbl>
+    <w:p/>
+    <w:tbl>
+      <w:tblPr>
+        <w:tblW w:w="0" w:type="auto"/>
+        <w:tblInd w:w="-72" w:type="dxa"/>
+        <w:tblBorders>
+          <w:top w:val="single" w:sz="4" w:space="0" w:color="auto"/>
+          <w:left w:val="single" w:sz="4" w:space="0" w:color="auto"/>
+          <w:bottom w:val="single" w:sz="4" w:space="0" w:color="auto"/>
+          <w:right w:val="single" w:sz="4" w:space="0" w:color="auto"/>
+          <w:insideH w:val="single" w:sz="4" w:space="0" w:color="auto"/>
+          <w:insideV w:val="single" w:sz="4" w:space="0" w:color="auto"/>
+        </w:tblBorders>
+        <w:tblCellMar>
+          <w:left w:w="70" w:type="dxa"/>
+          <w:right w:w="70" w:type="dxa"/>
+        </w:tblCellMar>
+        <w:tblLook w:val="0000" w:firstRow="0" w:lastRow="0" w:firstColumn="0" w:lastColumn="0" w:noHBand="0" w:noVBand="0"/>
+      </w:tblPr>
+      <w:tblGrid>
+        <w:gridCol w:w="9283"/>
+      </w:tblGrid>
+      <w:tr>
+        <w:tc>
+          <w:tcPr>
+            <w:tcW w:w="9283" w:type="dxa"/>
+            <w:tcBorders>
+              <w:bottom w:val="single" w:sz="4" w:space="0" w:color="auto"/>
+            </w:tcBorders>
+            <w:shd w:val="clear" w:color="auto" w:fill="BFBFBF" w:themeFill="background1" w:themeFillShade="BF"/>
+          </w:tcPr>
+          <w:p>
+            <w:pPr>
+              <w:pStyle w:val="Cabealho"/>
+              <w:rPr>
+                <w:rFonts w:ascii="Arial" w:hAnsi="Arial" w:cs="Arial"/>
+                <w:b/>
+              </w:rPr>
+            </w:pPr>
+            <w:r>
+              <w:rPr>
+                <w:rFonts w:ascii="Arial" w:hAnsi="Arial" w:cs="Arial"/>
+                <w:b/>
+              </w:rPr>
+              <w:lastRenderedPageBreak/>
+              <w:t>5 – SERVIÇOS DE REDE</w:t>
+            </w:r>
+          </w:p>
+          <w:p>
+            <w:pPr>
+              <w:pStyle w:val="Cabealho"/>
+              <w:rPr>
+                <w:rFonts w:ascii="Arial" w:hAnsi="Arial" w:cs="Arial"/>
+                <w:b/>
+              </w:rPr>
+            </w:pPr>
+            <w:r>
+              <w:rPr>
+                <w:rFonts w:ascii="Arial" w:hAnsi="Arial" w:cs="Arial"/>
+                <w:b/>
+              </w:rPr>
+              <w:t xml:space="preserve">      E-mail</w:t>
+            </w:r>
+            <w:proofErr w:type="gramStart"/>
+            <w:r>
+              <w:rPr>
+                <w:rFonts w:ascii="Arial" w:hAnsi="Arial" w:cs="Arial"/>
+                <w:b/>
+              </w:rPr>
+              <w:t>, acesso</w:t>
+            </w:r>
+            <w:proofErr w:type="gramEnd"/>
+            <w:r>
+              <w:rPr>
+                <w:rFonts w:ascii="Arial" w:hAnsi="Arial" w:cs="Arial"/>
+                <w:b/>
+              </w:rPr>
+              <w:t xml:space="preserve"> a sites/sistemas de terceiros, necessidade de banda etc.</w:t>
+            </w:r>
+          </w:p>
+        </w:tc>
+      </w:tr>
+      <w:tr>
+        <w:trPr>
+          <w:trHeight w:val="70"/>
+        </w:trPr>
+        <w:tc>
+          <w:tcPr>
+            <w:tcW w:w="9283" w:type="dxa"/>
+            <w:tcBorders>
+              <w:bottom w:val="single" w:sz="4" w:space="0" w:color="auto"/>
+            </w:tcBorders>
+          </w:tcPr>
+          <w:p>
+            <w:pPr>
+              <w:pStyle w:val="Cabealho"/>
+              <w:rPr>
+                <w:rFonts w:ascii="Arial" w:hAnsi="Arial" w:cs="Arial"/>
+                <w:b/>
+                <w:bCs/>
+                <w:color w:val="808080" w:themeColor="background1" w:themeShade="80"/>
+              </w:rPr>
+            </w:pPr>
+          </w:p>
+          <w:p>
+            <w:pPr>
               <w:pStyle w:val="NormalWeb"/>
               <w:spacing w:before="0" w:beforeAutospacing="0" w:after="0" w:afterAutospacing="0" w:line="276" w:lineRule="auto"/>
               <w:ind w:firstLine="360"/>
@@ -1476,28 +1347,28 @@
               <w:rPr>
                 <w:rFonts w:ascii="Arial" w:hAnsi="Arial" w:cs="Arial"/>
                 <w:color w:val="000000"/>
-              </w:rPr>
-            </w:pPr>
-            <w:r>
-              <w:rPr>
-                <w:rFonts w:ascii="Arial" w:hAnsi="Arial" w:cs="Arial"/>
-                <w:color w:val="000000"/>
-              </w:rPr>
-              <w:t>O cliente deverá ter pelo menos as configurações abaixo para estar apto a utilizar o sistema.</w:t>
-            </w:r>
-          </w:p>
-          <w:p>
-            <w:pPr>
-              <w:pStyle w:val="Cabealho"/>
-              <w:ind w:left="720"/>
-              <w:jc w:val="both"/>
-              <w:rPr>
-                <w:rFonts w:ascii="Arial" w:hAnsi="Arial" w:cs="Arial"/>
-                <w:bCs/>
-                <w:sz w:val="24"/>
-                <w:szCs w:val="24"/>
-              </w:rPr>
-            </w:pPr>
+                <w:sz w:val="22"/>
+                <w:szCs w:val="22"/>
+              </w:rPr>
+            </w:pPr>
+            <w:r>
+              <w:rPr>
+                <w:rFonts w:ascii="Arial" w:hAnsi="Arial" w:cs="Arial"/>
+                <w:color w:val="000000"/>
+                <w:sz w:val="22"/>
+                <w:szCs w:val="22"/>
+              </w:rPr>
+              <w:t xml:space="preserve">O cliente deverá ter pelo menos as configurações abaixo para </w:t>
+            </w:r>
+            <w:r>
+              <w:rPr>
+                <w:rFonts w:ascii="Arial" w:hAnsi="Arial" w:cs="Arial"/>
+                <w:color w:val="000000"/>
+                <w:sz w:val="22"/>
+                <w:szCs w:val="22"/>
+              </w:rPr>
+              <w:t>estar apto a utilizar o sistema:</w:t>
+            </w:r>
           </w:p>
           <w:p>
             <w:pPr>
@@ -1510,25 +1381,20 @@
               <w:rPr>
                 <w:rFonts w:ascii="Arial" w:hAnsi="Arial" w:cs="Arial"/>
                 <w:bCs/>
-                <w:sz w:val="24"/>
-                <w:szCs w:val="24"/>
               </w:rPr>
             </w:pPr>
             <w:r>
               <w:rPr>
                 <w:rFonts w:ascii="Arial" w:hAnsi="Arial" w:cs="Arial"/>
                 <w:bCs/>
-                <w:sz w:val="24"/>
-                <w:szCs w:val="24"/>
               </w:rPr>
               <w:t xml:space="preserve">Banda de </w:t>
             </w:r>
+            <w:proofErr w:type="gramStart"/>
             <w:r>
               <w:rPr>
                 <w:rFonts w:ascii="Arial" w:hAnsi="Arial" w:cs="Arial"/>
                 <w:bCs/>
-                <w:sz w:val="24"/>
-                <w:szCs w:val="24"/>
               </w:rPr>
               <w:t>512</w:t>
             </w:r>
@@ -1536,19 +1402,14 @@
               <w:rPr>
                 <w:rFonts w:ascii="Arial" w:hAnsi="Arial" w:cs="Arial"/>
                 <w:bCs/>
-                <w:sz w:val="24"/>
-                <w:szCs w:val="24"/>
               </w:rPr>
               <w:t>Kb</w:t>
             </w:r>
-            <w:bookmarkStart w:id="0" w:name="_GoBack"/>
-            <w:bookmarkEnd w:id="0"/>
+            <w:proofErr w:type="gramEnd"/>
             <w:r>
               <w:rPr>
                 <w:rFonts w:ascii="Arial" w:hAnsi="Arial" w:cs="Arial"/>
                 <w:bCs/>
-                <w:sz w:val="24"/>
-                <w:szCs w:val="24"/>
               </w:rPr>
               <w:t>/s</w:t>
             </w:r>
@@ -1556,8 +1417,6 @@
               <w:rPr>
                 <w:rFonts w:ascii="Arial" w:hAnsi="Arial" w:cs="Arial"/>
                 <w:bCs/>
-                <w:sz w:val="24"/>
-                <w:szCs w:val="24"/>
               </w:rPr>
               <w:t xml:space="preserve"> </w:t>
             </w:r>
@@ -1565,8 +1424,6 @@
               <w:rPr>
                 <w:rFonts w:ascii="Arial" w:hAnsi="Arial" w:cs="Arial"/>
                 <w:bCs/>
-                <w:sz w:val="24"/>
-                <w:szCs w:val="24"/>
               </w:rPr>
               <w:t>(</w:t>
             </w:r>
@@ -1574,8 +1431,6 @@
               <w:rPr>
                 <w:rFonts w:ascii="Arial" w:hAnsi="Arial" w:cs="Arial"/>
                 <w:bCs/>
-                <w:sz w:val="24"/>
-                <w:szCs w:val="24"/>
               </w:rPr>
               <w:t>cliente desktop</w:t>
             </w:r>
@@ -1583,19 +1438,8 @@
               <w:rPr>
                 <w:rFonts w:ascii="Arial" w:hAnsi="Arial" w:cs="Arial"/>
                 <w:bCs/>
-                <w:sz w:val="24"/>
-                <w:szCs w:val="24"/>
               </w:rPr>
               <w:t>)</w:t>
-            </w:r>
-            <w:r>
-              <w:rPr>
-                <w:rFonts w:ascii="Arial" w:hAnsi="Arial" w:cs="Arial"/>
-                <w:bCs/>
-                <w:sz w:val="24"/>
-                <w:szCs w:val="24"/>
-              </w:rPr>
-              <w:t>.</w:t>
             </w:r>
           </w:p>
           <w:p>
@@ -1609,16 +1453,12 @@
               <w:rPr>
                 <w:rFonts w:ascii="Arial" w:hAnsi="Arial" w:cs="Arial"/>
                 <w:bCs/>
-                <w:sz w:val="24"/>
-                <w:szCs w:val="24"/>
               </w:rPr>
             </w:pPr>
             <w:r>
               <w:rPr>
                 <w:rFonts w:ascii="Arial" w:hAnsi="Arial" w:cs="Arial"/>
                 <w:bCs/>
-                <w:sz w:val="24"/>
-                <w:szCs w:val="24"/>
               </w:rPr>
               <w:t xml:space="preserve">Internet 3g de </w:t>
             </w:r>
@@ -1627,8 +1467,6 @@
               <w:rPr>
                 <w:rFonts w:ascii="Arial" w:hAnsi="Arial" w:cs="Arial"/>
                 <w:bCs/>
-                <w:sz w:val="24"/>
-                <w:szCs w:val="24"/>
               </w:rPr>
               <w:t>500Kb</w:t>
             </w:r>
@@ -1637,8 +1475,6 @@
               <w:rPr>
                 <w:rFonts w:ascii="Arial" w:hAnsi="Arial" w:cs="Arial"/>
                 <w:bCs/>
-                <w:sz w:val="24"/>
-                <w:szCs w:val="24"/>
               </w:rPr>
               <w:t>/s</w:t>
             </w:r>
@@ -1646,8 +1482,6 @@
               <w:rPr>
                 <w:rFonts w:ascii="Arial" w:hAnsi="Arial" w:cs="Arial"/>
                 <w:bCs/>
-                <w:sz w:val="24"/>
-                <w:szCs w:val="24"/>
               </w:rPr>
               <w:t xml:space="preserve"> (</w:t>
             </w:r>
@@ -1655,8 +1489,6 @@
               <w:rPr>
                 <w:rFonts w:ascii="Arial" w:hAnsi="Arial" w:cs="Arial"/>
                 <w:bCs/>
-                <w:sz w:val="24"/>
-                <w:szCs w:val="24"/>
               </w:rPr>
               <w:t>dispositivo</w:t>
             </w:r>
@@ -1664,8 +1496,6 @@
               <w:rPr>
                 <w:rFonts w:ascii="Arial" w:hAnsi="Arial" w:cs="Arial"/>
                 <w:bCs/>
-                <w:sz w:val="24"/>
-                <w:szCs w:val="24"/>
               </w:rPr>
               <w:t xml:space="preserve"> mobile</w:t>
             </w:r>
@@ -1673,19 +1503,8 @@
               <w:rPr>
                 <w:rFonts w:ascii="Arial" w:hAnsi="Arial" w:cs="Arial"/>
                 <w:bCs/>
-                <w:sz w:val="24"/>
-                <w:szCs w:val="24"/>
               </w:rPr>
               <w:t>)</w:t>
-            </w:r>
-            <w:r>
-              <w:rPr>
-                <w:rFonts w:ascii="Arial" w:hAnsi="Arial" w:cs="Arial"/>
-                <w:bCs/>
-                <w:sz w:val="24"/>
-                <w:szCs w:val="24"/>
-              </w:rPr>
-              <w:t>.</w:t>
             </w:r>
           </w:p>
           <w:p>

</xml_diff>